<commit_message>
[TASK] Add top down view to concept
</commit_message>
<xml_diff>
--- a/documentation/10_concept/object_oriented_analyse.docx
+++ b/documentation/10_concept/object_oriented_analyse.docx
@@ -940,6 +940,66 @@
       <w:bookmarkStart w:id="1" w:name="_Toc9752977"/>
       <w:r>
         <w:lastRenderedPageBreak/>
+        <w:t>Top-Down View</w:t>
+      </w:r>
+      <w:bookmarkStart w:id="2" w:name="_GoBack"/>
+      <w:bookmarkEnd w:id="2"/>
+    </w:p>
+    <w:p>
+      <w:r>
+        <w:object w:dxaOrig="15960" w:dyaOrig="11236" w14:anchorId="32E251E2">
+          <v:shapetype id="_x0000_t75" coordsize="21600,21600" o:spt="75" o:preferrelative="t" path="m@4@5l@4@11@9@11@9@5xe" filled="f" stroked="f">
+            <v:stroke joinstyle="miter"/>
+            <v:formulas>
+              <v:f eqn="if lineDrawn pixelLineWidth 0"/>
+              <v:f eqn="sum @0 1 0"/>
+              <v:f eqn="sum 0 0 @1"/>
+              <v:f eqn="prod @2 1 2"/>
+              <v:f eqn="prod @3 21600 pixelWidth"/>
+              <v:f eqn="prod @3 21600 pixelHeight"/>
+              <v:f eqn="sum @0 0 1"/>
+              <v:f eqn="prod @6 1 2"/>
+              <v:f eqn="prod @7 21600 pixelWidth"/>
+              <v:f eqn="sum @8 21600 0"/>
+              <v:f eqn="prod @7 21600 pixelHeight"/>
+              <v:f eqn="sum @10 21600 0"/>
+            </v:formulas>
+            <v:path o:extrusionok="f" gradientshapeok="t" o:connecttype="rect"/>
+            <o:lock v:ext="edit" aspectratio="t"/>
+          </v:shapetype>
+          <v:shape id="_x0000_i1029" type="#_x0000_t75" style="width:454.05pt;height:319.65pt" o:ole="">
+            <v:imagedata r:id="rId9" o:title=""/>
+          </v:shape>
+          <o:OLEObject Type="Embed" ProgID="Visio.Drawing.15" ShapeID="_x0000_i1029" DrawAspect="Content" ObjectID="_1624037116" r:id="rId10"/>
+        </w:object>
+      </w:r>
+    </w:p>
+    <w:p/>
+    <w:p>
+      <w:r>
+        <w:object w:dxaOrig="15916" w:dyaOrig="11236" w14:anchorId="58B833C4">
+          <v:shape id="_x0000_i1034" type="#_x0000_t75" style="width:453.6pt;height:319.65pt" o:ole="">
+            <v:imagedata r:id="rId11" o:title=""/>
+          </v:shape>
+          <o:OLEObject Type="Embed" ProgID="Visio.Drawing.15" ShapeID="_x0000_i1034" DrawAspect="Content" ObjectID="_1624037117" r:id="rId12"/>
+        </w:object>
+      </w:r>
+    </w:p>
+    <w:p>
+      <w:r>
+        <w:object w:dxaOrig="15916" w:dyaOrig="11236" w14:anchorId="581F8F4C">
+          <v:shape id="_x0000_i1039" type="#_x0000_t75" style="width:453.6pt;height:319.65pt" o:ole="">
+            <v:imagedata r:id="rId13" o:title=""/>
+          </v:shape>
+          <o:OLEObject Type="Embed" ProgID="Visio.Drawing.15" ShapeID="_x0000_i1039" DrawAspect="Content" ObjectID="_1624037118" r:id="rId14"/>
+        </w:object>
+      </w:r>
+    </w:p>
+    <w:p>
+      <w:pPr>
+        <w:pStyle w:val="berschrift1"/>
+      </w:pPr>
+      <w:r>
         <w:t>Stakeholder</w:t>
       </w:r>
     </w:p>
@@ -1352,13 +1412,7 @@
               <w:cnfStyle w:val="000000000000" w:firstRow="0" w:lastRow="0" w:firstColumn="0" w:lastColumn="0" w:oddVBand="0" w:evenVBand="0" w:oddHBand="0" w:evenHBand="0" w:firstRowFirstColumn="0" w:firstRowLastColumn="0" w:lastRowFirstColumn="0" w:lastRowLastColumn="0"/>
             </w:pPr>
             <w:r>
-              <w:t xml:space="preserve">Einfache </w:t>
-            </w:r>
-            <w:r>
-              <w:t xml:space="preserve">Telefonische </w:t>
-            </w:r>
-            <w:r>
-              <w:t>Registration</w:t>
+              <w:t>Einfache Telefonische Registration</w:t>
             </w:r>
           </w:p>
         </w:tc>
@@ -1727,13 +1781,12 @@
       <w:pPr>
         <w:pStyle w:val="berschrift1"/>
       </w:pPr>
-      <w:bookmarkStart w:id="2" w:name="_Toc9752978"/>
+      <w:bookmarkStart w:id="3" w:name="_Toc9752978"/>
       <w:bookmarkEnd w:id="1"/>
       <w:r>
+        <w:lastRenderedPageBreak/>
         <w:t>Grafik</w:t>
       </w:r>
-      <w:bookmarkStart w:id="3" w:name="_GoBack"/>
-      <w:bookmarkEnd w:id="2"/>
       <w:bookmarkEnd w:id="3"/>
     </w:p>
     <w:p>
@@ -1749,7 +1802,7 @@
             <wp:cNvGraphicFramePr/>
             <a:graphic xmlns:a="http://schemas.openxmlformats.org/drawingml/2006/main">
               <a:graphicData uri="http://schemas.openxmlformats.org/drawingml/2006/chart">
-                <c:chart xmlns:c="http://schemas.openxmlformats.org/drawingml/2006/chart" xmlns:r="http://schemas.openxmlformats.org/officeDocument/2006/relationships" r:id="rId9"/>
+                <c:chart xmlns:c="http://schemas.openxmlformats.org/drawingml/2006/chart" xmlns:r="http://schemas.openxmlformats.org/officeDocument/2006/relationships" r:id="rId15"/>
               </a:graphicData>
             </a:graphic>
           </wp:inline>
@@ -1777,7 +1830,6 @@
           <w:sz w:val="36"/>
           <w:szCs w:val="36"/>
         </w:rPr>
-        <w:lastRenderedPageBreak/>
         <w:drawing>
           <wp:inline distT="0" distB="0" distL="0" distR="0" wp14:anchorId="1CB2ACFB" wp14:editId="0DA2CEFC">
             <wp:extent cx="5749290" cy="3200400"/>
@@ -1786,7 +1838,7 @@
             <wp:cNvGraphicFramePr/>
             <a:graphic xmlns:a="http://schemas.openxmlformats.org/drawingml/2006/main">
               <a:graphicData uri="http://schemas.openxmlformats.org/drawingml/2006/chart">
-                <c:chart xmlns:c="http://schemas.openxmlformats.org/drawingml/2006/chart" xmlns:r="http://schemas.openxmlformats.org/officeDocument/2006/relationships" r:id="rId10"/>
+                <c:chart xmlns:c="http://schemas.openxmlformats.org/drawingml/2006/chart" xmlns:r="http://schemas.openxmlformats.org/officeDocument/2006/relationships" r:id="rId16"/>
               </a:graphicData>
             </a:graphic>
           </wp:inline>
@@ -2622,6 +2674,7 @@
       </w:pPr>
       <w:bookmarkStart w:id="5" w:name="_Toc9752980"/>
       <w:r>
+        <w:lastRenderedPageBreak/>
         <w:t>Überschrift</w:t>
       </w:r>
       <w:bookmarkEnd w:id="5"/>
@@ -4263,8 +4316,8 @@
       </w:r>
     </w:p>
     <w:sectPr>
-      <w:headerReference w:type="default" r:id="rId11"/>
-      <w:footerReference w:type="default" r:id="rId12"/>
+      <w:headerReference w:type="default" r:id="rId17"/>
+      <w:footerReference w:type="default" r:id="rId18"/>
       <w:pgSz w:w="11906" w:h="16838"/>
       <w:pgMar w:top="1417" w:right="1417" w:bottom="1134" w:left="1417" w:header="708" w:footer="708" w:gutter="0"/>
       <w:pgNumType w:start="0"/>
@@ -8228,7 +8281,7 @@
 </file>
 
 <file path=customXml/itemProps1.xml><?xml version="1.0" encoding="utf-8"?>
-<ds:datastoreItem xmlns:ds="http://schemas.openxmlformats.org/officeDocument/2006/customXml" ds:itemID="{FFE22A8E-D1F4-4985-AED9-85ABB581B85B}">
+<ds:datastoreItem xmlns:ds="http://schemas.openxmlformats.org/officeDocument/2006/customXml" ds:itemID="{820CE735-6356-4D02-AE61-AE461D0A456B}">
   <ds:schemaRefs>
     <ds:schemaRef ds:uri="http://schemas.openxmlformats.org/officeDocument/2006/bibliography"/>
   </ds:schemaRefs>

</xml_diff>

<commit_message>
[FEATURE] Working on object oriented analyse
</commit_message>
<xml_diff>
--- a/documentation/10_concept/object_oriented_analyse.docx
+++ b/documentation/10_concept/object_oriented_analyse.docx
@@ -402,7 +402,7 @@
         </w:numPr>
         <w:ind w:left="431" w:hanging="431"/>
       </w:pPr>
-      <w:bookmarkStart w:id="0" w:name="_Toc9752976"/>
+      <w:bookmarkStart w:id="0" w:name="_Toc13923274"/>
       <w:r>
         <w:lastRenderedPageBreak/>
         <w:t>Inhaltverzeichnis</w:t>
@@ -429,7 +429,7 @@
       <w:r>
         <w:fldChar w:fldCharType="separate"/>
       </w:r>
-      <w:hyperlink w:anchor="_Toc9752976" w:history="1">
+      <w:hyperlink w:anchor="_Toc13923274" w:history="1">
         <w:r>
           <w:rPr>
             <w:rStyle w:val="Hyperlink"/>
@@ -456,7 +456,7 @@
             <w:noProof/>
             <w:webHidden/>
           </w:rPr>
-          <w:instrText xml:space="preserve"> PAGEREF _Toc9752976 \h </w:instrText>
+          <w:instrText xml:space="preserve"> PAGEREF _Toc13923274 \h </w:instrText>
         </w:r>
         <w:r>
           <w:rPr>
@@ -499,7 +499,7 @@
           <w:lang w:eastAsia="de-CH"/>
         </w:rPr>
       </w:pPr>
-      <w:hyperlink w:anchor="_Toc9752977" w:history="1">
+      <w:hyperlink w:anchor="_Toc13923275" w:history="1">
         <w:r>
           <w:rPr>
             <w:rStyle w:val="Hyperlink"/>
@@ -519,7 +519,7 @@
             <w:rStyle w:val="Hyperlink"/>
             <w:noProof/>
           </w:rPr>
-          <w:t>Tabelle</w:t>
+          <w:t>Top-Down View</w:t>
         </w:r>
         <w:r>
           <w:rPr>
@@ -540,7 +540,7 @@
             <w:noProof/>
             <w:webHidden/>
           </w:rPr>
-          <w:instrText xml:space="preserve"> PAGEREF _Toc9752977 \h </w:instrText>
+          <w:instrText xml:space="preserve"> PAGEREF _Toc13923275 \h </w:instrText>
         </w:r>
         <w:r>
           <w:rPr>
@@ -560,7 +560,7 @@
             <w:noProof/>
             <w:webHidden/>
           </w:rPr>
-          <w:t>1</w:t>
+          <w:t>2</w:t>
         </w:r>
         <w:r>
           <w:rPr>
@@ -583,13 +583,181 @@
           <w:lang w:eastAsia="de-CH"/>
         </w:rPr>
       </w:pPr>
-      <w:hyperlink w:anchor="_Toc9752978" w:history="1">
+      <w:hyperlink w:anchor="_Toc13923276" w:history="1">
         <w:r>
           <w:rPr>
             <w:rStyle w:val="Hyperlink"/>
             <w:noProof/>
           </w:rPr>
           <w:t>2</w:t>
+        </w:r>
+        <w:r>
+          <w:rPr>
+            <w:noProof/>
+            <w:lang w:eastAsia="de-CH"/>
+          </w:rPr>
+          <w:tab/>
+        </w:r>
+        <w:r>
+          <w:rPr>
+            <w:rStyle w:val="Hyperlink"/>
+            <w:noProof/>
+          </w:rPr>
+          <w:t>Stakeholder</w:t>
+        </w:r>
+        <w:r>
+          <w:rPr>
+            <w:noProof/>
+            <w:webHidden/>
+          </w:rPr>
+          <w:tab/>
+        </w:r>
+        <w:r>
+          <w:rPr>
+            <w:noProof/>
+            <w:webHidden/>
+          </w:rPr>
+          <w:fldChar w:fldCharType="begin"/>
+        </w:r>
+        <w:r>
+          <w:rPr>
+            <w:noProof/>
+            <w:webHidden/>
+          </w:rPr>
+          <w:instrText xml:space="preserve"> PAGEREF _Toc13923276 \h </w:instrText>
+        </w:r>
+        <w:r>
+          <w:rPr>
+            <w:noProof/>
+            <w:webHidden/>
+          </w:rPr>
+        </w:r>
+        <w:r>
+          <w:rPr>
+            <w:noProof/>
+            <w:webHidden/>
+          </w:rPr>
+          <w:fldChar w:fldCharType="separate"/>
+        </w:r>
+        <w:r>
+          <w:rPr>
+            <w:noProof/>
+            <w:webHidden/>
+          </w:rPr>
+          <w:t>3</w:t>
+        </w:r>
+        <w:r>
+          <w:rPr>
+            <w:noProof/>
+            <w:webHidden/>
+          </w:rPr>
+          <w:fldChar w:fldCharType="end"/>
+        </w:r>
+      </w:hyperlink>
+    </w:p>
+    <w:p>
+      <w:pPr>
+        <w:pStyle w:val="Verzeichnis1"/>
+        <w:tabs>
+          <w:tab w:val="left" w:pos="440"/>
+          <w:tab w:val="right" w:leader="dot" w:pos="9062"/>
+        </w:tabs>
+        <w:rPr>
+          <w:noProof/>
+          <w:lang w:eastAsia="de-CH"/>
+        </w:rPr>
+      </w:pPr>
+      <w:hyperlink w:anchor="_Toc13923277" w:history="1">
+        <w:r>
+          <w:rPr>
+            <w:rStyle w:val="Hyperlink"/>
+            <w:noProof/>
+          </w:rPr>
+          <w:t>3</w:t>
+        </w:r>
+        <w:r>
+          <w:rPr>
+            <w:noProof/>
+            <w:lang w:eastAsia="de-CH"/>
+          </w:rPr>
+          <w:tab/>
+        </w:r>
+        <w:r>
+          <w:rPr>
+            <w:rStyle w:val="Hyperlink"/>
+            <w:noProof/>
+          </w:rPr>
+          <w:t>Morphologische Analyse</w:t>
+        </w:r>
+        <w:r>
+          <w:rPr>
+            <w:noProof/>
+            <w:webHidden/>
+          </w:rPr>
+          <w:tab/>
+        </w:r>
+        <w:r>
+          <w:rPr>
+            <w:noProof/>
+            <w:webHidden/>
+          </w:rPr>
+          <w:fldChar w:fldCharType="begin"/>
+        </w:r>
+        <w:r>
+          <w:rPr>
+            <w:noProof/>
+            <w:webHidden/>
+          </w:rPr>
+          <w:instrText xml:space="preserve"> PAGEREF _Toc13923277 \h </w:instrText>
+        </w:r>
+        <w:r>
+          <w:rPr>
+            <w:noProof/>
+            <w:webHidden/>
+          </w:rPr>
+        </w:r>
+        <w:r>
+          <w:rPr>
+            <w:noProof/>
+            <w:webHidden/>
+          </w:rPr>
+          <w:fldChar w:fldCharType="separate"/>
+        </w:r>
+        <w:r>
+          <w:rPr>
+            <w:noProof/>
+            <w:webHidden/>
+          </w:rPr>
+          <w:t>4</w:t>
+        </w:r>
+        <w:r>
+          <w:rPr>
+            <w:noProof/>
+            <w:webHidden/>
+          </w:rPr>
+          <w:fldChar w:fldCharType="end"/>
+        </w:r>
+      </w:hyperlink>
+    </w:p>
+    <w:p>
+      <w:pPr>
+        <w:pStyle w:val="Verzeichnis1"/>
+        <w:tabs>
+          <w:tab w:val="left" w:pos="440"/>
+          <w:tab w:val="right" w:leader="dot" w:pos="9062"/>
+        </w:tabs>
+        <w:rPr>
+          <w:noProof/>
+          <w:lang w:eastAsia="de-CH"/>
+        </w:rPr>
+      </w:pPr>
+      <w:hyperlink w:anchor="_Toc13923278" w:history="1">
+        <w:r>
+          <w:rPr>
+            <w:rStyle w:val="Hyperlink"/>
+            <w:noProof/>
+          </w:rPr>
+          <w:t>4</w:t>
         </w:r>
         <w:r>
           <w:rPr>
@@ -624,7 +792,7 @@
             <w:noProof/>
             <w:webHidden/>
           </w:rPr>
-          <w:instrText xml:space="preserve"> PAGEREF _Toc9752978 \h </w:instrText>
+          <w:instrText xml:space="preserve"> PAGEREF _Toc13923278 \h </w:instrText>
         </w:r>
         <w:r>
           <w:rPr>
@@ -644,7 +812,7 @@
             <w:noProof/>
             <w:webHidden/>
           </w:rPr>
-          <w:t>1</w:t>
+          <w:t>4</w:t>
         </w:r>
         <w:r>
           <w:rPr>
@@ -667,13 +835,13 @@
           <w:lang w:eastAsia="de-CH"/>
         </w:rPr>
       </w:pPr>
-      <w:hyperlink w:anchor="_Toc9752979" w:history="1">
+      <w:hyperlink w:anchor="_Toc13923279" w:history="1">
         <w:r>
           <w:rPr>
             <w:rStyle w:val="Hyperlink"/>
             <w:noProof/>
           </w:rPr>
-          <w:t>3</w:t>
+          <w:t>5</w:t>
         </w:r>
         <w:r>
           <w:rPr>
@@ -708,7 +876,7 @@
             <w:noProof/>
             <w:webHidden/>
           </w:rPr>
-          <w:instrText xml:space="preserve"> PAGEREF _Toc9752979 \h </w:instrText>
+          <w:instrText xml:space="preserve"> PAGEREF _Toc13923279 \h </w:instrText>
         </w:r>
         <w:r>
           <w:rPr>
@@ -728,7 +896,7 @@
             <w:noProof/>
             <w:webHidden/>
           </w:rPr>
-          <w:t>1</w:t>
+          <w:t>5</w:t>
         </w:r>
         <w:r>
           <w:rPr>
@@ -751,13 +919,13 @@
           <w:lang w:eastAsia="de-CH"/>
         </w:rPr>
       </w:pPr>
-      <w:hyperlink w:anchor="_Toc9752980" w:history="1">
+      <w:hyperlink w:anchor="_Toc13923280" w:history="1">
         <w:r>
           <w:rPr>
             <w:rStyle w:val="Hyperlink"/>
             <w:noProof/>
           </w:rPr>
-          <w:t>3.1</w:t>
+          <w:t>5.1</w:t>
         </w:r>
         <w:r>
           <w:rPr>
@@ -792,7 +960,7 @@
             <w:noProof/>
             <w:webHidden/>
           </w:rPr>
-          <w:instrText xml:space="preserve"> PAGEREF _Toc9752980 \h </w:instrText>
+          <w:instrText xml:space="preserve"> PAGEREF _Toc13923280 \h </w:instrText>
         </w:r>
         <w:r>
           <w:rPr>
@@ -812,7 +980,7 @@
             <w:noProof/>
             <w:webHidden/>
           </w:rPr>
-          <w:t>1</w:t>
+          <w:t>5</w:t>
         </w:r>
         <w:r>
           <w:rPr>
@@ -835,13 +1003,13 @@
           <w:lang w:eastAsia="de-CH"/>
         </w:rPr>
       </w:pPr>
-      <w:hyperlink w:anchor="_Toc9752981" w:history="1">
+      <w:hyperlink w:anchor="_Toc13923281" w:history="1">
         <w:r>
           <w:rPr>
             <w:rStyle w:val="Hyperlink"/>
             <w:noProof/>
           </w:rPr>
-          <w:t>3.1.1</w:t>
+          <w:t>5.1.1</w:t>
         </w:r>
         <w:r>
           <w:rPr>
@@ -876,7 +1044,7 @@
             <w:noProof/>
             <w:webHidden/>
           </w:rPr>
-          <w:instrText xml:space="preserve"> PAGEREF _Toc9752981 \h </w:instrText>
+          <w:instrText xml:space="preserve"> PAGEREF _Toc13923281 \h </w:instrText>
         </w:r>
         <w:r>
           <w:rPr>
@@ -896,7 +1064,7 @@
             <w:noProof/>
             <w:webHidden/>
           </w:rPr>
-          <w:t>1</w:t>
+          <w:t>5</w:t>
         </w:r>
         <w:r>
           <w:rPr>
@@ -937,13 +1105,12 @@
       <w:pPr>
         <w:pStyle w:val="berschrift1"/>
       </w:pPr>
-      <w:bookmarkStart w:id="1" w:name="_Toc9752977"/>
+      <w:bookmarkStart w:id="1" w:name="_Toc13923275"/>
       <w:r>
         <w:lastRenderedPageBreak/>
         <w:t>Top-Down View</w:t>
       </w:r>
-      <w:bookmarkStart w:id="2" w:name="_GoBack"/>
-      <w:bookmarkEnd w:id="2"/>
+      <w:bookmarkEnd w:id="1"/>
     </w:p>
     <w:p>
       <w:r>
@@ -967,31 +1134,31 @@
             <v:path o:extrusionok="f" gradientshapeok="t" o:connecttype="rect"/>
             <o:lock v:ext="edit" aspectratio="t"/>
           </v:shapetype>
-          <v:shape id="_x0000_i1029" type="#_x0000_t75" style="width:454.05pt;height:319.65pt" o:ole="">
+          <v:shape id="_x0000_i1025" type="#_x0000_t75" style="width:456pt;height:318pt" o:ole="">
             <v:imagedata r:id="rId9" o:title=""/>
           </v:shape>
-          <o:OLEObject Type="Embed" ProgID="Visio.Drawing.15" ShapeID="_x0000_i1029" DrawAspect="Content" ObjectID="_1624037116" r:id="rId10"/>
+          <o:OLEObject Type="Embed" ProgID="Visio.Drawing.15" ShapeID="_x0000_i1025" DrawAspect="Content" ObjectID="_1624882913" r:id="rId10"/>
         </w:object>
       </w:r>
     </w:p>
     <w:p/>
     <w:p>
       <w:r>
-        <w:object w:dxaOrig="15916" w:dyaOrig="11236" w14:anchorId="58B833C4">
-          <v:shape id="_x0000_i1034" type="#_x0000_t75" style="width:453.6pt;height:319.65pt" o:ole="">
+        <w:object w:dxaOrig="15924" w:dyaOrig="11245" w14:anchorId="58B833C4">
+          <v:shape id="_x0000_i1026" type="#_x0000_t75" style="width:456pt;height:318pt" o:ole="">
             <v:imagedata r:id="rId11" o:title=""/>
           </v:shape>
-          <o:OLEObject Type="Embed" ProgID="Visio.Drawing.15" ShapeID="_x0000_i1034" DrawAspect="Content" ObjectID="_1624037117" r:id="rId12"/>
+          <o:OLEObject Type="Embed" ProgID="Visio.Drawing.15" ShapeID="_x0000_i1026" DrawAspect="Content" ObjectID="_1624882914" r:id="rId12"/>
         </w:object>
       </w:r>
     </w:p>
     <w:p>
       <w:r>
         <w:object w:dxaOrig="15916" w:dyaOrig="11236" w14:anchorId="581F8F4C">
-          <v:shape id="_x0000_i1039" type="#_x0000_t75" style="width:453.6pt;height:319.65pt" o:ole="">
+          <v:shape id="_x0000_i1027" type="#_x0000_t75" style="width:456pt;height:318pt" o:ole="">
             <v:imagedata r:id="rId13" o:title=""/>
           </v:shape>
-          <o:OLEObject Type="Embed" ProgID="Visio.Drawing.15" ShapeID="_x0000_i1039" DrawAspect="Content" ObjectID="_1624037118" r:id="rId14"/>
+          <o:OLEObject Type="Embed" ProgID="Visio.Drawing.15" ShapeID="_x0000_i1027" DrawAspect="Content" ObjectID="_1624882915" r:id="rId14"/>
         </w:object>
       </w:r>
     </w:p>
@@ -999,9 +1166,11 @@
       <w:pPr>
         <w:pStyle w:val="berschrift1"/>
       </w:pPr>
+      <w:bookmarkStart w:id="2" w:name="_Toc13923276"/>
       <w:r>
         <w:t>Stakeholder</w:t>
       </w:r>
+      <w:bookmarkEnd w:id="2"/>
     </w:p>
     <w:tbl>
       <w:tblPr>
@@ -1302,6 +1471,9 @@
             <w:pPr>
               <w:cnfStyle w:val="000000000000" w:firstRow="0" w:lastRow="0" w:firstColumn="0" w:lastColumn="0" w:oddVBand="0" w:evenVBand="0" w:oddHBand="0" w:evenHBand="0" w:firstRowFirstColumn="0" w:firstRowLastColumn="0" w:lastRowFirstColumn="0" w:lastRowLastColumn="0"/>
             </w:pPr>
+            <w:r>
+              <w:t>Keine Lizenzkosten für Software Komponenten</w:t>
+            </w:r>
           </w:p>
         </w:tc>
         <w:tc>
@@ -1315,6 +1487,9 @@
             <w:pPr>
               <w:cnfStyle w:val="000000000000" w:firstRow="0" w:lastRow="0" w:firstColumn="0" w:lastColumn="0" w:oddVBand="0" w:evenVBand="0" w:oddHBand="0" w:evenHBand="0" w:firstRowFirstColumn="0" w:firstRowLastColumn="0" w:lastRowFirstColumn="0" w:lastRowLastColumn="0"/>
             </w:pPr>
+            <w:r>
+              <w:t>X</w:t>
+            </w:r>
           </w:p>
         </w:tc>
         <w:tc>
@@ -1340,11 +1515,7 @@
             <w:cnfStyle w:val="001000000000" w:firstRow="0" w:lastRow="0" w:firstColumn="1" w:lastColumn="0" w:oddVBand="0" w:evenVBand="0" w:oddHBand="0" w:evenHBand="0" w:firstRowFirstColumn="0" w:firstRowLastColumn="0" w:lastRowFirstColumn="0" w:lastRowLastColumn="0"/>
             <w:tcW w:w="1696" w:type="dxa"/>
           </w:tcPr>
-          <w:p>
-            <w:r>
-              <w:t>Mitarbeiter</w:t>
-            </w:r>
-          </w:p>
+          <w:p/>
         </w:tc>
         <w:tc>
           <w:tcPr>
@@ -1358,7 +1529,7 @@
               <w:cnfStyle w:val="000000100000" w:firstRow="0" w:lastRow="0" w:firstColumn="0" w:lastColumn="0" w:oddVBand="0" w:evenVBand="0" w:oddHBand="1" w:evenHBand="0" w:firstRowFirstColumn="0" w:firstRowLastColumn="0" w:lastRowFirstColumn="0" w:lastRowLastColumn="0"/>
             </w:pPr>
             <w:r>
-              <w:t>Einfache Übersicht über die neuen Registrationen</w:t>
+              <w:t>Bis zum Termin fertig</w:t>
             </w:r>
           </w:p>
         </w:tc>
@@ -1412,7 +1583,7 @@
               <w:cnfStyle w:val="000000000000" w:firstRow="0" w:lastRow="0" w:firstColumn="0" w:lastColumn="0" w:oddVBand="0" w:evenVBand="0" w:oddHBand="0" w:evenHBand="0" w:firstRowFirstColumn="0" w:firstRowLastColumn="0" w:lastRowFirstColumn="0" w:lastRowLastColumn="0"/>
             </w:pPr>
             <w:r>
-              <w:t>Einfache Telefonische Registration</w:t>
+              <w:t>Kosten werden eingehalten</w:t>
             </w:r>
           </w:p>
         </w:tc>
@@ -1441,8 +1612,10 @@
               <w:cnfStyle w:val="000000000000" w:firstRow="0" w:lastRow="0" w:firstColumn="0" w:lastColumn="0" w:oddVBand="0" w:evenVBand="0" w:oddHBand="0" w:evenHBand="0" w:firstRowFirstColumn="0" w:firstRowLastColumn="0" w:lastRowFirstColumn="0" w:lastRowLastColumn="0"/>
             </w:pPr>
             <w:r>
-              <w:t>5</w:t>
-            </w:r>
+              <w:t>4</w:t>
+            </w:r>
+            <w:bookmarkStart w:id="3" w:name="_GoBack"/>
+            <w:bookmarkEnd w:id="3"/>
           </w:p>
         </w:tc>
       </w:tr>
@@ -1468,9 +1641,6 @@
             <w:pPr>
               <w:cnfStyle w:val="000000100000" w:firstRow="0" w:lastRow="0" w:firstColumn="0" w:lastColumn="0" w:oddVBand="0" w:evenVBand="0" w:oddHBand="1" w:evenHBand="0" w:firstRowFirstColumn="0" w:firstRowLastColumn="0" w:lastRowFirstColumn="0" w:lastRowLastColumn="0"/>
             </w:pPr>
-            <w:r>
-              <w:t>Möglichkeit zur Bearbeitung von Kunden</w:t>
-            </w:r>
           </w:p>
         </w:tc>
         <w:tc>
@@ -1484,9 +1654,6 @@
             <w:pPr>
               <w:cnfStyle w:val="000000100000" w:firstRow="0" w:lastRow="0" w:firstColumn="0" w:lastColumn="0" w:oddVBand="0" w:evenVBand="0" w:oddHBand="1" w:evenHBand="0" w:firstRowFirstColumn="0" w:firstRowLastColumn="0" w:lastRowFirstColumn="0" w:lastRowLastColumn="0"/>
             </w:pPr>
-            <w:r>
-              <w:t>X</w:t>
-            </w:r>
           </w:p>
         </w:tc>
         <w:tc>
@@ -1509,7 +1676,11 @@
             <w:cnfStyle w:val="001000000000" w:firstRow="0" w:lastRow="0" w:firstColumn="1" w:lastColumn="0" w:oddVBand="0" w:evenVBand="0" w:oddHBand="0" w:evenHBand="0" w:firstRowFirstColumn="0" w:firstRowLastColumn="0" w:lastRowFirstColumn="0" w:lastRowLastColumn="0"/>
             <w:tcW w:w="1696" w:type="dxa"/>
           </w:tcPr>
-          <w:p/>
+          <w:p>
+            <w:r>
+              <w:t>Mitarbeiter</w:t>
+            </w:r>
+          </w:p>
         </w:tc>
         <w:tc>
           <w:tcPr>
@@ -1522,6 +1693,9 @@
             <w:pPr>
               <w:cnfStyle w:val="000000000000" w:firstRow="0" w:lastRow="0" w:firstColumn="0" w:lastColumn="0" w:oddVBand="0" w:evenVBand="0" w:oddHBand="0" w:evenHBand="0" w:firstRowFirstColumn="0" w:firstRowLastColumn="0" w:lastRowFirstColumn="0" w:lastRowLastColumn="0"/>
             </w:pPr>
+            <w:r>
+              <w:t>Einfache Übersicht über die neuen Registrationen</w:t>
+            </w:r>
           </w:p>
         </w:tc>
         <w:tc>
@@ -1535,6 +1709,9 @@
             <w:pPr>
               <w:cnfStyle w:val="000000000000" w:firstRow="0" w:lastRow="0" w:firstColumn="0" w:lastColumn="0" w:oddVBand="0" w:evenVBand="0" w:oddHBand="0" w:evenHBand="0" w:firstRowFirstColumn="0" w:firstRowLastColumn="0" w:lastRowFirstColumn="0" w:lastRowLastColumn="0"/>
             </w:pPr>
+            <w:r>
+              <w:t>X</w:t>
+            </w:r>
           </w:p>
         </w:tc>
         <w:tc>
@@ -1560,11 +1737,7 @@
             <w:cnfStyle w:val="001000000000" w:firstRow="0" w:lastRow="0" w:firstColumn="1" w:lastColumn="0" w:oddVBand="0" w:evenVBand="0" w:oddHBand="0" w:evenHBand="0" w:firstRowFirstColumn="0" w:firstRowLastColumn="0" w:lastRowFirstColumn="0" w:lastRowLastColumn="0"/>
             <w:tcW w:w="1696" w:type="dxa"/>
           </w:tcPr>
-          <w:p>
-            <w:r>
-              <w:t>Buchhaltung</w:t>
-            </w:r>
-          </w:p>
+          <w:p/>
         </w:tc>
         <w:tc>
           <w:tcPr>
@@ -1578,7 +1751,7 @@
               <w:cnfStyle w:val="000000100000" w:firstRow="0" w:lastRow="0" w:firstColumn="0" w:lastColumn="0" w:oddVBand="0" w:evenVBand="0" w:oddHBand="1" w:evenHBand="0" w:firstRowFirstColumn="0" w:firstRowLastColumn="0" w:lastRowFirstColumn="0" w:lastRowLastColumn="0"/>
             </w:pPr>
             <w:r>
-              <w:t>Übersicht über alle vorhandenen Anmeldungen</w:t>
+              <w:t>Einfache Telefonische Registration</w:t>
             </w:r>
           </w:p>
         </w:tc>
@@ -1593,9 +1766,6 @@
             <w:pPr>
               <w:cnfStyle w:val="000000100000" w:firstRow="0" w:lastRow="0" w:firstColumn="0" w:lastColumn="0" w:oddVBand="0" w:evenVBand="0" w:oddHBand="1" w:evenHBand="0" w:firstRowFirstColumn="0" w:firstRowLastColumn="0" w:lastRowFirstColumn="0" w:lastRowLastColumn="0"/>
             </w:pPr>
-            <w:r>
-              <w:t>X</w:t>
-            </w:r>
           </w:p>
         </w:tc>
         <w:tc>
@@ -1609,6 +1779,9 @@
             <w:pPr>
               <w:cnfStyle w:val="000000100000" w:firstRow="0" w:lastRow="0" w:firstColumn="0" w:lastColumn="0" w:oddVBand="0" w:evenVBand="0" w:oddHBand="1" w:evenHBand="0" w:firstRowFirstColumn="0" w:firstRowLastColumn="0" w:lastRowFirstColumn="0" w:lastRowLastColumn="0"/>
             </w:pPr>
+            <w:r>
+              <w:t>5</w:t>
+            </w:r>
           </w:p>
         </w:tc>
       </w:tr>
@@ -1632,7 +1805,7 @@
               <w:cnfStyle w:val="000000000000" w:firstRow="0" w:lastRow="0" w:firstColumn="0" w:lastColumn="0" w:oddVBand="0" w:evenVBand="0" w:oddHBand="0" w:evenHBand="0" w:firstRowFirstColumn="0" w:firstRowLastColumn="0" w:lastRowFirstColumn="0" w:lastRowLastColumn="0"/>
             </w:pPr>
             <w:r>
-              <w:t>Ansicht der nicht verrechneten Rechnungen</w:t>
+              <w:t>Möglichkeit zur Bearbeitung von Kunden</w:t>
             </w:r>
           </w:p>
         </w:tc>
@@ -1725,7 +1898,7 @@
           </w:tcPr>
           <w:p>
             <w:r>
-              <w:t>Staat</w:t>
+              <w:t>Buchhaltung</w:t>
             </w:r>
           </w:p>
         </w:tc>
@@ -1741,7 +1914,7 @@
               <w:cnfStyle w:val="000000000000" w:firstRow="0" w:lastRow="0" w:firstColumn="0" w:lastColumn="0" w:oddVBand="0" w:evenVBand="0" w:oddHBand="0" w:evenHBand="0" w:firstRowFirstColumn="0" w:firstRowLastColumn="0" w:lastRowFirstColumn="0" w:lastRowLastColumn="0"/>
             </w:pPr>
             <w:r>
-              <w:t xml:space="preserve">Das Datenschutzgesetz wird eingehalten </w:t>
+              <w:t>Übersicht über alle vorhandenen Anmeldungen</w:t>
             </w:r>
           </w:p>
         </w:tc>
@@ -1772,6 +1945,1197 @@
             <w:pPr>
               <w:cnfStyle w:val="000000000000" w:firstRow="0" w:lastRow="0" w:firstColumn="0" w:lastColumn="0" w:oddVBand="0" w:evenVBand="0" w:oddHBand="0" w:evenHBand="0" w:firstRowFirstColumn="0" w:firstRowLastColumn="0" w:lastRowFirstColumn="0" w:lastRowLastColumn="0"/>
             </w:pPr>
+          </w:p>
+        </w:tc>
+      </w:tr>
+      <w:tr>
+        <w:trPr>
+          <w:cnfStyle w:val="000000100000" w:firstRow="0" w:lastRow="0" w:firstColumn="0" w:lastColumn="0" w:oddVBand="0" w:evenVBand="0" w:oddHBand="1" w:evenHBand="0" w:firstRowFirstColumn="0" w:firstRowLastColumn="0" w:lastRowFirstColumn="0" w:lastRowLastColumn="0"/>
+        </w:trPr>
+        <w:tc>
+          <w:tcPr>
+            <w:cnfStyle w:val="001000000000" w:firstRow="0" w:lastRow="0" w:firstColumn="1" w:lastColumn="0" w:oddVBand="0" w:evenVBand="0" w:oddHBand="0" w:evenHBand="0" w:firstRowFirstColumn="0" w:firstRowLastColumn="0" w:lastRowFirstColumn="0" w:lastRowLastColumn="0"/>
+            <w:tcW w:w="1696" w:type="dxa"/>
+          </w:tcPr>
+          <w:p/>
+        </w:tc>
+        <w:tc>
+          <w:tcPr>
+            <w:tcW w:w="5108" w:type="dxa"/>
+            <w:tcBorders>
+              <w:right w:val="single" w:sz="4" w:space="0" w:color="auto"/>
+            </w:tcBorders>
+          </w:tcPr>
+          <w:p>
+            <w:pPr>
+              <w:cnfStyle w:val="000000100000" w:firstRow="0" w:lastRow="0" w:firstColumn="0" w:lastColumn="0" w:oddVBand="0" w:evenVBand="0" w:oddHBand="1" w:evenHBand="0" w:firstRowFirstColumn="0" w:firstRowLastColumn="0" w:lastRowFirstColumn="0" w:lastRowLastColumn="0"/>
+            </w:pPr>
+            <w:r>
+              <w:t>Ansicht der nicht verrechneten Rechnungen</w:t>
+            </w:r>
+          </w:p>
+        </w:tc>
+        <w:tc>
+          <w:tcPr>
+            <w:tcW w:w="1134" w:type="dxa"/>
+            <w:tcBorders>
+              <w:left w:val="single" w:sz="4" w:space="0" w:color="auto"/>
+            </w:tcBorders>
+          </w:tcPr>
+          <w:p>
+            <w:pPr>
+              <w:cnfStyle w:val="000000100000" w:firstRow="0" w:lastRow="0" w:firstColumn="0" w:lastColumn="0" w:oddVBand="0" w:evenVBand="0" w:oddHBand="1" w:evenHBand="0" w:firstRowFirstColumn="0" w:firstRowLastColumn="0" w:lastRowFirstColumn="0" w:lastRowLastColumn="0"/>
+            </w:pPr>
+            <w:r>
+              <w:t>X</w:t>
+            </w:r>
+          </w:p>
+        </w:tc>
+        <w:tc>
+          <w:tcPr>
+            <w:tcW w:w="1124" w:type="dxa"/>
+            <w:tcBorders>
+              <w:left w:val="single" w:sz="4" w:space="0" w:color="auto"/>
+            </w:tcBorders>
+          </w:tcPr>
+          <w:p>
+            <w:pPr>
+              <w:cnfStyle w:val="000000100000" w:firstRow="0" w:lastRow="0" w:firstColumn="0" w:lastColumn="0" w:oddVBand="0" w:evenVBand="0" w:oddHBand="1" w:evenHBand="0" w:firstRowFirstColumn="0" w:firstRowLastColumn="0" w:lastRowFirstColumn="0" w:lastRowLastColumn="0"/>
+            </w:pPr>
+          </w:p>
+        </w:tc>
+      </w:tr>
+      <w:tr>
+        <w:tc>
+          <w:tcPr>
+            <w:cnfStyle w:val="001000000000" w:firstRow="0" w:lastRow="0" w:firstColumn="1" w:lastColumn="0" w:oddVBand="0" w:evenVBand="0" w:oddHBand="0" w:evenHBand="0" w:firstRowFirstColumn="0" w:firstRowLastColumn="0" w:lastRowFirstColumn="0" w:lastRowLastColumn="0"/>
+            <w:tcW w:w="1696" w:type="dxa"/>
+          </w:tcPr>
+          <w:p/>
+        </w:tc>
+        <w:tc>
+          <w:tcPr>
+            <w:tcW w:w="5108" w:type="dxa"/>
+            <w:tcBorders>
+              <w:right w:val="single" w:sz="4" w:space="0" w:color="auto"/>
+            </w:tcBorders>
+          </w:tcPr>
+          <w:p>
+            <w:pPr>
+              <w:cnfStyle w:val="000000000000" w:firstRow="0" w:lastRow="0" w:firstColumn="0" w:lastColumn="0" w:oddVBand="0" w:evenVBand="0" w:oddHBand="0" w:evenHBand="0" w:firstRowFirstColumn="0" w:firstRowLastColumn="0" w:lastRowFirstColumn="0" w:lastRowLastColumn="0"/>
+            </w:pPr>
+          </w:p>
+        </w:tc>
+        <w:tc>
+          <w:tcPr>
+            <w:tcW w:w="1134" w:type="dxa"/>
+            <w:tcBorders>
+              <w:left w:val="single" w:sz="4" w:space="0" w:color="auto"/>
+            </w:tcBorders>
+          </w:tcPr>
+          <w:p>
+            <w:pPr>
+              <w:cnfStyle w:val="000000000000" w:firstRow="0" w:lastRow="0" w:firstColumn="0" w:lastColumn="0" w:oddVBand="0" w:evenVBand="0" w:oddHBand="0" w:evenHBand="0" w:firstRowFirstColumn="0" w:firstRowLastColumn="0" w:lastRowFirstColumn="0" w:lastRowLastColumn="0"/>
+            </w:pPr>
+          </w:p>
+        </w:tc>
+        <w:tc>
+          <w:tcPr>
+            <w:tcW w:w="1124" w:type="dxa"/>
+            <w:tcBorders>
+              <w:left w:val="single" w:sz="4" w:space="0" w:color="auto"/>
+            </w:tcBorders>
+          </w:tcPr>
+          <w:p>
+            <w:pPr>
+              <w:cnfStyle w:val="000000000000" w:firstRow="0" w:lastRow="0" w:firstColumn="0" w:lastColumn="0" w:oddVBand="0" w:evenVBand="0" w:oddHBand="0" w:evenHBand="0" w:firstRowFirstColumn="0" w:firstRowLastColumn="0" w:lastRowFirstColumn="0" w:lastRowLastColumn="0"/>
+            </w:pPr>
+          </w:p>
+        </w:tc>
+      </w:tr>
+      <w:tr>
+        <w:trPr>
+          <w:cnfStyle w:val="000000100000" w:firstRow="0" w:lastRow="0" w:firstColumn="0" w:lastColumn="0" w:oddVBand="0" w:evenVBand="0" w:oddHBand="1" w:evenHBand="0" w:firstRowFirstColumn="0" w:firstRowLastColumn="0" w:lastRowFirstColumn="0" w:lastRowLastColumn="0"/>
+        </w:trPr>
+        <w:tc>
+          <w:tcPr>
+            <w:cnfStyle w:val="001000000000" w:firstRow="0" w:lastRow="0" w:firstColumn="1" w:lastColumn="0" w:oddVBand="0" w:evenVBand="0" w:oddHBand="0" w:evenHBand="0" w:firstRowFirstColumn="0" w:firstRowLastColumn="0" w:lastRowFirstColumn="0" w:lastRowLastColumn="0"/>
+            <w:tcW w:w="1696" w:type="dxa"/>
+          </w:tcPr>
+          <w:p>
+            <w:r>
+              <w:t>Staat</w:t>
+            </w:r>
+          </w:p>
+        </w:tc>
+        <w:tc>
+          <w:tcPr>
+            <w:tcW w:w="5108" w:type="dxa"/>
+            <w:tcBorders>
+              <w:right w:val="single" w:sz="4" w:space="0" w:color="auto"/>
+            </w:tcBorders>
+          </w:tcPr>
+          <w:p>
+            <w:pPr>
+              <w:cnfStyle w:val="000000100000" w:firstRow="0" w:lastRow="0" w:firstColumn="0" w:lastColumn="0" w:oddVBand="0" w:evenVBand="0" w:oddHBand="1" w:evenHBand="0" w:firstRowFirstColumn="0" w:firstRowLastColumn="0" w:lastRowFirstColumn="0" w:lastRowLastColumn="0"/>
+            </w:pPr>
+            <w:r>
+              <w:t xml:space="preserve">Das Datenschutzgesetz wird eingehalten </w:t>
+            </w:r>
+          </w:p>
+        </w:tc>
+        <w:tc>
+          <w:tcPr>
+            <w:tcW w:w="1134" w:type="dxa"/>
+            <w:tcBorders>
+              <w:left w:val="single" w:sz="4" w:space="0" w:color="auto"/>
+            </w:tcBorders>
+          </w:tcPr>
+          <w:p>
+            <w:pPr>
+              <w:cnfStyle w:val="000000100000" w:firstRow="0" w:lastRow="0" w:firstColumn="0" w:lastColumn="0" w:oddVBand="0" w:evenVBand="0" w:oddHBand="1" w:evenHBand="0" w:firstRowFirstColumn="0" w:firstRowLastColumn="0" w:lastRowFirstColumn="0" w:lastRowLastColumn="0"/>
+            </w:pPr>
+            <w:r>
+              <w:t>X</w:t>
+            </w:r>
+          </w:p>
+        </w:tc>
+        <w:tc>
+          <w:tcPr>
+            <w:tcW w:w="1124" w:type="dxa"/>
+            <w:tcBorders>
+              <w:left w:val="single" w:sz="4" w:space="0" w:color="auto"/>
+            </w:tcBorders>
+          </w:tcPr>
+          <w:p>
+            <w:pPr>
+              <w:cnfStyle w:val="000000100000" w:firstRow="0" w:lastRow="0" w:firstColumn="0" w:lastColumn="0" w:oddVBand="0" w:evenVBand="0" w:oddHBand="1" w:evenHBand="0" w:firstRowFirstColumn="0" w:firstRowLastColumn="0" w:lastRowFirstColumn="0" w:lastRowLastColumn="0"/>
+            </w:pPr>
+          </w:p>
+        </w:tc>
+      </w:tr>
+    </w:tbl>
+    <w:p/>
+    <w:p>
+      <w:pPr>
+        <w:rPr>
+          <w:rFonts w:asciiTheme="majorHAnsi" w:eastAsiaTheme="majorEastAsia" w:hAnsiTheme="majorHAnsi" w:cstheme="majorBidi"/>
+          <w:b/>
+          <w:bCs/>
+          <w:color w:val="000000" w:themeColor="text1"/>
+          <w:sz w:val="36"/>
+          <w:szCs w:val="36"/>
+        </w:rPr>
+      </w:pPr>
+      <w:r>
+        <w:br w:type="page"/>
+      </w:r>
+    </w:p>
+    <w:p>
+      <w:pPr>
+        <w:pStyle w:val="berschrift1"/>
+      </w:pPr>
+      <w:bookmarkStart w:id="4" w:name="_Toc13923277"/>
+      <w:r>
+        <w:lastRenderedPageBreak/>
+        <w:t>Morphologische Analyse</w:t>
+      </w:r>
+      <w:bookmarkEnd w:id="4"/>
+    </w:p>
+    <w:p>
+      <w:pPr>
+        <w:rPr>
+          <w:lang w:val="de-DE"/>
+        </w:rPr>
+      </w:pPr>
+      <w:r>
+        <w:rPr>
+          <w:lang w:val="de-DE"/>
+        </w:rPr>
+        <w:t>Die morphologische Analyse ist eine kreative heuristische Methode, um komplexe Problembereiche vollständig zu erfassen und alle möglichen Lösungen vorurteilslos zu betrachten</w:t>
+      </w:r>
+      <w:r>
+        <w:rPr>
+          <w:lang w:val="de-DE"/>
+        </w:rPr>
+        <w:t>.</w:t>
+      </w:r>
+      <w:r>
+        <w:rPr>
+          <w:lang w:val="de-DE"/>
+        </w:rPr>
+        <w:t xml:space="preserve"> </w:t>
+      </w:r>
+    </w:p>
+    <w:p>
+      <w:pPr>
+        <w:rPr>
+          <w:lang w:val="de-DE"/>
+        </w:rPr>
+      </w:pPr>
+      <w:r>
+        <w:rPr>
+          <w:lang w:val="de-DE"/>
+        </w:rPr>
+        <w:t xml:space="preserve">Sie erfolgt in einer Gruppe von bis zu sieben Personen, wodurch sich das Wissens- und Ideenpotential erweitert. Die Durchführung wird von einem Moderator gesteuert und dauert ca. eine halbe bis zwei Stunden. </w:t>
+      </w:r>
+    </w:p>
+    <w:p>
+      <w:pPr>
+        <w:rPr>
+          <w:lang w:val="de-DE"/>
+        </w:rPr>
+      </w:pPr>
+      <w:r>
+        <w:rPr>
+          <w:lang w:val="de-DE"/>
+        </w:rPr>
+        <w:t>Zusammen mit der Analyse des Problems ist eine Verallgemeinerung der Fragestellung zweckmäßig. Dadurch erweitert man das Problemfeld mit dem Ziel, originelle Lösungen zu finden. Die morphologische Analyse bedient sich des morphologischen Kastens, des anschaulichen Bildes einer mehrdimensionalen Matrix.</w:t>
+      </w:r>
+      <w:r>
+        <w:rPr>
+          <w:rStyle w:val="Funotenzeichen"/>
+          <w:lang w:val="de-DE"/>
+        </w:rPr>
+        <w:footnoteReference w:id="1"/>
+      </w:r>
+    </w:p>
+    <w:tbl>
+      <w:tblPr>
+        <w:tblStyle w:val="Tabellenraster"/>
+        <w:tblW w:w="0" w:type="auto"/>
+        <w:tblLook w:val="04A0" w:firstRow="1" w:lastRow="0" w:firstColumn="1" w:lastColumn="0" w:noHBand="0" w:noVBand="1"/>
+      </w:tblPr>
+      <w:tblGrid>
+        <w:gridCol w:w="2098"/>
+        <w:gridCol w:w="1766"/>
+        <w:gridCol w:w="1951"/>
+        <w:gridCol w:w="1694"/>
+        <w:gridCol w:w="1553"/>
+      </w:tblGrid>
+      <w:tr>
+        <w:tc>
+          <w:tcPr>
+            <w:tcW w:w="1812" w:type="dxa"/>
+          </w:tcPr>
+          <w:p>
+            <w:r>
+              <w:t>Programmart</w:t>
+            </w:r>
+          </w:p>
+        </w:tc>
+        <w:tc>
+          <w:tcPr>
+            <w:tcW w:w="1812" w:type="dxa"/>
+          </w:tcPr>
+          <w:p>
+            <w:r>
+              <w:t>Webapplikation</w:t>
+            </w:r>
+          </w:p>
+        </w:tc>
+        <w:tc>
+          <w:tcPr>
+            <w:tcW w:w="1812" w:type="dxa"/>
+          </w:tcPr>
+          <w:p>
+            <w:r>
+              <w:t>Desktopapplikation</w:t>
+            </w:r>
+          </w:p>
+        </w:tc>
+        <w:tc>
+          <w:tcPr>
+            <w:tcW w:w="1813" w:type="dxa"/>
+          </w:tcPr>
+          <w:p/>
+        </w:tc>
+        <w:tc>
+          <w:tcPr>
+            <w:tcW w:w="1813" w:type="dxa"/>
+          </w:tcPr>
+          <w:p/>
+        </w:tc>
+      </w:tr>
+      <w:tr>
+        <w:tc>
+          <w:tcPr>
+            <w:tcW w:w="1812" w:type="dxa"/>
+          </w:tcPr>
+          <w:p>
+            <w:r>
+              <w:t>Programmiersprache</w:t>
+            </w:r>
+          </w:p>
+        </w:tc>
+        <w:tc>
+          <w:tcPr>
+            <w:tcW w:w="1812" w:type="dxa"/>
+          </w:tcPr>
+          <w:p>
+            <w:r>
+              <w:t>C#</w:t>
+            </w:r>
+          </w:p>
+        </w:tc>
+        <w:tc>
+          <w:tcPr>
+            <w:tcW w:w="1812" w:type="dxa"/>
+          </w:tcPr>
+          <w:p>
+            <w:r>
+              <w:t>PHP/HTM/CSS</w:t>
+            </w:r>
+          </w:p>
+        </w:tc>
+        <w:tc>
+          <w:tcPr>
+            <w:tcW w:w="1813" w:type="dxa"/>
+          </w:tcPr>
+          <w:p>
+            <w:r>
+              <w:t>C++</w:t>
+            </w:r>
+          </w:p>
+        </w:tc>
+        <w:tc>
+          <w:tcPr>
+            <w:tcW w:w="1813" w:type="dxa"/>
+          </w:tcPr>
+          <w:p/>
+        </w:tc>
+      </w:tr>
+      <w:tr>
+        <w:tc>
+          <w:tcPr>
+            <w:tcW w:w="1812" w:type="dxa"/>
+          </w:tcPr>
+          <w:p>
+            <w:r>
+              <w:t>Datenbank</w:t>
+            </w:r>
+          </w:p>
+        </w:tc>
+        <w:tc>
+          <w:tcPr>
+            <w:tcW w:w="1812" w:type="dxa"/>
+          </w:tcPr>
+          <w:p>
+            <w:r>
+              <w:t xml:space="preserve">MySQL / </w:t>
+            </w:r>
+            <w:proofErr w:type="spellStart"/>
+            <w:r>
+              <w:t>MariaDB</w:t>
+            </w:r>
+            <w:proofErr w:type="spellEnd"/>
+          </w:p>
+        </w:tc>
+        <w:tc>
+          <w:tcPr>
+            <w:tcW w:w="1812" w:type="dxa"/>
+          </w:tcPr>
+          <w:p>
+            <w:r>
+              <w:t>MS-SQL</w:t>
+            </w:r>
+          </w:p>
+        </w:tc>
+        <w:tc>
+          <w:tcPr>
+            <w:tcW w:w="1813" w:type="dxa"/>
+          </w:tcPr>
+          <w:p>
+            <w:proofErr w:type="spellStart"/>
+            <w:r>
+              <w:t>PostgreeSQL</w:t>
+            </w:r>
+            <w:proofErr w:type="spellEnd"/>
+          </w:p>
+        </w:tc>
+        <w:tc>
+          <w:tcPr>
+            <w:tcW w:w="1813" w:type="dxa"/>
+          </w:tcPr>
+          <w:p>
+            <w:r>
+              <w:t>Oracle</w:t>
+            </w:r>
+          </w:p>
+        </w:tc>
+      </w:tr>
+    </w:tbl>
+    <w:p/>
+    <w:p>
+      <w:pPr>
+        <w:pStyle w:val="berschrift2"/>
+      </w:pPr>
+      <w:r>
+        <w:t>Variante 1 – Webapplikation basierend auf M</w:t>
+      </w:r>
+      <w:r>
+        <w:t>icrosoft</w:t>
+      </w:r>
+    </w:p>
+    <w:tbl>
+      <w:tblPr>
+        <w:tblStyle w:val="Tabellenraster"/>
+        <w:tblW w:w="0" w:type="auto"/>
+        <w:tblLook w:val="04A0" w:firstRow="1" w:lastRow="0" w:firstColumn="1" w:lastColumn="0" w:noHBand="0" w:noVBand="1"/>
+      </w:tblPr>
+      <w:tblGrid>
+        <w:gridCol w:w="2098"/>
+        <w:gridCol w:w="1766"/>
+        <w:gridCol w:w="1951"/>
+        <w:gridCol w:w="1694"/>
+        <w:gridCol w:w="1553"/>
+      </w:tblGrid>
+      <w:tr>
+        <w:tc>
+          <w:tcPr>
+            <w:tcW w:w="1812" w:type="dxa"/>
+          </w:tcPr>
+          <w:p>
+            <w:r>
+              <w:t>Programmart</w:t>
+            </w:r>
+          </w:p>
+        </w:tc>
+        <w:tc>
+          <w:tcPr>
+            <w:tcW w:w="1812" w:type="dxa"/>
+            <w:shd w:val="clear" w:color="auto" w:fill="00B050"/>
+          </w:tcPr>
+          <w:p>
+            <w:r>
+              <w:t>Webapplikation</w:t>
+            </w:r>
+          </w:p>
+        </w:tc>
+        <w:tc>
+          <w:tcPr>
+            <w:tcW w:w="1812" w:type="dxa"/>
+          </w:tcPr>
+          <w:p>
+            <w:r>
+              <w:t>Desktopapplikation</w:t>
+            </w:r>
+          </w:p>
+        </w:tc>
+        <w:tc>
+          <w:tcPr>
+            <w:tcW w:w="1813" w:type="dxa"/>
+          </w:tcPr>
+          <w:p/>
+        </w:tc>
+        <w:tc>
+          <w:tcPr>
+            <w:tcW w:w="1813" w:type="dxa"/>
+          </w:tcPr>
+          <w:p/>
+        </w:tc>
+      </w:tr>
+      <w:tr>
+        <w:tc>
+          <w:tcPr>
+            <w:tcW w:w="1812" w:type="dxa"/>
+          </w:tcPr>
+          <w:p>
+            <w:r>
+              <w:t>Programmiersprache</w:t>
+            </w:r>
+          </w:p>
+        </w:tc>
+        <w:tc>
+          <w:tcPr>
+            <w:tcW w:w="1812" w:type="dxa"/>
+            <w:shd w:val="clear" w:color="auto" w:fill="00B050"/>
+          </w:tcPr>
+          <w:p>
+            <w:r>
+              <w:t>C#</w:t>
+            </w:r>
+          </w:p>
+        </w:tc>
+        <w:tc>
+          <w:tcPr>
+            <w:tcW w:w="1812" w:type="dxa"/>
+          </w:tcPr>
+          <w:p>
+            <w:r>
+              <w:t>PHP/HTM/CSS</w:t>
+            </w:r>
+          </w:p>
+        </w:tc>
+        <w:tc>
+          <w:tcPr>
+            <w:tcW w:w="1813" w:type="dxa"/>
+          </w:tcPr>
+          <w:p>
+            <w:r>
+              <w:t>C++</w:t>
+            </w:r>
+          </w:p>
+        </w:tc>
+        <w:tc>
+          <w:tcPr>
+            <w:tcW w:w="1813" w:type="dxa"/>
+          </w:tcPr>
+          <w:p/>
+        </w:tc>
+      </w:tr>
+      <w:tr>
+        <w:tc>
+          <w:tcPr>
+            <w:tcW w:w="1812" w:type="dxa"/>
+          </w:tcPr>
+          <w:p>
+            <w:r>
+              <w:t>Datenbank</w:t>
+            </w:r>
+          </w:p>
+        </w:tc>
+        <w:tc>
+          <w:tcPr>
+            <w:tcW w:w="1812" w:type="dxa"/>
+          </w:tcPr>
+          <w:p>
+            <w:r>
+              <w:t xml:space="preserve">MySQL / </w:t>
+            </w:r>
+            <w:proofErr w:type="spellStart"/>
+            <w:r>
+              <w:t>MariaDB</w:t>
+            </w:r>
+            <w:proofErr w:type="spellEnd"/>
+          </w:p>
+        </w:tc>
+        <w:tc>
+          <w:tcPr>
+            <w:tcW w:w="1812" w:type="dxa"/>
+            <w:shd w:val="clear" w:color="auto" w:fill="00B050"/>
+          </w:tcPr>
+          <w:p>
+            <w:r>
+              <w:t>MS-SQL</w:t>
+            </w:r>
+          </w:p>
+        </w:tc>
+        <w:tc>
+          <w:tcPr>
+            <w:tcW w:w="1813" w:type="dxa"/>
+          </w:tcPr>
+          <w:p>
+            <w:proofErr w:type="spellStart"/>
+            <w:r>
+              <w:t>PostgreeSQL</w:t>
+            </w:r>
+            <w:proofErr w:type="spellEnd"/>
+          </w:p>
+        </w:tc>
+        <w:tc>
+          <w:tcPr>
+            <w:tcW w:w="1813" w:type="dxa"/>
+          </w:tcPr>
+          <w:p>
+            <w:r>
+              <w:t>Oracle</w:t>
+            </w:r>
+          </w:p>
+        </w:tc>
+      </w:tr>
+    </w:tbl>
+    <w:p/>
+    <w:p>
+      <w:pPr>
+        <w:pStyle w:val="berschrift2"/>
+      </w:pPr>
+      <w:r>
+        <w:t xml:space="preserve">Variante 2 – Webapplikation basierend auf </w:t>
+      </w:r>
+      <w:proofErr w:type="spellStart"/>
+      <w:r>
+        <w:t>Opensoure</w:t>
+      </w:r>
+      <w:proofErr w:type="spellEnd"/>
+      <w:r>
+        <w:t xml:space="preserve"> (MySQL)</w:t>
+      </w:r>
+    </w:p>
+    <w:tbl>
+      <w:tblPr>
+        <w:tblStyle w:val="Tabellenraster"/>
+        <w:tblW w:w="0" w:type="auto"/>
+        <w:tblLook w:val="04A0" w:firstRow="1" w:lastRow="0" w:firstColumn="1" w:lastColumn="0" w:noHBand="0" w:noVBand="1"/>
+      </w:tblPr>
+      <w:tblGrid>
+        <w:gridCol w:w="2098"/>
+        <w:gridCol w:w="1766"/>
+        <w:gridCol w:w="1951"/>
+        <w:gridCol w:w="1694"/>
+        <w:gridCol w:w="1553"/>
+      </w:tblGrid>
+      <w:tr>
+        <w:tc>
+          <w:tcPr>
+            <w:tcW w:w="1812" w:type="dxa"/>
+          </w:tcPr>
+          <w:p>
+            <w:r>
+              <w:t>Programmart</w:t>
+            </w:r>
+          </w:p>
+        </w:tc>
+        <w:tc>
+          <w:tcPr>
+            <w:tcW w:w="1812" w:type="dxa"/>
+            <w:shd w:val="clear" w:color="auto" w:fill="00B050"/>
+          </w:tcPr>
+          <w:p>
+            <w:r>
+              <w:t>Webapplikation</w:t>
+            </w:r>
+          </w:p>
+        </w:tc>
+        <w:tc>
+          <w:tcPr>
+            <w:tcW w:w="1812" w:type="dxa"/>
+          </w:tcPr>
+          <w:p>
+            <w:r>
+              <w:t>Desktopapplikation</w:t>
+            </w:r>
+          </w:p>
+        </w:tc>
+        <w:tc>
+          <w:tcPr>
+            <w:tcW w:w="1813" w:type="dxa"/>
+          </w:tcPr>
+          <w:p/>
+        </w:tc>
+        <w:tc>
+          <w:tcPr>
+            <w:tcW w:w="1813" w:type="dxa"/>
+          </w:tcPr>
+          <w:p/>
+        </w:tc>
+      </w:tr>
+      <w:tr>
+        <w:tc>
+          <w:tcPr>
+            <w:tcW w:w="1812" w:type="dxa"/>
+          </w:tcPr>
+          <w:p>
+            <w:r>
+              <w:t>Programmiersprache</w:t>
+            </w:r>
+          </w:p>
+        </w:tc>
+        <w:tc>
+          <w:tcPr>
+            <w:tcW w:w="1812" w:type="dxa"/>
+          </w:tcPr>
+          <w:p>
+            <w:r>
+              <w:t>C#</w:t>
+            </w:r>
+          </w:p>
+        </w:tc>
+        <w:tc>
+          <w:tcPr>
+            <w:tcW w:w="1812" w:type="dxa"/>
+            <w:shd w:val="clear" w:color="auto" w:fill="00B050"/>
+          </w:tcPr>
+          <w:p>
+            <w:r>
+              <w:t>PHP/HTM/CSS</w:t>
+            </w:r>
+          </w:p>
+        </w:tc>
+        <w:tc>
+          <w:tcPr>
+            <w:tcW w:w="1813" w:type="dxa"/>
+          </w:tcPr>
+          <w:p>
+            <w:r>
+              <w:t>C++</w:t>
+            </w:r>
+          </w:p>
+        </w:tc>
+        <w:tc>
+          <w:tcPr>
+            <w:tcW w:w="1813" w:type="dxa"/>
+          </w:tcPr>
+          <w:p/>
+        </w:tc>
+      </w:tr>
+      <w:tr>
+        <w:tc>
+          <w:tcPr>
+            <w:tcW w:w="1812" w:type="dxa"/>
+          </w:tcPr>
+          <w:p>
+            <w:r>
+              <w:t>Datenbank</w:t>
+            </w:r>
+          </w:p>
+        </w:tc>
+        <w:tc>
+          <w:tcPr>
+            <w:tcW w:w="1812" w:type="dxa"/>
+            <w:shd w:val="clear" w:color="auto" w:fill="00B050"/>
+          </w:tcPr>
+          <w:p>
+            <w:r>
+              <w:t xml:space="preserve">MySQL / </w:t>
+            </w:r>
+            <w:proofErr w:type="spellStart"/>
+            <w:r>
+              <w:t>MariaDB</w:t>
+            </w:r>
+            <w:proofErr w:type="spellEnd"/>
+          </w:p>
+        </w:tc>
+        <w:tc>
+          <w:tcPr>
+            <w:tcW w:w="1812" w:type="dxa"/>
+          </w:tcPr>
+          <w:p>
+            <w:r>
+              <w:t>MS-SQL</w:t>
+            </w:r>
+          </w:p>
+        </w:tc>
+        <w:tc>
+          <w:tcPr>
+            <w:tcW w:w="1813" w:type="dxa"/>
+          </w:tcPr>
+          <w:p>
+            <w:proofErr w:type="spellStart"/>
+            <w:r>
+              <w:t>PostgreeSQL</w:t>
+            </w:r>
+            <w:proofErr w:type="spellEnd"/>
+          </w:p>
+        </w:tc>
+        <w:tc>
+          <w:tcPr>
+            <w:tcW w:w="1813" w:type="dxa"/>
+          </w:tcPr>
+          <w:p>
+            <w:r>
+              <w:t>Oracle</w:t>
+            </w:r>
+          </w:p>
+        </w:tc>
+      </w:tr>
+    </w:tbl>
+    <w:p/>
+    <w:p>
+      <w:pPr>
+        <w:pStyle w:val="berschrift2"/>
+      </w:pPr>
+      <w:r>
+        <w:t xml:space="preserve">Variante </w:t>
+      </w:r>
+      <w:r>
+        <w:t>3</w:t>
+      </w:r>
+      <w:r>
+        <w:t xml:space="preserve"> – Webapplikation basierend auf </w:t>
+      </w:r>
+      <w:proofErr w:type="spellStart"/>
+      <w:r>
+        <w:t>Opensoure</w:t>
+      </w:r>
+      <w:proofErr w:type="spellEnd"/>
+      <w:r>
+        <w:t xml:space="preserve"> </w:t>
+      </w:r>
+      <w:r>
+        <w:t>(</w:t>
+      </w:r>
+      <w:proofErr w:type="spellStart"/>
+      <w:r>
+        <w:t>Postgree</w:t>
+      </w:r>
+      <w:r>
+        <w:t>SQL</w:t>
+      </w:r>
+      <w:proofErr w:type="spellEnd"/>
+      <w:r>
+        <w:t>)</w:t>
+      </w:r>
+    </w:p>
+    <w:tbl>
+      <w:tblPr>
+        <w:tblStyle w:val="Tabellenraster"/>
+        <w:tblW w:w="0" w:type="auto"/>
+        <w:tblLook w:val="04A0" w:firstRow="1" w:lastRow="0" w:firstColumn="1" w:lastColumn="0" w:noHBand="0" w:noVBand="1"/>
+      </w:tblPr>
+      <w:tblGrid>
+        <w:gridCol w:w="2098"/>
+        <w:gridCol w:w="1766"/>
+        <w:gridCol w:w="1951"/>
+        <w:gridCol w:w="1694"/>
+        <w:gridCol w:w="1553"/>
+      </w:tblGrid>
+      <w:tr>
+        <w:tc>
+          <w:tcPr>
+            <w:tcW w:w="1812" w:type="dxa"/>
+          </w:tcPr>
+          <w:p>
+            <w:r>
+              <w:t>Programmart</w:t>
+            </w:r>
+          </w:p>
+        </w:tc>
+        <w:tc>
+          <w:tcPr>
+            <w:tcW w:w="1812" w:type="dxa"/>
+            <w:shd w:val="clear" w:color="auto" w:fill="00B050"/>
+          </w:tcPr>
+          <w:p>
+            <w:r>
+              <w:t>Webapplikation</w:t>
+            </w:r>
+          </w:p>
+        </w:tc>
+        <w:tc>
+          <w:tcPr>
+            <w:tcW w:w="1812" w:type="dxa"/>
+          </w:tcPr>
+          <w:p>
+            <w:r>
+              <w:t>Desktopapplikation</w:t>
+            </w:r>
+          </w:p>
+        </w:tc>
+        <w:tc>
+          <w:tcPr>
+            <w:tcW w:w="1813" w:type="dxa"/>
+          </w:tcPr>
+          <w:p/>
+        </w:tc>
+        <w:tc>
+          <w:tcPr>
+            <w:tcW w:w="1813" w:type="dxa"/>
+          </w:tcPr>
+          <w:p/>
+        </w:tc>
+      </w:tr>
+      <w:tr>
+        <w:tc>
+          <w:tcPr>
+            <w:tcW w:w="1812" w:type="dxa"/>
+          </w:tcPr>
+          <w:p>
+            <w:r>
+              <w:t>Programmiersprache</w:t>
+            </w:r>
+          </w:p>
+        </w:tc>
+        <w:tc>
+          <w:tcPr>
+            <w:tcW w:w="1812" w:type="dxa"/>
+          </w:tcPr>
+          <w:p>
+            <w:r>
+              <w:t>C#</w:t>
+            </w:r>
+          </w:p>
+        </w:tc>
+        <w:tc>
+          <w:tcPr>
+            <w:tcW w:w="1812" w:type="dxa"/>
+            <w:shd w:val="clear" w:color="auto" w:fill="00B050"/>
+          </w:tcPr>
+          <w:p>
+            <w:r>
+              <w:t>PHP/HTM/CSS</w:t>
+            </w:r>
+          </w:p>
+        </w:tc>
+        <w:tc>
+          <w:tcPr>
+            <w:tcW w:w="1813" w:type="dxa"/>
+          </w:tcPr>
+          <w:p>
+            <w:r>
+              <w:t>C++</w:t>
+            </w:r>
+          </w:p>
+        </w:tc>
+        <w:tc>
+          <w:tcPr>
+            <w:tcW w:w="1813" w:type="dxa"/>
+          </w:tcPr>
+          <w:p/>
+        </w:tc>
+      </w:tr>
+      <w:tr>
+        <w:tc>
+          <w:tcPr>
+            <w:tcW w:w="1812" w:type="dxa"/>
+          </w:tcPr>
+          <w:p>
+            <w:r>
+              <w:t>Datenbank</w:t>
+            </w:r>
+          </w:p>
+        </w:tc>
+        <w:tc>
+          <w:tcPr>
+            <w:tcW w:w="1812" w:type="dxa"/>
+          </w:tcPr>
+          <w:p>
+            <w:r>
+              <w:t xml:space="preserve">MySQL / </w:t>
+            </w:r>
+            <w:proofErr w:type="spellStart"/>
+            <w:r>
+              <w:t>MariaDB</w:t>
+            </w:r>
+            <w:proofErr w:type="spellEnd"/>
+          </w:p>
+        </w:tc>
+        <w:tc>
+          <w:tcPr>
+            <w:tcW w:w="1812" w:type="dxa"/>
+          </w:tcPr>
+          <w:p>
+            <w:r>
+              <w:t>MS-SQL</w:t>
+            </w:r>
+          </w:p>
+        </w:tc>
+        <w:tc>
+          <w:tcPr>
+            <w:tcW w:w="1813" w:type="dxa"/>
+            <w:shd w:val="clear" w:color="auto" w:fill="00B050"/>
+          </w:tcPr>
+          <w:p>
+            <w:proofErr w:type="spellStart"/>
+            <w:r>
+              <w:t>PostgreeSQL</w:t>
+            </w:r>
+            <w:proofErr w:type="spellEnd"/>
+          </w:p>
+        </w:tc>
+        <w:tc>
+          <w:tcPr>
+            <w:tcW w:w="1813" w:type="dxa"/>
+          </w:tcPr>
+          <w:p>
+            <w:r>
+              <w:t>Oracle</w:t>
+            </w:r>
+          </w:p>
+        </w:tc>
+      </w:tr>
+    </w:tbl>
+    <w:p/>
+    <w:p>
+      <w:pPr>
+        <w:pStyle w:val="berschrift2"/>
+      </w:pPr>
+      <w:r>
+        <w:t xml:space="preserve">Variante </w:t>
+      </w:r>
+      <w:r>
+        <w:t>4</w:t>
+      </w:r>
+      <w:r>
+        <w:t xml:space="preserve"> – Desktopanwendung basierend auf </w:t>
+      </w:r>
+      <w:proofErr w:type="spellStart"/>
+      <w:r>
+        <w:t>Micrososft</w:t>
+      </w:r>
+      <w:proofErr w:type="spellEnd"/>
+    </w:p>
+    <w:tbl>
+      <w:tblPr>
+        <w:tblStyle w:val="Tabellenraster"/>
+        <w:tblW w:w="0" w:type="auto"/>
+        <w:tblLook w:val="04A0" w:firstRow="1" w:lastRow="0" w:firstColumn="1" w:lastColumn="0" w:noHBand="0" w:noVBand="1"/>
+      </w:tblPr>
+      <w:tblGrid>
+        <w:gridCol w:w="2098"/>
+        <w:gridCol w:w="1766"/>
+        <w:gridCol w:w="1951"/>
+        <w:gridCol w:w="1694"/>
+        <w:gridCol w:w="1553"/>
+      </w:tblGrid>
+      <w:tr>
+        <w:tc>
+          <w:tcPr>
+            <w:tcW w:w="1812" w:type="dxa"/>
+          </w:tcPr>
+          <w:p>
+            <w:r>
+              <w:t>Programmart</w:t>
+            </w:r>
+          </w:p>
+        </w:tc>
+        <w:tc>
+          <w:tcPr>
+            <w:tcW w:w="1812" w:type="dxa"/>
+          </w:tcPr>
+          <w:p>
+            <w:r>
+              <w:t>Webapplikation</w:t>
+            </w:r>
+          </w:p>
+        </w:tc>
+        <w:tc>
+          <w:tcPr>
+            <w:tcW w:w="1812" w:type="dxa"/>
+            <w:shd w:val="clear" w:color="auto" w:fill="00B050"/>
+          </w:tcPr>
+          <w:p>
+            <w:r>
+              <w:t>Desktopapplikation</w:t>
+            </w:r>
+          </w:p>
+        </w:tc>
+        <w:tc>
+          <w:tcPr>
+            <w:tcW w:w="1813" w:type="dxa"/>
+          </w:tcPr>
+          <w:p/>
+        </w:tc>
+        <w:tc>
+          <w:tcPr>
+            <w:tcW w:w="1813" w:type="dxa"/>
+          </w:tcPr>
+          <w:p/>
+        </w:tc>
+      </w:tr>
+      <w:tr>
+        <w:tc>
+          <w:tcPr>
+            <w:tcW w:w="1812" w:type="dxa"/>
+          </w:tcPr>
+          <w:p>
+            <w:r>
+              <w:t>Programmiersprache</w:t>
+            </w:r>
+          </w:p>
+        </w:tc>
+        <w:tc>
+          <w:tcPr>
+            <w:tcW w:w="1812" w:type="dxa"/>
+            <w:shd w:val="clear" w:color="auto" w:fill="00B050"/>
+          </w:tcPr>
+          <w:p>
+            <w:r>
+              <w:t>C#</w:t>
+            </w:r>
+          </w:p>
+        </w:tc>
+        <w:tc>
+          <w:tcPr>
+            <w:tcW w:w="1812" w:type="dxa"/>
+          </w:tcPr>
+          <w:p>
+            <w:r>
+              <w:t>PHP/HTM/CSS</w:t>
+            </w:r>
+          </w:p>
+        </w:tc>
+        <w:tc>
+          <w:tcPr>
+            <w:tcW w:w="1813" w:type="dxa"/>
+          </w:tcPr>
+          <w:p>
+            <w:r>
+              <w:t>C++</w:t>
+            </w:r>
+          </w:p>
+        </w:tc>
+        <w:tc>
+          <w:tcPr>
+            <w:tcW w:w="1813" w:type="dxa"/>
+          </w:tcPr>
+          <w:p/>
+        </w:tc>
+      </w:tr>
+      <w:tr>
+        <w:tc>
+          <w:tcPr>
+            <w:tcW w:w="1812" w:type="dxa"/>
+          </w:tcPr>
+          <w:p>
+            <w:r>
+              <w:t>Datenbank</w:t>
+            </w:r>
+          </w:p>
+        </w:tc>
+        <w:tc>
+          <w:tcPr>
+            <w:tcW w:w="1812" w:type="dxa"/>
+          </w:tcPr>
+          <w:p>
+            <w:r>
+              <w:t xml:space="preserve">MySQL / </w:t>
+            </w:r>
+            <w:proofErr w:type="spellStart"/>
+            <w:r>
+              <w:t>MariaDB</w:t>
+            </w:r>
+            <w:proofErr w:type="spellEnd"/>
+          </w:p>
+        </w:tc>
+        <w:tc>
+          <w:tcPr>
+            <w:tcW w:w="1812" w:type="dxa"/>
+            <w:shd w:val="clear" w:color="auto" w:fill="00B050"/>
+          </w:tcPr>
+          <w:p>
+            <w:pPr>
+              <w:tabs>
+                <w:tab w:val="right" w:pos="1735"/>
+              </w:tabs>
+            </w:pPr>
+            <w:r>
+              <w:t>MS-</w:t>
+            </w:r>
+            <w:r>
+              <w:rPr>
+                <w:shd w:val="clear" w:color="auto" w:fill="00B050"/>
+              </w:rPr>
+              <w:t>SQL</w:t>
+            </w:r>
+            <w:r>
+              <w:rPr>
+                <w:shd w:val="clear" w:color="auto" w:fill="00B050"/>
+              </w:rPr>
+              <w:tab/>
+            </w:r>
+          </w:p>
+        </w:tc>
+        <w:tc>
+          <w:tcPr>
+            <w:tcW w:w="1813" w:type="dxa"/>
+          </w:tcPr>
+          <w:p>
+            <w:proofErr w:type="spellStart"/>
+            <w:r>
+              <w:t>PostgreeSQL</w:t>
+            </w:r>
+            <w:proofErr w:type="spellEnd"/>
+          </w:p>
+        </w:tc>
+        <w:tc>
+          <w:tcPr>
+            <w:tcW w:w="1813" w:type="dxa"/>
+          </w:tcPr>
+          <w:p>
+            <w:r>
+              <w:t>Oracle</w:t>
+            </w:r>
           </w:p>
         </w:tc>
       </w:tr>
@@ -1781,13 +3145,11 @@
       <w:pPr>
         <w:pStyle w:val="berschrift1"/>
       </w:pPr>
-      <w:bookmarkStart w:id="3" w:name="_Toc9752978"/>
-      <w:bookmarkEnd w:id="1"/>
-      <w:r>
-        <w:lastRenderedPageBreak/>
+      <w:bookmarkStart w:id="5" w:name="_Toc13923278"/>
+      <w:r>
         <w:t>Grafik</w:t>
       </w:r>
-      <w:bookmarkEnd w:id="3"/>
+      <w:bookmarkEnd w:id="5"/>
     </w:p>
     <w:p>
       <w:r>
@@ -1849,11 +3211,11 @@
       <w:pPr>
         <w:pStyle w:val="berschrift1"/>
       </w:pPr>
-      <w:bookmarkStart w:id="4" w:name="_Toc9752979"/>
+      <w:bookmarkStart w:id="6" w:name="_Toc13923279"/>
       <w:r>
         <w:t>Überschrift</w:t>
       </w:r>
-      <w:bookmarkEnd w:id="4"/>
+      <w:bookmarkEnd w:id="6"/>
     </w:p>
     <w:p>
       <w:proofErr w:type="spellStart"/>
@@ -2672,12 +4034,12 @@
       <w:pPr>
         <w:pStyle w:val="berschrift2"/>
       </w:pPr>
-      <w:bookmarkStart w:id="5" w:name="_Toc9752980"/>
+      <w:bookmarkStart w:id="7" w:name="_Toc13923280"/>
       <w:r>
         <w:lastRenderedPageBreak/>
         <w:t>Überschrift</w:t>
       </w:r>
-      <w:bookmarkEnd w:id="5"/>
+      <w:bookmarkEnd w:id="7"/>
     </w:p>
     <w:p>
       <w:proofErr w:type="spellStart"/>
@@ -3496,11 +4858,11 @@
       <w:pPr>
         <w:pStyle w:val="berschrift3"/>
       </w:pPr>
-      <w:bookmarkStart w:id="6" w:name="_Toc9752981"/>
+      <w:bookmarkStart w:id="8" w:name="_Toc13923281"/>
       <w:r>
         <w:t>Überschrift</w:t>
       </w:r>
-      <w:bookmarkEnd w:id="6"/>
+      <w:bookmarkEnd w:id="8"/>
     </w:p>
     <w:p>
       <w:proofErr w:type="spellStart"/>
@@ -4384,27 +5746,14 @@
     <w:r>
       <w:t>/</w:t>
     </w:r>
-    <w:r>
-      <w:fldChar w:fldCharType="begin"/>
-    </w:r>
-    <w:r>
-      <w:instrText xml:space="preserve"> NUMPAGES  \* Arabic  \* MERGEFORMAT </w:instrText>
-    </w:r>
-    <w:r>
-      <w:fldChar w:fldCharType="separate"/>
-    </w:r>
-    <w:r>
-      <w:rPr>
-        <w:noProof/>
-      </w:rPr>
-      <w:t>1</w:t>
-    </w:r>
-    <w:r>
-      <w:rPr>
-        <w:noProof/>
-      </w:rPr>
-      <w:fldChar w:fldCharType="end"/>
-    </w:r>
+    <w:fldSimple w:instr=" NUMPAGES  \* Arabic  \* MERGEFORMAT ">
+      <w:r>
+        <w:rPr>
+          <w:noProof/>
+        </w:rPr>
+        <w:t>1</w:t>
+      </w:r>
+    </w:fldSimple>
     <w:r>
       <w:tab/>
     </w:r>
@@ -4457,6 +5806,47 @@
       </w:pPr>
       <w:r>
         <w:continuationSeparator/>
+      </w:r>
+    </w:p>
+  </w:footnote>
+  <w:footnote w:id="1">
+    <w:p>
+      <w:pPr>
+        <w:pStyle w:val="Funotentext"/>
+      </w:pPr>
+      <w:r>
+        <w:rPr>
+          <w:rStyle w:val="Funotenzeichen"/>
+        </w:rPr>
+        <w:footnoteRef/>
+      </w:r>
+      <w:r>
+        <w:t xml:space="preserve"> Quelle Wikipedia: </w:t>
+      </w:r>
+      <w:hyperlink r:id="rId1" w:history="1">
+        <w:r>
+          <w:rPr>
+            <w:rStyle w:val="Hyperlink"/>
+          </w:rPr>
+          <w:t>https://de.wikipedia.org/wiki/Morphologische_Analyse_(Kreativitätstechnik)</w:t>
+        </w:r>
+      </w:hyperlink>
+      <w:r>
+        <w:t xml:space="preserve"> </w:t>
+      </w:r>
+      <w:r>
+        <w:br/>
+      </w:r>
+      <w:proofErr w:type="gramStart"/>
+      <w:r>
+        <w:t>A</w:t>
+      </w:r>
+      <w:r>
+        <w:t>ufgerufen</w:t>
+      </w:r>
+      <w:proofErr w:type="gramEnd"/>
+      <w:r>
+        <w:t xml:space="preserve"> am 13.07.2019 um 15:27</w:t>
       </w:r>
     </w:p>
   </w:footnote>
@@ -4756,7 +6146,7 @@
       </w:pPr>
     </w:pPrDefault>
   </w:docDefaults>
-  <w:latentStyles w:defLockedState="0" w:defUIPriority="99" w:defSemiHidden="0" w:defUnhideWhenUsed="0" w:defQFormat="0" w:count="376">
+  <w:latentStyles w:defLockedState="0" w:defUIPriority="99" w:defSemiHidden="0" w:defUnhideWhenUsed="0" w:defQFormat="0" w:count="375">
     <w:lsdException w:name="Normal" w:uiPriority="0" w:qFormat="1"/>
     <w:lsdException w:name="heading 1" w:uiPriority="9" w:qFormat="1"/>
     <w:lsdException w:name="heading 2" w:semiHidden="1" w:uiPriority="9" w:unhideWhenUsed="1" w:qFormat="1"/>
@@ -5132,7 +6522,6 @@
     <w:lsdException w:name="Smart Hyperlink" w:semiHidden="1" w:unhideWhenUsed="1"/>
     <w:lsdException w:name="Hashtag" w:semiHidden="1" w:unhideWhenUsed="1"/>
     <w:lsdException w:name="Unresolved Mention" w:semiHidden="1" w:unhideWhenUsed="1"/>
-    <w:lsdException w:name="Smart Link" w:semiHidden="1" w:unhideWhenUsed="1"/>
   </w:latentStyles>
   <w:style w:type="paragraph" w:default="1" w:styleId="Standard">
     <w:name w:val="Normal"/>
@@ -6030,6 +7419,167 @@
         </w:tcBorders>
       </w:tcPr>
     </w:tblStylePr>
+  </w:style>
+  <w:style w:type="paragraph" w:styleId="Sprechblasentext">
+    <w:name w:val="Balloon Text"/>
+    <w:basedOn w:val="Standard"/>
+    <w:link w:val="SprechblasentextZchn"/>
+    <w:uiPriority w:val="99"/>
+    <w:semiHidden/>
+    <w:unhideWhenUsed/>
+    <w:rsid w:val="00AC1953"/>
+    <w:pPr>
+      <w:spacing w:after="0" w:line="240" w:lineRule="auto"/>
+    </w:pPr>
+    <w:rPr>
+      <w:rFonts w:ascii="Segoe UI" w:hAnsi="Segoe UI" w:cs="Segoe UI"/>
+      <w:sz w:val="18"/>
+      <w:szCs w:val="18"/>
+    </w:rPr>
+  </w:style>
+  <w:style w:type="character" w:customStyle="1" w:styleId="SprechblasentextZchn">
+    <w:name w:val="Sprechblasentext Zchn"/>
+    <w:basedOn w:val="Absatz-Standardschriftart"/>
+    <w:link w:val="Sprechblasentext"/>
+    <w:uiPriority w:val="99"/>
+    <w:semiHidden/>
+    <w:rsid w:val="00AC1953"/>
+    <w:rPr>
+      <w:rFonts w:ascii="Segoe UI" w:hAnsi="Segoe UI" w:cs="Segoe UI"/>
+      <w:sz w:val="18"/>
+      <w:szCs w:val="18"/>
+    </w:rPr>
+  </w:style>
+  <w:style w:type="table" w:styleId="EinfacheTabelle2">
+    <w:name w:val="Plain Table 2"/>
+    <w:basedOn w:val="NormaleTabelle"/>
+    <w:uiPriority w:val="42"/>
+    <w:rsid w:val="00AC1953"/>
+    <w:pPr>
+      <w:spacing w:after="0" w:line="240" w:lineRule="auto"/>
+    </w:pPr>
+    <w:tblPr>
+      <w:tblStyleRowBandSize w:val="1"/>
+      <w:tblStyleColBandSize w:val="1"/>
+      <w:tblBorders>
+        <w:top w:val="single" w:sz="4" w:space="0" w:color="7F7F7F" w:themeColor="text1" w:themeTint="80"/>
+        <w:bottom w:val="single" w:sz="4" w:space="0" w:color="7F7F7F" w:themeColor="text1" w:themeTint="80"/>
+      </w:tblBorders>
+    </w:tblPr>
+    <w:tblStylePr w:type="firstRow">
+      <w:rPr>
+        <w:b/>
+        <w:bCs/>
+      </w:rPr>
+      <w:tblPr/>
+      <w:tcPr>
+        <w:tcBorders>
+          <w:bottom w:val="single" w:sz="4" w:space="0" w:color="7F7F7F" w:themeColor="text1" w:themeTint="80"/>
+        </w:tcBorders>
+      </w:tcPr>
+    </w:tblStylePr>
+    <w:tblStylePr w:type="lastRow">
+      <w:rPr>
+        <w:b/>
+        <w:bCs/>
+      </w:rPr>
+      <w:tblPr/>
+      <w:tcPr>
+        <w:tcBorders>
+          <w:top w:val="single" w:sz="4" w:space="0" w:color="7F7F7F" w:themeColor="text1" w:themeTint="80"/>
+        </w:tcBorders>
+      </w:tcPr>
+    </w:tblStylePr>
+    <w:tblStylePr w:type="firstCol">
+      <w:rPr>
+        <w:b/>
+        <w:bCs/>
+      </w:rPr>
+    </w:tblStylePr>
+    <w:tblStylePr w:type="lastCol">
+      <w:rPr>
+        <w:b/>
+        <w:bCs/>
+      </w:rPr>
+    </w:tblStylePr>
+    <w:tblStylePr w:type="band1Vert">
+      <w:tblPr/>
+      <w:tcPr>
+        <w:tcBorders>
+          <w:left w:val="single" w:sz="4" w:space="0" w:color="7F7F7F" w:themeColor="text1" w:themeTint="80"/>
+          <w:right w:val="single" w:sz="4" w:space="0" w:color="7F7F7F" w:themeColor="text1" w:themeTint="80"/>
+        </w:tcBorders>
+      </w:tcPr>
+    </w:tblStylePr>
+    <w:tblStylePr w:type="band2Vert">
+      <w:tblPr/>
+      <w:tcPr>
+        <w:tcBorders>
+          <w:left w:val="single" w:sz="4" w:space="0" w:color="7F7F7F" w:themeColor="text1" w:themeTint="80"/>
+          <w:right w:val="single" w:sz="4" w:space="0" w:color="7F7F7F" w:themeColor="text1" w:themeTint="80"/>
+        </w:tcBorders>
+      </w:tcPr>
+    </w:tblStylePr>
+    <w:tblStylePr w:type="band1Horz">
+      <w:tblPr/>
+      <w:tcPr>
+        <w:tcBorders>
+          <w:top w:val="single" w:sz="4" w:space="0" w:color="7F7F7F" w:themeColor="text1" w:themeTint="80"/>
+          <w:bottom w:val="single" w:sz="4" w:space="0" w:color="7F7F7F" w:themeColor="text1" w:themeTint="80"/>
+        </w:tcBorders>
+      </w:tcPr>
+    </w:tblStylePr>
+  </w:style>
+  <w:style w:type="paragraph" w:styleId="Funotentext">
+    <w:name w:val="footnote text"/>
+    <w:basedOn w:val="Standard"/>
+    <w:link w:val="FunotentextZchn"/>
+    <w:uiPriority w:val="99"/>
+    <w:semiHidden/>
+    <w:unhideWhenUsed/>
+    <w:rsid w:val="000A30EB"/>
+    <w:pPr>
+      <w:spacing w:after="0" w:line="240" w:lineRule="auto"/>
+    </w:pPr>
+    <w:rPr>
+      <w:sz w:val="20"/>
+      <w:szCs w:val="20"/>
+    </w:rPr>
+  </w:style>
+  <w:style w:type="character" w:customStyle="1" w:styleId="FunotentextZchn">
+    <w:name w:val="Fußnotentext Zchn"/>
+    <w:basedOn w:val="Absatz-Standardschriftart"/>
+    <w:link w:val="Funotentext"/>
+    <w:uiPriority w:val="99"/>
+    <w:semiHidden/>
+    <w:rsid w:val="000A30EB"/>
+    <w:rPr>
+      <w:sz w:val="20"/>
+      <w:szCs w:val="20"/>
+    </w:rPr>
+  </w:style>
+  <w:style w:type="character" w:styleId="Funotenzeichen">
+    <w:name w:val="footnote reference"/>
+    <w:basedOn w:val="Absatz-Standardschriftart"/>
+    <w:uiPriority w:val="99"/>
+    <w:semiHidden/>
+    <w:unhideWhenUsed/>
+    <w:rsid w:val="000A30EB"/>
+    <w:rPr>
+      <w:vertAlign w:val="superscript"/>
+    </w:rPr>
+  </w:style>
+  <w:style w:type="character" w:styleId="NichtaufgelsteErwhnung">
+    <w:name w:val="Unresolved Mention"/>
+    <w:basedOn w:val="Absatz-Standardschriftart"/>
+    <w:uiPriority w:val="99"/>
+    <w:semiHidden/>
+    <w:unhideWhenUsed/>
+    <w:rsid w:val="000A30EB"/>
+    <w:rPr>
+      <w:color w:val="605E5C"/>
+      <w:shd w:val="clear" w:color="auto" w:fill="E1DFDD"/>
+    </w:rPr>
   </w:style>
 </w:styles>
 </file>
@@ -8281,7 +9831,7 @@
 </file>
 
 <file path=customXml/itemProps1.xml><?xml version="1.0" encoding="utf-8"?>
-<ds:datastoreItem xmlns:ds="http://schemas.openxmlformats.org/officeDocument/2006/customXml" ds:itemID="{820CE735-6356-4D02-AE61-AE461D0A456B}">
+<ds:datastoreItem xmlns:ds="http://schemas.openxmlformats.org/officeDocument/2006/customXml" ds:itemID="{7E8332ED-7D11-475F-92C7-E3DD777090AB}">
   <ds:schemaRefs>
     <ds:schemaRef ds:uri="http://schemas.openxmlformats.org/officeDocument/2006/bibliography"/>
   </ds:schemaRefs>

</xml_diff>

<commit_message>
[FEATURE] Add middle risk analyse
Working on #8
</commit_message>
<xml_diff>
--- a/documentation/10_concept/object_oriented_analyse.docx
+++ b/documentation/10_concept/object_oriented_analyse.docx
@@ -395,7 +395,7 @@
         </w:numPr>
         <w:ind w:left="431" w:hanging="431"/>
       </w:pPr>
-      <w:bookmarkStart w:id="0" w:name="_Toc13923274"/>
+      <w:bookmarkStart w:id="0" w:name="_Toc14446658"/>
       <w:r>
         <w:lastRenderedPageBreak/>
         <w:t>Inhaltverzeichnis</w:t>
@@ -422,7 +422,7 @@
       <w:r>
         <w:fldChar w:fldCharType="separate"/>
       </w:r>
-      <w:hyperlink w:anchor="_Toc13923274" w:history="1">
+      <w:hyperlink w:anchor="_Toc14446658" w:history="1">
         <w:r>
           <w:rPr>
             <w:rStyle w:val="Hyperlink"/>
@@ -449,7 +449,7 @@
             <w:noProof/>
             <w:webHidden/>
           </w:rPr>
-          <w:instrText xml:space="preserve"> PAGEREF _Toc13923274 \h </w:instrText>
+          <w:instrText xml:space="preserve"> PAGEREF _Toc14446658 \h </w:instrText>
         </w:r>
         <w:r>
           <w:rPr>
@@ -492,7 +492,7 @@
           <w:lang w:eastAsia="de-CH"/>
         </w:rPr>
       </w:pPr>
-      <w:hyperlink w:anchor="_Toc13923275" w:history="1">
+      <w:hyperlink w:anchor="_Toc14446659" w:history="1">
         <w:r>
           <w:rPr>
             <w:rStyle w:val="Hyperlink"/>
@@ -533,7 +533,7 @@
             <w:noProof/>
             <w:webHidden/>
           </w:rPr>
-          <w:instrText xml:space="preserve"> PAGEREF _Toc13923275 \h </w:instrText>
+          <w:instrText xml:space="preserve"> PAGEREF _Toc14446659 \h </w:instrText>
         </w:r>
         <w:r>
           <w:rPr>
@@ -576,7 +576,7 @@
           <w:lang w:eastAsia="de-CH"/>
         </w:rPr>
       </w:pPr>
-      <w:hyperlink w:anchor="_Toc13923276" w:history="1">
+      <w:hyperlink w:anchor="_Toc14446660" w:history="1">
         <w:r>
           <w:rPr>
             <w:rStyle w:val="Hyperlink"/>
@@ -617,7 +617,7 @@
             <w:noProof/>
             <w:webHidden/>
           </w:rPr>
-          <w:instrText xml:space="preserve"> PAGEREF _Toc13923276 \h </w:instrText>
+          <w:instrText xml:space="preserve"> PAGEREF _Toc14446660 \h </w:instrText>
         </w:r>
         <w:r>
           <w:rPr>
@@ -660,7 +660,7 @@
           <w:lang w:eastAsia="de-CH"/>
         </w:rPr>
       </w:pPr>
-      <w:hyperlink w:anchor="_Toc13923277" w:history="1">
+      <w:hyperlink w:anchor="_Toc14446661" w:history="1">
         <w:r>
           <w:rPr>
             <w:rStyle w:val="Hyperlink"/>
@@ -701,7 +701,7 @@
             <w:noProof/>
             <w:webHidden/>
           </w:rPr>
-          <w:instrText xml:space="preserve"> PAGEREF _Toc13923277 \h </w:instrText>
+          <w:instrText xml:space="preserve"> PAGEREF _Toc14446661 \h </w:instrText>
         </w:r>
         <w:r>
           <w:rPr>
@@ -722,6 +722,1098 @@
             <w:webHidden/>
           </w:rPr>
           <w:t>4</w:t>
+        </w:r>
+        <w:r>
+          <w:rPr>
+            <w:noProof/>
+            <w:webHidden/>
+          </w:rPr>
+          <w:fldChar w:fldCharType="end"/>
+        </w:r>
+      </w:hyperlink>
+    </w:p>
+    <w:p>
+      <w:pPr>
+        <w:pStyle w:val="Verzeichnis2"/>
+        <w:tabs>
+          <w:tab w:val="left" w:pos="880"/>
+          <w:tab w:val="right" w:leader="dot" w:pos="9062"/>
+        </w:tabs>
+        <w:rPr>
+          <w:noProof/>
+          <w:lang w:eastAsia="de-CH"/>
+        </w:rPr>
+      </w:pPr>
+      <w:hyperlink w:anchor="_Toc14446662" w:history="1">
+        <w:r>
+          <w:rPr>
+            <w:rStyle w:val="Hyperlink"/>
+            <w:noProof/>
+          </w:rPr>
+          <w:t>3.1</w:t>
+        </w:r>
+        <w:r>
+          <w:rPr>
+            <w:noProof/>
+            <w:lang w:eastAsia="de-CH"/>
+          </w:rPr>
+          <w:tab/>
+        </w:r>
+        <w:r>
+          <w:rPr>
+            <w:rStyle w:val="Hyperlink"/>
+            <w:noProof/>
+          </w:rPr>
+          <w:t>Variante 1 – Webapplikation basierend auf Microsoft</w:t>
+        </w:r>
+        <w:r>
+          <w:rPr>
+            <w:noProof/>
+            <w:webHidden/>
+          </w:rPr>
+          <w:tab/>
+        </w:r>
+        <w:r>
+          <w:rPr>
+            <w:noProof/>
+            <w:webHidden/>
+          </w:rPr>
+          <w:fldChar w:fldCharType="begin"/>
+        </w:r>
+        <w:r>
+          <w:rPr>
+            <w:noProof/>
+            <w:webHidden/>
+          </w:rPr>
+          <w:instrText xml:space="preserve"> PAGEREF _Toc14446662 \h </w:instrText>
+        </w:r>
+        <w:r>
+          <w:rPr>
+            <w:noProof/>
+            <w:webHidden/>
+          </w:rPr>
+        </w:r>
+        <w:r>
+          <w:rPr>
+            <w:noProof/>
+            <w:webHidden/>
+          </w:rPr>
+          <w:fldChar w:fldCharType="separate"/>
+        </w:r>
+        <w:r>
+          <w:rPr>
+            <w:noProof/>
+            <w:webHidden/>
+          </w:rPr>
+          <w:t>4</w:t>
+        </w:r>
+        <w:r>
+          <w:rPr>
+            <w:noProof/>
+            <w:webHidden/>
+          </w:rPr>
+          <w:fldChar w:fldCharType="end"/>
+        </w:r>
+      </w:hyperlink>
+    </w:p>
+    <w:p>
+      <w:pPr>
+        <w:pStyle w:val="Verzeichnis3"/>
+        <w:tabs>
+          <w:tab w:val="left" w:pos="1320"/>
+          <w:tab w:val="right" w:leader="dot" w:pos="9062"/>
+        </w:tabs>
+        <w:rPr>
+          <w:noProof/>
+          <w:lang w:eastAsia="de-CH"/>
+        </w:rPr>
+      </w:pPr>
+      <w:hyperlink w:anchor="_Toc14446663" w:history="1">
+        <w:r>
+          <w:rPr>
+            <w:rStyle w:val="Hyperlink"/>
+            <w:noProof/>
+          </w:rPr>
+          <w:t>3.1.1</w:t>
+        </w:r>
+        <w:r>
+          <w:rPr>
+            <w:noProof/>
+            <w:lang w:eastAsia="de-CH"/>
+          </w:rPr>
+          <w:tab/>
+        </w:r>
+        <w:r>
+          <w:rPr>
+            <w:rStyle w:val="Hyperlink"/>
+            <w:noProof/>
+          </w:rPr>
+          <w:t>Sollanalyse</w:t>
+        </w:r>
+        <w:r>
+          <w:rPr>
+            <w:noProof/>
+            <w:webHidden/>
+          </w:rPr>
+          <w:tab/>
+        </w:r>
+        <w:r>
+          <w:rPr>
+            <w:noProof/>
+            <w:webHidden/>
+          </w:rPr>
+          <w:fldChar w:fldCharType="begin"/>
+        </w:r>
+        <w:r>
+          <w:rPr>
+            <w:noProof/>
+            <w:webHidden/>
+          </w:rPr>
+          <w:instrText xml:space="preserve"> PAGEREF _Toc14446663 \h </w:instrText>
+        </w:r>
+        <w:r>
+          <w:rPr>
+            <w:noProof/>
+            <w:webHidden/>
+          </w:rPr>
+        </w:r>
+        <w:r>
+          <w:rPr>
+            <w:noProof/>
+            <w:webHidden/>
+          </w:rPr>
+          <w:fldChar w:fldCharType="separate"/>
+        </w:r>
+        <w:r>
+          <w:rPr>
+            <w:noProof/>
+            <w:webHidden/>
+          </w:rPr>
+          <w:t>4</w:t>
+        </w:r>
+        <w:r>
+          <w:rPr>
+            <w:noProof/>
+            <w:webHidden/>
+          </w:rPr>
+          <w:fldChar w:fldCharType="end"/>
+        </w:r>
+      </w:hyperlink>
+    </w:p>
+    <w:p>
+      <w:pPr>
+        <w:pStyle w:val="Verzeichnis3"/>
+        <w:tabs>
+          <w:tab w:val="left" w:pos="1320"/>
+          <w:tab w:val="right" w:leader="dot" w:pos="9062"/>
+        </w:tabs>
+        <w:rPr>
+          <w:noProof/>
+          <w:lang w:eastAsia="de-CH"/>
+        </w:rPr>
+      </w:pPr>
+      <w:hyperlink w:anchor="_Toc14446664" w:history="1">
+        <w:r>
+          <w:rPr>
+            <w:rStyle w:val="Hyperlink"/>
+            <w:noProof/>
+          </w:rPr>
+          <w:t>3.1.2</w:t>
+        </w:r>
+        <w:r>
+          <w:rPr>
+            <w:noProof/>
+            <w:lang w:eastAsia="de-CH"/>
+          </w:rPr>
+          <w:tab/>
+        </w:r>
+        <w:r>
+          <w:rPr>
+            <w:rStyle w:val="Hyperlink"/>
+            <w:noProof/>
+          </w:rPr>
+          <w:t>Nutzwertanalyse</w:t>
+        </w:r>
+        <w:r>
+          <w:rPr>
+            <w:noProof/>
+            <w:webHidden/>
+          </w:rPr>
+          <w:tab/>
+        </w:r>
+        <w:r>
+          <w:rPr>
+            <w:noProof/>
+            <w:webHidden/>
+          </w:rPr>
+          <w:fldChar w:fldCharType="begin"/>
+        </w:r>
+        <w:r>
+          <w:rPr>
+            <w:noProof/>
+            <w:webHidden/>
+          </w:rPr>
+          <w:instrText xml:space="preserve"> PAGEREF _Toc14446664 \h </w:instrText>
+        </w:r>
+        <w:r>
+          <w:rPr>
+            <w:noProof/>
+            <w:webHidden/>
+          </w:rPr>
+        </w:r>
+        <w:r>
+          <w:rPr>
+            <w:noProof/>
+            <w:webHidden/>
+          </w:rPr>
+          <w:fldChar w:fldCharType="separate"/>
+        </w:r>
+        <w:r>
+          <w:rPr>
+            <w:noProof/>
+            <w:webHidden/>
+          </w:rPr>
+          <w:t>4</w:t>
+        </w:r>
+        <w:r>
+          <w:rPr>
+            <w:noProof/>
+            <w:webHidden/>
+          </w:rPr>
+          <w:fldChar w:fldCharType="end"/>
+        </w:r>
+      </w:hyperlink>
+    </w:p>
+    <w:p>
+      <w:pPr>
+        <w:pStyle w:val="Verzeichnis2"/>
+        <w:tabs>
+          <w:tab w:val="left" w:pos="880"/>
+          <w:tab w:val="right" w:leader="dot" w:pos="9062"/>
+        </w:tabs>
+        <w:rPr>
+          <w:noProof/>
+          <w:lang w:eastAsia="de-CH"/>
+        </w:rPr>
+      </w:pPr>
+      <w:hyperlink w:anchor="_Toc14446665" w:history="1">
+        <w:r>
+          <w:rPr>
+            <w:rStyle w:val="Hyperlink"/>
+            <w:noProof/>
+          </w:rPr>
+          <w:t>3.2</w:t>
+        </w:r>
+        <w:r>
+          <w:rPr>
+            <w:noProof/>
+            <w:lang w:eastAsia="de-CH"/>
+          </w:rPr>
+          <w:tab/>
+        </w:r>
+        <w:r>
+          <w:rPr>
+            <w:rStyle w:val="Hyperlink"/>
+            <w:noProof/>
+          </w:rPr>
+          <w:t>Variante 2 – Webapplikation basierend auf Opensoure (MySQL)</w:t>
+        </w:r>
+        <w:r>
+          <w:rPr>
+            <w:noProof/>
+            <w:webHidden/>
+          </w:rPr>
+          <w:tab/>
+        </w:r>
+        <w:r>
+          <w:rPr>
+            <w:noProof/>
+            <w:webHidden/>
+          </w:rPr>
+          <w:fldChar w:fldCharType="begin"/>
+        </w:r>
+        <w:r>
+          <w:rPr>
+            <w:noProof/>
+            <w:webHidden/>
+          </w:rPr>
+          <w:instrText xml:space="preserve"> PAGEREF _Toc14446665 \h </w:instrText>
+        </w:r>
+        <w:r>
+          <w:rPr>
+            <w:noProof/>
+            <w:webHidden/>
+          </w:rPr>
+        </w:r>
+        <w:r>
+          <w:rPr>
+            <w:noProof/>
+            <w:webHidden/>
+          </w:rPr>
+          <w:fldChar w:fldCharType="separate"/>
+        </w:r>
+        <w:r>
+          <w:rPr>
+            <w:noProof/>
+            <w:webHidden/>
+          </w:rPr>
+          <w:t>5</w:t>
+        </w:r>
+        <w:r>
+          <w:rPr>
+            <w:noProof/>
+            <w:webHidden/>
+          </w:rPr>
+          <w:fldChar w:fldCharType="end"/>
+        </w:r>
+      </w:hyperlink>
+    </w:p>
+    <w:p>
+      <w:pPr>
+        <w:pStyle w:val="Verzeichnis3"/>
+        <w:tabs>
+          <w:tab w:val="left" w:pos="1320"/>
+          <w:tab w:val="right" w:leader="dot" w:pos="9062"/>
+        </w:tabs>
+        <w:rPr>
+          <w:noProof/>
+          <w:lang w:eastAsia="de-CH"/>
+        </w:rPr>
+      </w:pPr>
+      <w:hyperlink w:anchor="_Toc14446666" w:history="1">
+        <w:r>
+          <w:rPr>
+            <w:rStyle w:val="Hyperlink"/>
+            <w:noProof/>
+          </w:rPr>
+          <w:t>3.2.1</w:t>
+        </w:r>
+        <w:r>
+          <w:rPr>
+            <w:noProof/>
+            <w:lang w:eastAsia="de-CH"/>
+          </w:rPr>
+          <w:tab/>
+        </w:r>
+        <w:r>
+          <w:rPr>
+            <w:rStyle w:val="Hyperlink"/>
+            <w:noProof/>
+          </w:rPr>
+          <w:t>Sollanalyse</w:t>
+        </w:r>
+        <w:r>
+          <w:rPr>
+            <w:noProof/>
+            <w:webHidden/>
+          </w:rPr>
+          <w:tab/>
+        </w:r>
+        <w:r>
+          <w:rPr>
+            <w:noProof/>
+            <w:webHidden/>
+          </w:rPr>
+          <w:fldChar w:fldCharType="begin"/>
+        </w:r>
+        <w:r>
+          <w:rPr>
+            <w:noProof/>
+            <w:webHidden/>
+          </w:rPr>
+          <w:instrText xml:space="preserve"> PAGEREF _Toc14446666 \h </w:instrText>
+        </w:r>
+        <w:r>
+          <w:rPr>
+            <w:noProof/>
+            <w:webHidden/>
+          </w:rPr>
+        </w:r>
+        <w:r>
+          <w:rPr>
+            <w:noProof/>
+            <w:webHidden/>
+          </w:rPr>
+          <w:fldChar w:fldCharType="separate"/>
+        </w:r>
+        <w:r>
+          <w:rPr>
+            <w:noProof/>
+            <w:webHidden/>
+          </w:rPr>
+          <w:t>5</w:t>
+        </w:r>
+        <w:r>
+          <w:rPr>
+            <w:noProof/>
+            <w:webHidden/>
+          </w:rPr>
+          <w:fldChar w:fldCharType="end"/>
+        </w:r>
+      </w:hyperlink>
+    </w:p>
+    <w:p>
+      <w:pPr>
+        <w:pStyle w:val="Verzeichnis3"/>
+        <w:tabs>
+          <w:tab w:val="left" w:pos="1320"/>
+          <w:tab w:val="right" w:leader="dot" w:pos="9062"/>
+        </w:tabs>
+        <w:rPr>
+          <w:noProof/>
+          <w:lang w:eastAsia="de-CH"/>
+        </w:rPr>
+      </w:pPr>
+      <w:hyperlink w:anchor="_Toc14446667" w:history="1">
+        <w:r>
+          <w:rPr>
+            <w:rStyle w:val="Hyperlink"/>
+            <w:noProof/>
+          </w:rPr>
+          <w:t>3.2.2</w:t>
+        </w:r>
+        <w:r>
+          <w:rPr>
+            <w:noProof/>
+            <w:lang w:eastAsia="de-CH"/>
+          </w:rPr>
+          <w:tab/>
+        </w:r>
+        <w:r>
+          <w:rPr>
+            <w:rStyle w:val="Hyperlink"/>
+            <w:noProof/>
+          </w:rPr>
+          <w:t>Nutzwertanalyse</w:t>
+        </w:r>
+        <w:r>
+          <w:rPr>
+            <w:noProof/>
+            <w:webHidden/>
+          </w:rPr>
+          <w:tab/>
+        </w:r>
+        <w:r>
+          <w:rPr>
+            <w:noProof/>
+            <w:webHidden/>
+          </w:rPr>
+          <w:fldChar w:fldCharType="begin"/>
+        </w:r>
+        <w:r>
+          <w:rPr>
+            <w:noProof/>
+            <w:webHidden/>
+          </w:rPr>
+          <w:instrText xml:space="preserve"> PAGEREF _Toc14446667 \h </w:instrText>
+        </w:r>
+        <w:r>
+          <w:rPr>
+            <w:noProof/>
+            <w:webHidden/>
+          </w:rPr>
+        </w:r>
+        <w:r>
+          <w:rPr>
+            <w:noProof/>
+            <w:webHidden/>
+          </w:rPr>
+          <w:fldChar w:fldCharType="separate"/>
+        </w:r>
+        <w:r>
+          <w:rPr>
+            <w:noProof/>
+            <w:webHidden/>
+          </w:rPr>
+          <w:t>5</w:t>
+        </w:r>
+        <w:r>
+          <w:rPr>
+            <w:noProof/>
+            <w:webHidden/>
+          </w:rPr>
+          <w:fldChar w:fldCharType="end"/>
+        </w:r>
+      </w:hyperlink>
+    </w:p>
+    <w:p>
+      <w:pPr>
+        <w:pStyle w:val="Verzeichnis2"/>
+        <w:tabs>
+          <w:tab w:val="left" w:pos="880"/>
+          <w:tab w:val="right" w:leader="dot" w:pos="9062"/>
+        </w:tabs>
+        <w:rPr>
+          <w:noProof/>
+          <w:lang w:eastAsia="de-CH"/>
+        </w:rPr>
+      </w:pPr>
+      <w:hyperlink w:anchor="_Toc14446668" w:history="1">
+        <w:r>
+          <w:rPr>
+            <w:rStyle w:val="Hyperlink"/>
+            <w:noProof/>
+          </w:rPr>
+          <w:t>3.3</w:t>
+        </w:r>
+        <w:r>
+          <w:rPr>
+            <w:noProof/>
+            <w:lang w:eastAsia="de-CH"/>
+          </w:rPr>
+          <w:tab/>
+        </w:r>
+        <w:r>
+          <w:rPr>
+            <w:rStyle w:val="Hyperlink"/>
+            <w:noProof/>
+          </w:rPr>
+          <w:t>Variante 3 – Webapplikation basierend auf Opensoure (PostgreeSQL)</w:t>
+        </w:r>
+        <w:r>
+          <w:rPr>
+            <w:noProof/>
+            <w:webHidden/>
+          </w:rPr>
+          <w:tab/>
+        </w:r>
+        <w:r>
+          <w:rPr>
+            <w:noProof/>
+            <w:webHidden/>
+          </w:rPr>
+          <w:fldChar w:fldCharType="begin"/>
+        </w:r>
+        <w:r>
+          <w:rPr>
+            <w:noProof/>
+            <w:webHidden/>
+          </w:rPr>
+          <w:instrText xml:space="preserve"> PAGEREF _Toc14446668 \h </w:instrText>
+        </w:r>
+        <w:r>
+          <w:rPr>
+            <w:noProof/>
+            <w:webHidden/>
+          </w:rPr>
+        </w:r>
+        <w:r>
+          <w:rPr>
+            <w:noProof/>
+            <w:webHidden/>
+          </w:rPr>
+          <w:fldChar w:fldCharType="separate"/>
+        </w:r>
+        <w:r>
+          <w:rPr>
+            <w:noProof/>
+            <w:webHidden/>
+          </w:rPr>
+          <w:t>6</w:t>
+        </w:r>
+        <w:r>
+          <w:rPr>
+            <w:noProof/>
+            <w:webHidden/>
+          </w:rPr>
+          <w:fldChar w:fldCharType="end"/>
+        </w:r>
+      </w:hyperlink>
+    </w:p>
+    <w:p>
+      <w:pPr>
+        <w:pStyle w:val="Verzeichnis3"/>
+        <w:tabs>
+          <w:tab w:val="left" w:pos="1320"/>
+          <w:tab w:val="right" w:leader="dot" w:pos="9062"/>
+        </w:tabs>
+        <w:rPr>
+          <w:noProof/>
+          <w:lang w:eastAsia="de-CH"/>
+        </w:rPr>
+      </w:pPr>
+      <w:hyperlink w:anchor="_Toc14446669" w:history="1">
+        <w:r>
+          <w:rPr>
+            <w:rStyle w:val="Hyperlink"/>
+            <w:noProof/>
+          </w:rPr>
+          <w:t>3.3.1</w:t>
+        </w:r>
+        <w:r>
+          <w:rPr>
+            <w:noProof/>
+            <w:lang w:eastAsia="de-CH"/>
+          </w:rPr>
+          <w:tab/>
+        </w:r>
+        <w:r>
+          <w:rPr>
+            <w:rStyle w:val="Hyperlink"/>
+            <w:noProof/>
+          </w:rPr>
+          <w:t>Sollanalyse</w:t>
+        </w:r>
+        <w:r>
+          <w:rPr>
+            <w:noProof/>
+            <w:webHidden/>
+          </w:rPr>
+          <w:tab/>
+        </w:r>
+        <w:r>
+          <w:rPr>
+            <w:noProof/>
+            <w:webHidden/>
+          </w:rPr>
+          <w:fldChar w:fldCharType="begin"/>
+        </w:r>
+        <w:r>
+          <w:rPr>
+            <w:noProof/>
+            <w:webHidden/>
+          </w:rPr>
+          <w:instrText xml:space="preserve"> PAGEREF _Toc14446669 \h </w:instrText>
+        </w:r>
+        <w:r>
+          <w:rPr>
+            <w:noProof/>
+            <w:webHidden/>
+          </w:rPr>
+        </w:r>
+        <w:r>
+          <w:rPr>
+            <w:noProof/>
+            <w:webHidden/>
+          </w:rPr>
+          <w:fldChar w:fldCharType="separate"/>
+        </w:r>
+        <w:r>
+          <w:rPr>
+            <w:noProof/>
+            <w:webHidden/>
+          </w:rPr>
+          <w:t>6</w:t>
+        </w:r>
+        <w:r>
+          <w:rPr>
+            <w:noProof/>
+            <w:webHidden/>
+          </w:rPr>
+          <w:fldChar w:fldCharType="end"/>
+        </w:r>
+      </w:hyperlink>
+    </w:p>
+    <w:p>
+      <w:pPr>
+        <w:pStyle w:val="Verzeichnis3"/>
+        <w:tabs>
+          <w:tab w:val="left" w:pos="1320"/>
+          <w:tab w:val="right" w:leader="dot" w:pos="9062"/>
+        </w:tabs>
+        <w:rPr>
+          <w:noProof/>
+          <w:lang w:eastAsia="de-CH"/>
+        </w:rPr>
+      </w:pPr>
+      <w:hyperlink w:anchor="_Toc14446670" w:history="1">
+        <w:r>
+          <w:rPr>
+            <w:rStyle w:val="Hyperlink"/>
+            <w:noProof/>
+          </w:rPr>
+          <w:t>3.3.2</w:t>
+        </w:r>
+        <w:r>
+          <w:rPr>
+            <w:noProof/>
+            <w:lang w:eastAsia="de-CH"/>
+          </w:rPr>
+          <w:tab/>
+        </w:r>
+        <w:r>
+          <w:rPr>
+            <w:rStyle w:val="Hyperlink"/>
+            <w:noProof/>
+          </w:rPr>
+          <w:t>Nutzwertanalyse</w:t>
+        </w:r>
+        <w:r>
+          <w:rPr>
+            <w:noProof/>
+            <w:webHidden/>
+          </w:rPr>
+          <w:tab/>
+        </w:r>
+        <w:r>
+          <w:rPr>
+            <w:noProof/>
+            <w:webHidden/>
+          </w:rPr>
+          <w:fldChar w:fldCharType="begin"/>
+        </w:r>
+        <w:r>
+          <w:rPr>
+            <w:noProof/>
+            <w:webHidden/>
+          </w:rPr>
+          <w:instrText xml:space="preserve"> PAGEREF _Toc14446670 \h </w:instrText>
+        </w:r>
+        <w:r>
+          <w:rPr>
+            <w:noProof/>
+            <w:webHidden/>
+          </w:rPr>
+        </w:r>
+        <w:r>
+          <w:rPr>
+            <w:noProof/>
+            <w:webHidden/>
+          </w:rPr>
+          <w:fldChar w:fldCharType="separate"/>
+        </w:r>
+        <w:r>
+          <w:rPr>
+            <w:noProof/>
+            <w:webHidden/>
+          </w:rPr>
+          <w:t>6</w:t>
+        </w:r>
+        <w:r>
+          <w:rPr>
+            <w:noProof/>
+            <w:webHidden/>
+          </w:rPr>
+          <w:fldChar w:fldCharType="end"/>
+        </w:r>
+      </w:hyperlink>
+    </w:p>
+    <w:p>
+      <w:pPr>
+        <w:pStyle w:val="Verzeichnis2"/>
+        <w:tabs>
+          <w:tab w:val="left" w:pos="880"/>
+          <w:tab w:val="right" w:leader="dot" w:pos="9062"/>
+        </w:tabs>
+        <w:rPr>
+          <w:noProof/>
+          <w:lang w:eastAsia="de-CH"/>
+        </w:rPr>
+      </w:pPr>
+      <w:hyperlink w:anchor="_Toc14446671" w:history="1">
+        <w:r>
+          <w:rPr>
+            <w:rStyle w:val="Hyperlink"/>
+            <w:noProof/>
+          </w:rPr>
+          <w:t>3.4</w:t>
+        </w:r>
+        <w:r>
+          <w:rPr>
+            <w:noProof/>
+            <w:lang w:eastAsia="de-CH"/>
+          </w:rPr>
+          <w:tab/>
+        </w:r>
+        <w:r>
+          <w:rPr>
+            <w:rStyle w:val="Hyperlink"/>
+            <w:noProof/>
+          </w:rPr>
+          <w:t>Variante 4 – Desktopanwendung basierend auf Micrososft</w:t>
+        </w:r>
+        <w:r>
+          <w:rPr>
+            <w:noProof/>
+            <w:webHidden/>
+          </w:rPr>
+          <w:tab/>
+        </w:r>
+        <w:r>
+          <w:rPr>
+            <w:noProof/>
+            <w:webHidden/>
+          </w:rPr>
+          <w:fldChar w:fldCharType="begin"/>
+        </w:r>
+        <w:r>
+          <w:rPr>
+            <w:noProof/>
+            <w:webHidden/>
+          </w:rPr>
+          <w:instrText xml:space="preserve"> PAGEREF _Toc14446671 \h </w:instrText>
+        </w:r>
+        <w:r>
+          <w:rPr>
+            <w:noProof/>
+            <w:webHidden/>
+          </w:rPr>
+        </w:r>
+        <w:r>
+          <w:rPr>
+            <w:noProof/>
+            <w:webHidden/>
+          </w:rPr>
+          <w:fldChar w:fldCharType="separate"/>
+        </w:r>
+        <w:r>
+          <w:rPr>
+            <w:noProof/>
+            <w:webHidden/>
+          </w:rPr>
+          <w:t>7</w:t>
+        </w:r>
+        <w:r>
+          <w:rPr>
+            <w:noProof/>
+            <w:webHidden/>
+          </w:rPr>
+          <w:fldChar w:fldCharType="end"/>
+        </w:r>
+      </w:hyperlink>
+    </w:p>
+    <w:p>
+      <w:pPr>
+        <w:pStyle w:val="Verzeichnis3"/>
+        <w:tabs>
+          <w:tab w:val="left" w:pos="1320"/>
+          <w:tab w:val="right" w:leader="dot" w:pos="9062"/>
+        </w:tabs>
+        <w:rPr>
+          <w:noProof/>
+          <w:lang w:eastAsia="de-CH"/>
+        </w:rPr>
+      </w:pPr>
+      <w:hyperlink w:anchor="_Toc14446672" w:history="1">
+        <w:r>
+          <w:rPr>
+            <w:rStyle w:val="Hyperlink"/>
+            <w:noProof/>
+          </w:rPr>
+          <w:t>3.4.1</w:t>
+        </w:r>
+        <w:r>
+          <w:rPr>
+            <w:noProof/>
+            <w:lang w:eastAsia="de-CH"/>
+          </w:rPr>
+          <w:tab/>
+        </w:r>
+        <w:r>
+          <w:rPr>
+            <w:rStyle w:val="Hyperlink"/>
+            <w:noProof/>
+          </w:rPr>
+          <w:t>Sollanalyse</w:t>
+        </w:r>
+        <w:r>
+          <w:rPr>
+            <w:noProof/>
+            <w:webHidden/>
+          </w:rPr>
+          <w:tab/>
+        </w:r>
+        <w:r>
+          <w:rPr>
+            <w:noProof/>
+            <w:webHidden/>
+          </w:rPr>
+          <w:fldChar w:fldCharType="begin"/>
+        </w:r>
+        <w:r>
+          <w:rPr>
+            <w:noProof/>
+            <w:webHidden/>
+          </w:rPr>
+          <w:instrText xml:space="preserve"> PAGEREF _Toc14446672 \h </w:instrText>
+        </w:r>
+        <w:r>
+          <w:rPr>
+            <w:noProof/>
+            <w:webHidden/>
+          </w:rPr>
+        </w:r>
+        <w:r>
+          <w:rPr>
+            <w:noProof/>
+            <w:webHidden/>
+          </w:rPr>
+          <w:fldChar w:fldCharType="separate"/>
+        </w:r>
+        <w:r>
+          <w:rPr>
+            <w:noProof/>
+            <w:webHidden/>
+          </w:rPr>
+          <w:t>7</w:t>
+        </w:r>
+        <w:r>
+          <w:rPr>
+            <w:noProof/>
+            <w:webHidden/>
+          </w:rPr>
+          <w:fldChar w:fldCharType="end"/>
+        </w:r>
+      </w:hyperlink>
+    </w:p>
+    <w:p>
+      <w:pPr>
+        <w:pStyle w:val="Verzeichnis3"/>
+        <w:tabs>
+          <w:tab w:val="left" w:pos="1320"/>
+          <w:tab w:val="right" w:leader="dot" w:pos="9062"/>
+        </w:tabs>
+        <w:rPr>
+          <w:noProof/>
+          <w:lang w:eastAsia="de-CH"/>
+        </w:rPr>
+      </w:pPr>
+      <w:hyperlink w:anchor="_Toc14446673" w:history="1">
+        <w:r>
+          <w:rPr>
+            <w:rStyle w:val="Hyperlink"/>
+            <w:noProof/>
+          </w:rPr>
+          <w:t>3.4.2</w:t>
+        </w:r>
+        <w:r>
+          <w:rPr>
+            <w:noProof/>
+            <w:lang w:eastAsia="de-CH"/>
+          </w:rPr>
+          <w:tab/>
+        </w:r>
+        <w:r>
+          <w:rPr>
+            <w:rStyle w:val="Hyperlink"/>
+            <w:noProof/>
+          </w:rPr>
+          <w:t>Nutzwertanalyse</w:t>
+        </w:r>
+        <w:r>
+          <w:rPr>
+            <w:noProof/>
+            <w:webHidden/>
+          </w:rPr>
+          <w:tab/>
+        </w:r>
+        <w:r>
+          <w:rPr>
+            <w:noProof/>
+            <w:webHidden/>
+          </w:rPr>
+          <w:fldChar w:fldCharType="begin"/>
+        </w:r>
+        <w:r>
+          <w:rPr>
+            <w:noProof/>
+            <w:webHidden/>
+          </w:rPr>
+          <w:instrText xml:space="preserve"> PAGEREF _Toc14446673 \h </w:instrText>
+        </w:r>
+        <w:r>
+          <w:rPr>
+            <w:noProof/>
+            <w:webHidden/>
+          </w:rPr>
+        </w:r>
+        <w:r>
+          <w:rPr>
+            <w:noProof/>
+            <w:webHidden/>
+          </w:rPr>
+          <w:fldChar w:fldCharType="separate"/>
+        </w:r>
+        <w:r>
+          <w:rPr>
+            <w:noProof/>
+            <w:webHidden/>
+          </w:rPr>
+          <w:t>7</w:t>
+        </w:r>
+        <w:r>
+          <w:rPr>
+            <w:noProof/>
+            <w:webHidden/>
+          </w:rPr>
+          <w:fldChar w:fldCharType="end"/>
+        </w:r>
+      </w:hyperlink>
+    </w:p>
+    <w:p>
+      <w:pPr>
+        <w:pStyle w:val="Verzeichnis2"/>
+        <w:tabs>
+          <w:tab w:val="left" w:pos="880"/>
+          <w:tab w:val="right" w:leader="dot" w:pos="9062"/>
+        </w:tabs>
+        <w:rPr>
+          <w:noProof/>
+          <w:lang w:eastAsia="de-CH"/>
+        </w:rPr>
+      </w:pPr>
+      <w:hyperlink w:anchor="_Toc14446674" w:history="1">
+        <w:r>
+          <w:rPr>
+            <w:rStyle w:val="Hyperlink"/>
+            <w:noProof/>
+          </w:rPr>
+          <w:t>3.5</w:t>
+        </w:r>
+        <w:r>
+          <w:rPr>
+            <w:noProof/>
+            <w:lang w:eastAsia="de-CH"/>
+          </w:rPr>
+          <w:tab/>
+        </w:r>
+        <w:r>
+          <w:rPr>
+            <w:rStyle w:val="Hyperlink"/>
+            <w:noProof/>
+          </w:rPr>
+          <w:t>Auswertung Morphologische Analyse</w:t>
+        </w:r>
+        <w:r>
+          <w:rPr>
+            <w:noProof/>
+            <w:webHidden/>
+          </w:rPr>
+          <w:tab/>
+        </w:r>
+        <w:r>
+          <w:rPr>
+            <w:noProof/>
+            <w:webHidden/>
+          </w:rPr>
+          <w:fldChar w:fldCharType="begin"/>
+        </w:r>
+        <w:r>
+          <w:rPr>
+            <w:noProof/>
+            <w:webHidden/>
+          </w:rPr>
+          <w:instrText xml:space="preserve"> PAGEREF _Toc14446674 \h </w:instrText>
+        </w:r>
+        <w:r>
+          <w:rPr>
+            <w:noProof/>
+            <w:webHidden/>
+          </w:rPr>
+        </w:r>
+        <w:r>
+          <w:rPr>
+            <w:noProof/>
+            <w:webHidden/>
+          </w:rPr>
+          <w:fldChar w:fldCharType="separate"/>
+        </w:r>
+        <w:r>
+          <w:rPr>
+            <w:noProof/>
+            <w:webHidden/>
+          </w:rPr>
+          <w:t>8</w:t>
         </w:r>
         <w:r>
           <w:rPr>
@@ -744,7 +1836,7 @@
           <w:lang w:eastAsia="de-CH"/>
         </w:rPr>
       </w:pPr>
-      <w:hyperlink w:anchor="_Toc13923278" w:history="1">
+      <w:hyperlink w:anchor="_Toc14446675" w:history="1">
         <w:r>
           <w:rPr>
             <w:rStyle w:val="Hyperlink"/>
@@ -764,7 +1856,7 @@
             <w:rStyle w:val="Hyperlink"/>
             <w:noProof/>
           </w:rPr>
-          <w:t>Grafik</w:t>
+          <w:t>Risikoanalyse</w:t>
         </w:r>
         <w:r>
           <w:rPr>
@@ -785,7 +1877,7 @@
             <w:noProof/>
             <w:webHidden/>
           </w:rPr>
-          <w:instrText xml:space="preserve"> PAGEREF _Toc13923278 \h </w:instrText>
+          <w:instrText xml:space="preserve"> PAGEREF _Toc14446675 \h </w:instrText>
         </w:r>
         <w:r>
           <w:rPr>
@@ -805,7 +1897,343 @@
             <w:noProof/>
             <w:webHidden/>
           </w:rPr>
-          <w:t>4</w:t>
+          <w:t>9</w:t>
+        </w:r>
+        <w:r>
+          <w:rPr>
+            <w:noProof/>
+            <w:webHidden/>
+          </w:rPr>
+          <w:fldChar w:fldCharType="end"/>
+        </w:r>
+      </w:hyperlink>
+    </w:p>
+    <w:p>
+      <w:pPr>
+        <w:pStyle w:val="Verzeichnis2"/>
+        <w:tabs>
+          <w:tab w:val="left" w:pos="880"/>
+          <w:tab w:val="right" w:leader="dot" w:pos="9062"/>
+        </w:tabs>
+        <w:rPr>
+          <w:noProof/>
+          <w:lang w:eastAsia="de-CH"/>
+        </w:rPr>
+      </w:pPr>
+      <w:hyperlink w:anchor="_Toc14446676" w:history="1">
+        <w:r>
+          <w:rPr>
+            <w:rStyle w:val="Hyperlink"/>
+            <w:noProof/>
+          </w:rPr>
+          <w:t>4.1</w:t>
+        </w:r>
+        <w:r>
+          <w:rPr>
+            <w:noProof/>
+            <w:lang w:eastAsia="de-CH"/>
+          </w:rPr>
+          <w:tab/>
+        </w:r>
+        <w:r>
+          <w:rPr>
+            <w:rStyle w:val="Hyperlink"/>
+            <w:noProof/>
+          </w:rPr>
+          <w:t>Hohe Risiken</w:t>
+        </w:r>
+        <w:r>
+          <w:rPr>
+            <w:noProof/>
+            <w:webHidden/>
+          </w:rPr>
+          <w:tab/>
+        </w:r>
+        <w:r>
+          <w:rPr>
+            <w:noProof/>
+            <w:webHidden/>
+          </w:rPr>
+          <w:fldChar w:fldCharType="begin"/>
+        </w:r>
+        <w:r>
+          <w:rPr>
+            <w:noProof/>
+            <w:webHidden/>
+          </w:rPr>
+          <w:instrText xml:space="preserve"> PAGEREF _Toc14446676 \h </w:instrText>
+        </w:r>
+        <w:r>
+          <w:rPr>
+            <w:noProof/>
+            <w:webHidden/>
+          </w:rPr>
+        </w:r>
+        <w:r>
+          <w:rPr>
+            <w:noProof/>
+            <w:webHidden/>
+          </w:rPr>
+          <w:fldChar w:fldCharType="separate"/>
+        </w:r>
+        <w:r>
+          <w:rPr>
+            <w:noProof/>
+            <w:webHidden/>
+          </w:rPr>
+          <w:t>9</w:t>
+        </w:r>
+        <w:r>
+          <w:rPr>
+            <w:noProof/>
+            <w:webHidden/>
+          </w:rPr>
+          <w:fldChar w:fldCharType="end"/>
+        </w:r>
+      </w:hyperlink>
+    </w:p>
+    <w:p>
+      <w:pPr>
+        <w:pStyle w:val="Verzeichnis3"/>
+        <w:tabs>
+          <w:tab w:val="left" w:pos="1320"/>
+          <w:tab w:val="right" w:leader="dot" w:pos="9062"/>
+        </w:tabs>
+        <w:rPr>
+          <w:noProof/>
+          <w:lang w:eastAsia="de-CH"/>
+        </w:rPr>
+      </w:pPr>
+      <w:hyperlink w:anchor="_Toc14446677" w:history="1">
+        <w:r>
+          <w:rPr>
+            <w:rStyle w:val="Hyperlink"/>
+            <w:noProof/>
+          </w:rPr>
+          <w:t>4.1.1</w:t>
+        </w:r>
+        <w:r>
+          <w:rPr>
+            <w:noProof/>
+            <w:lang w:eastAsia="de-CH"/>
+          </w:rPr>
+          <w:tab/>
+        </w:r>
+        <w:r>
+          <w:rPr>
+            <w:rStyle w:val="Hyperlink"/>
+            <w:noProof/>
+          </w:rPr>
+          <w:t>Nicht erfüllen des Abgabetermins</w:t>
+        </w:r>
+        <w:r>
+          <w:rPr>
+            <w:noProof/>
+            <w:webHidden/>
+          </w:rPr>
+          <w:tab/>
+        </w:r>
+        <w:r>
+          <w:rPr>
+            <w:noProof/>
+            <w:webHidden/>
+          </w:rPr>
+          <w:fldChar w:fldCharType="begin"/>
+        </w:r>
+        <w:r>
+          <w:rPr>
+            <w:noProof/>
+            <w:webHidden/>
+          </w:rPr>
+          <w:instrText xml:space="preserve"> PAGEREF _Toc14446677 \h </w:instrText>
+        </w:r>
+        <w:r>
+          <w:rPr>
+            <w:noProof/>
+            <w:webHidden/>
+          </w:rPr>
+        </w:r>
+        <w:r>
+          <w:rPr>
+            <w:noProof/>
+            <w:webHidden/>
+          </w:rPr>
+          <w:fldChar w:fldCharType="separate"/>
+        </w:r>
+        <w:r>
+          <w:rPr>
+            <w:noProof/>
+            <w:webHidden/>
+          </w:rPr>
+          <w:t>9</w:t>
+        </w:r>
+        <w:r>
+          <w:rPr>
+            <w:noProof/>
+            <w:webHidden/>
+          </w:rPr>
+          <w:fldChar w:fldCharType="end"/>
+        </w:r>
+      </w:hyperlink>
+    </w:p>
+    <w:p>
+      <w:pPr>
+        <w:pStyle w:val="Verzeichnis3"/>
+        <w:tabs>
+          <w:tab w:val="left" w:pos="1320"/>
+          <w:tab w:val="right" w:leader="dot" w:pos="9062"/>
+        </w:tabs>
+        <w:rPr>
+          <w:noProof/>
+          <w:lang w:eastAsia="de-CH"/>
+        </w:rPr>
+      </w:pPr>
+      <w:hyperlink w:anchor="_Toc14446678" w:history="1">
+        <w:r>
+          <w:rPr>
+            <w:rStyle w:val="Hyperlink"/>
+            <w:noProof/>
+          </w:rPr>
+          <w:t>4.1.2</w:t>
+        </w:r>
+        <w:r>
+          <w:rPr>
+            <w:noProof/>
+            <w:lang w:eastAsia="de-CH"/>
+          </w:rPr>
+          <w:tab/>
+        </w:r>
+        <w:r>
+          <w:rPr>
+            <w:rStyle w:val="Hyperlink"/>
+            <w:noProof/>
+          </w:rPr>
+          <w:t>Datenschutz wird nicht eingehalten</w:t>
+        </w:r>
+        <w:r>
+          <w:rPr>
+            <w:noProof/>
+            <w:webHidden/>
+          </w:rPr>
+          <w:tab/>
+        </w:r>
+        <w:r>
+          <w:rPr>
+            <w:noProof/>
+            <w:webHidden/>
+          </w:rPr>
+          <w:fldChar w:fldCharType="begin"/>
+        </w:r>
+        <w:r>
+          <w:rPr>
+            <w:noProof/>
+            <w:webHidden/>
+          </w:rPr>
+          <w:instrText xml:space="preserve"> PAGEREF _Toc14446678 \h </w:instrText>
+        </w:r>
+        <w:r>
+          <w:rPr>
+            <w:noProof/>
+            <w:webHidden/>
+          </w:rPr>
+        </w:r>
+        <w:r>
+          <w:rPr>
+            <w:noProof/>
+            <w:webHidden/>
+          </w:rPr>
+          <w:fldChar w:fldCharType="separate"/>
+        </w:r>
+        <w:r>
+          <w:rPr>
+            <w:noProof/>
+            <w:webHidden/>
+          </w:rPr>
+          <w:t>10</w:t>
+        </w:r>
+        <w:r>
+          <w:rPr>
+            <w:noProof/>
+            <w:webHidden/>
+          </w:rPr>
+          <w:fldChar w:fldCharType="end"/>
+        </w:r>
+      </w:hyperlink>
+    </w:p>
+    <w:p>
+      <w:pPr>
+        <w:pStyle w:val="Verzeichnis3"/>
+        <w:tabs>
+          <w:tab w:val="left" w:pos="1320"/>
+          <w:tab w:val="right" w:leader="dot" w:pos="9062"/>
+        </w:tabs>
+        <w:rPr>
+          <w:noProof/>
+          <w:lang w:eastAsia="de-CH"/>
+        </w:rPr>
+      </w:pPr>
+      <w:hyperlink w:anchor="_Toc14446679" w:history="1">
+        <w:r>
+          <w:rPr>
+            <w:rStyle w:val="Hyperlink"/>
+            <w:noProof/>
+          </w:rPr>
+          <w:t>4.1.3</w:t>
+        </w:r>
+        <w:r>
+          <w:rPr>
+            <w:noProof/>
+            <w:lang w:eastAsia="de-CH"/>
+          </w:rPr>
+          <w:tab/>
+        </w:r>
+        <w:r>
+          <w:rPr>
+            <w:rStyle w:val="Hyperlink"/>
+            <w:noProof/>
+          </w:rPr>
+          <w:t>Rechnungen werden falsch berechnet</w:t>
+        </w:r>
+        <w:r>
+          <w:rPr>
+            <w:noProof/>
+            <w:webHidden/>
+          </w:rPr>
+          <w:tab/>
+        </w:r>
+        <w:r>
+          <w:rPr>
+            <w:noProof/>
+            <w:webHidden/>
+          </w:rPr>
+          <w:fldChar w:fldCharType="begin"/>
+        </w:r>
+        <w:r>
+          <w:rPr>
+            <w:noProof/>
+            <w:webHidden/>
+          </w:rPr>
+          <w:instrText xml:space="preserve"> PAGEREF _Toc14446679 \h </w:instrText>
+        </w:r>
+        <w:r>
+          <w:rPr>
+            <w:noProof/>
+            <w:webHidden/>
+          </w:rPr>
+        </w:r>
+        <w:r>
+          <w:rPr>
+            <w:noProof/>
+            <w:webHidden/>
+          </w:rPr>
+          <w:fldChar w:fldCharType="separate"/>
+        </w:r>
+        <w:r>
+          <w:rPr>
+            <w:noProof/>
+            <w:webHidden/>
+          </w:rPr>
+          <w:t>11</w:t>
         </w:r>
         <w:r>
           <w:rPr>
@@ -828,7 +2256,7 @@
           <w:lang w:eastAsia="de-CH"/>
         </w:rPr>
       </w:pPr>
-      <w:hyperlink w:anchor="_Toc13923279" w:history="1">
+      <w:hyperlink w:anchor="_Toc14446680" w:history="1">
         <w:r>
           <w:rPr>
             <w:rStyle w:val="Hyperlink"/>
@@ -848,7 +2276,7 @@
             <w:rStyle w:val="Hyperlink"/>
             <w:noProof/>
           </w:rPr>
-          <w:t>Überschrift</w:t>
+          <w:t>Abbildungsverzeichnis</w:t>
         </w:r>
         <w:r>
           <w:rPr>
@@ -869,7 +2297,7 @@
             <w:noProof/>
             <w:webHidden/>
           </w:rPr>
-          <w:instrText xml:space="preserve"> PAGEREF _Toc13923279 \h </w:instrText>
+          <w:instrText xml:space="preserve"> PAGEREF _Toc14446680 \h </w:instrText>
         </w:r>
         <w:r>
           <w:rPr>
@@ -889,175 +2317,7 @@
             <w:noProof/>
             <w:webHidden/>
           </w:rPr>
-          <w:t>5</w:t>
-        </w:r>
-        <w:r>
-          <w:rPr>
-            <w:noProof/>
-            <w:webHidden/>
-          </w:rPr>
-          <w:fldChar w:fldCharType="end"/>
-        </w:r>
-      </w:hyperlink>
-    </w:p>
-    <w:p>
-      <w:pPr>
-        <w:pStyle w:val="Verzeichnis2"/>
-        <w:tabs>
-          <w:tab w:val="left" w:pos="880"/>
-          <w:tab w:val="right" w:leader="dot" w:pos="9062"/>
-        </w:tabs>
-        <w:rPr>
-          <w:noProof/>
-          <w:lang w:eastAsia="de-CH"/>
-        </w:rPr>
-      </w:pPr>
-      <w:hyperlink w:anchor="_Toc13923280" w:history="1">
-        <w:r>
-          <w:rPr>
-            <w:rStyle w:val="Hyperlink"/>
-            <w:noProof/>
-          </w:rPr>
-          <w:t>5.1</w:t>
-        </w:r>
-        <w:r>
-          <w:rPr>
-            <w:noProof/>
-            <w:lang w:eastAsia="de-CH"/>
-          </w:rPr>
-          <w:tab/>
-        </w:r>
-        <w:r>
-          <w:rPr>
-            <w:rStyle w:val="Hyperlink"/>
-            <w:noProof/>
-          </w:rPr>
-          <w:t>Überschrift</w:t>
-        </w:r>
-        <w:r>
-          <w:rPr>
-            <w:noProof/>
-            <w:webHidden/>
-          </w:rPr>
-          <w:tab/>
-        </w:r>
-        <w:r>
-          <w:rPr>
-            <w:noProof/>
-            <w:webHidden/>
-          </w:rPr>
-          <w:fldChar w:fldCharType="begin"/>
-        </w:r>
-        <w:r>
-          <w:rPr>
-            <w:noProof/>
-            <w:webHidden/>
-          </w:rPr>
-          <w:instrText xml:space="preserve"> PAGEREF _Toc13923280 \h </w:instrText>
-        </w:r>
-        <w:r>
-          <w:rPr>
-            <w:noProof/>
-            <w:webHidden/>
-          </w:rPr>
-        </w:r>
-        <w:r>
-          <w:rPr>
-            <w:noProof/>
-            <w:webHidden/>
-          </w:rPr>
-          <w:fldChar w:fldCharType="separate"/>
-        </w:r>
-        <w:r>
-          <w:rPr>
-            <w:noProof/>
-            <w:webHidden/>
-          </w:rPr>
-          <w:t>5</w:t>
-        </w:r>
-        <w:r>
-          <w:rPr>
-            <w:noProof/>
-            <w:webHidden/>
-          </w:rPr>
-          <w:fldChar w:fldCharType="end"/>
-        </w:r>
-      </w:hyperlink>
-    </w:p>
-    <w:p>
-      <w:pPr>
-        <w:pStyle w:val="Verzeichnis3"/>
-        <w:tabs>
-          <w:tab w:val="left" w:pos="1320"/>
-          <w:tab w:val="right" w:leader="dot" w:pos="9062"/>
-        </w:tabs>
-        <w:rPr>
-          <w:noProof/>
-          <w:lang w:eastAsia="de-CH"/>
-        </w:rPr>
-      </w:pPr>
-      <w:hyperlink w:anchor="_Toc13923281" w:history="1">
-        <w:r>
-          <w:rPr>
-            <w:rStyle w:val="Hyperlink"/>
-            <w:noProof/>
-          </w:rPr>
-          <w:t>5.1.1</w:t>
-        </w:r>
-        <w:r>
-          <w:rPr>
-            <w:noProof/>
-            <w:lang w:eastAsia="de-CH"/>
-          </w:rPr>
-          <w:tab/>
-        </w:r>
-        <w:r>
-          <w:rPr>
-            <w:rStyle w:val="Hyperlink"/>
-            <w:noProof/>
-          </w:rPr>
-          <w:t>Überschrift</w:t>
-        </w:r>
-        <w:r>
-          <w:rPr>
-            <w:noProof/>
-            <w:webHidden/>
-          </w:rPr>
-          <w:tab/>
-        </w:r>
-        <w:r>
-          <w:rPr>
-            <w:noProof/>
-            <w:webHidden/>
-          </w:rPr>
-          <w:fldChar w:fldCharType="begin"/>
-        </w:r>
-        <w:r>
-          <w:rPr>
-            <w:noProof/>
-            <w:webHidden/>
-          </w:rPr>
-          <w:instrText xml:space="preserve"> PAGEREF _Toc13923281 \h </w:instrText>
-        </w:r>
-        <w:r>
-          <w:rPr>
-            <w:noProof/>
-            <w:webHidden/>
-          </w:rPr>
-        </w:r>
-        <w:r>
-          <w:rPr>
-            <w:noProof/>
-            <w:webHidden/>
-          </w:rPr>
-          <w:fldChar w:fldCharType="separate"/>
-        </w:r>
-        <w:r>
-          <w:rPr>
-            <w:noProof/>
-            <w:webHidden/>
-          </w:rPr>
-          <w:t>5</w:t>
+          <w:t>12</w:t>
         </w:r>
         <w:r>
           <w:rPr>
@@ -1098,7 +2358,7 @@
       <w:pPr>
         <w:pStyle w:val="berschrift1"/>
       </w:pPr>
-      <w:bookmarkStart w:id="1" w:name="_Toc13923275"/>
+      <w:bookmarkStart w:id="1" w:name="_Toc14446659"/>
       <w:r>
         <w:lastRenderedPageBreak/>
         <w:t>Top-Down View</w:t>
@@ -1130,7 +2390,7 @@
           <v:shape id="_x0000_i1025" type="#_x0000_t75" style="width:455.65pt;height:318pt" o:ole="">
             <v:imagedata r:id="rId9" o:title=""/>
           </v:shape>
-          <o:OLEObject Type="Embed" ProgID="Visio.Drawing.15" ShapeID="_x0000_i1025" DrawAspect="Content" ObjectID="_1625056992" r:id="rId10"/>
+          <o:OLEObject Type="Embed" ProgID="Visio.Drawing.15" ShapeID="_x0000_i1025" DrawAspect="Content" ObjectID="_1625060258" r:id="rId10"/>
         </w:object>
       </w:r>
     </w:p>
@@ -1141,7 +2401,7 @@
           <v:shape id="_x0000_i1026" type="#_x0000_t75" style="width:456.2pt;height:318.25pt" o:ole="">
             <v:imagedata r:id="rId11" o:title=""/>
           </v:shape>
-          <o:OLEObject Type="Embed" ProgID="Visio.Drawing.15" ShapeID="_x0000_i1026" DrawAspect="Content" ObjectID="_1625056993" r:id="rId12"/>
+          <o:OLEObject Type="Embed" ProgID="Visio.Drawing.15" ShapeID="_x0000_i1026" DrawAspect="Content" ObjectID="_1625060259" r:id="rId12"/>
         </w:object>
       </w:r>
     </w:p>
@@ -1151,7 +2411,7 @@
           <v:shape id="_x0000_i1027" type="#_x0000_t75" style="width:456pt;height:318pt" o:ole="">
             <v:imagedata r:id="rId13" o:title=""/>
           </v:shape>
-          <o:OLEObject Type="Embed" ProgID="Visio.Drawing.15" ShapeID="_x0000_i1027" DrawAspect="Content" ObjectID="_1625056994" r:id="rId14"/>
+          <o:OLEObject Type="Embed" ProgID="Visio.Drawing.15" ShapeID="_x0000_i1027" DrawAspect="Content" ObjectID="_1625060260" r:id="rId14"/>
         </w:object>
       </w:r>
     </w:p>
@@ -1159,7 +2419,7 @@
       <w:pPr>
         <w:pStyle w:val="berschrift1"/>
       </w:pPr>
-      <w:bookmarkStart w:id="2" w:name="_Toc13923276"/>
+      <w:bookmarkStart w:id="2" w:name="_Toc14446660"/>
       <w:r>
         <w:t>Stakeholder</w:t>
       </w:r>
@@ -2126,7 +3386,7 @@
       <w:pPr>
         <w:pStyle w:val="berschrift1"/>
       </w:pPr>
-      <w:bookmarkStart w:id="3" w:name="_Toc13923277"/>
+      <w:bookmarkStart w:id="3" w:name="_Toc14446661"/>
       <w:r>
         <w:lastRenderedPageBreak/>
         <w:t>Morphologische Analyse</w:t>
@@ -2385,12 +3645,14 @@
       <w:pPr>
         <w:pStyle w:val="berschrift2"/>
       </w:pPr>
+      <w:bookmarkStart w:id="4" w:name="_Toc14446662"/>
       <w:r>
         <w:t>Variante 1 – Webapplikation basierend auf M</w:t>
       </w:r>
       <w:r>
         <w:t>icrosoft</w:t>
       </w:r>
+      <w:bookmarkEnd w:id="4"/>
     </w:p>
     <w:tbl>
       <w:tblPr>
@@ -2589,9 +3851,11 @@
       <w:pPr>
         <w:pStyle w:val="berschrift3"/>
       </w:pPr>
+      <w:bookmarkStart w:id="5" w:name="_Toc14446663"/>
       <w:r>
         <w:t>Sollanalyse</w:t>
       </w:r>
+      <w:bookmarkEnd w:id="5"/>
     </w:p>
     <w:tbl>
       <w:tblPr>
@@ -2862,9 +4126,11 @@
       <w:pPr>
         <w:pStyle w:val="berschrift3"/>
       </w:pPr>
+      <w:bookmarkStart w:id="6" w:name="_Toc14446664"/>
       <w:r>
         <w:t>Nutzwertanalyse</w:t>
       </w:r>
+      <w:bookmarkEnd w:id="6"/>
     </w:p>
     <w:tbl>
       <w:tblPr>
@@ -3258,6 +4524,7 @@
       <w:pPr>
         <w:pStyle w:val="berschrift2"/>
       </w:pPr>
+      <w:bookmarkStart w:id="7" w:name="_Toc14446665"/>
       <w:r>
         <w:t xml:space="preserve">Variante 2 – Webapplikation basierend auf </w:t>
       </w:r>
@@ -3269,6 +4536,7 @@
       <w:r>
         <w:t xml:space="preserve"> (MySQL)</w:t>
       </w:r>
+      <w:bookmarkEnd w:id="7"/>
     </w:p>
     <w:tbl>
       <w:tblPr>
@@ -3442,9 +4710,11 @@
       <w:pPr>
         <w:pStyle w:val="berschrift3"/>
       </w:pPr>
+      <w:bookmarkStart w:id="8" w:name="_Toc14446666"/>
       <w:r>
         <w:t>Sollanalyse</w:t>
       </w:r>
+      <w:bookmarkEnd w:id="8"/>
     </w:p>
     <w:tbl>
       <w:tblPr>
@@ -3718,9 +4988,11 @@
       <w:pPr>
         <w:pStyle w:val="berschrift3"/>
       </w:pPr>
+      <w:bookmarkStart w:id="9" w:name="_Toc14446667"/>
       <w:r>
         <w:t>Nutzwertanalyse</w:t>
       </w:r>
+      <w:bookmarkEnd w:id="9"/>
     </w:p>
     <w:tbl>
       <w:tblPr>
@@ -4128,6 +5400,7 @@
       <w:pPr>
         <w:pStyle w:val="berschrift2"/>
       </w:pPr>
+      <w:bookmarkStart w:id="10" w:name="_Toc14446668"/>
       <w:r>
         <w:lastRenderedPageBreak/>
         <w:t xml:space="preserve">Variante 3 – Webapplikation basierend auf </w:t>
@@ -4148,6 +5421,7 @@
       <w:r>
         <w:t>)</w:t>
       </w:r>
+      <w:bookmarkEnd w:id="10"/>
     </w:p>
     <w:tbl>
       <w:tblPr>
@@ -4321,9 +5595,11 @@
       <w:pPr>
         <w:pStyle w:val="berschrift3"/>
       </w:pPr>
+      <w:bookmarkStart w:id="11" w:name="_Toc14446669"/>
       <w:r>
         <w:t>Sollanalyse</w:t>
       </w:r>
+      <w:bookmarkEnd w:id="11"/>
     </w:p>
     <w:tbl>
       <w:tblPr>
@@ -4597,9 +5873,11 @@
       <w:pPr>
         <w:pStyle w:val="berschrift3"/>
       </w:pPr>
+      <w:bookmarkStart w:id="12" w:name="_Toc14446670"/>
       <w:r>
         <w:t>Nutzwertanalyse</w:t>
       </w:r>
+      <w:bookmarkEnd w:id="12"/>
     </w:p>
     <w:tbl>
       <w:tblPr>
@@ -5007,6 +6285,7 @@
       <w:pPr>
         <w:pStyle w:val="berschrift2"/>
       </w:pPr>
+      <w:bookmarkStart w:id="13" w:name="_Toc14446671"/>
       <w:r>
         <w:lastRenderedPageBreak/>
         <w:t xml:space="preserve">Variante </w:t>
@@ -5021,6 +6300,7 @@
       <w:r>
         <w:t>Micrososft</w:t>
       </w:r>
+      <w:bookmarkEnd w:id="13"/>
       <w:proofErr w:type="spellEnd"/>
     </w:p>
     <w:tbl>
@@ -5212,9 +6492,11 @@
       <w:pPr>
         <w:pStyle w:val="berschrift3"/>
       </w:pPr>
+      <w:bookmarkStart w:id="14" w:name="_Toc14446672"/>
       <w:r>
         <w:t>Sollanalyse</w:t>
       </w:r>
+      <w:bookmarkEnd w:id="14"/>
     </w:p>
     <w:tbl>
       <w:tblPr>
@@ -5485,9 +6767,11 @@
       <w:pPr>
         <w:pStyle w:val="berschrift3"/>
       </w:pPr>
+      <w:bookmarkStart w:id="15" w:name="_Toc14446673"/>
       <w:r>
         <w:t>Nutzwertanalyse</w:t>
       </w:r>
+      <w:bookmarkEnd w:id="15"/>
     </w:p>
     <w:tbl>
       <w:tblPr>
@@ -5899,10 +7183,12 @@
       <w:pPr>
         <w:pStyle w:val="berschrift2"/>
       </w:pPr>
+      <w:bookmarkStart w:id="16" w:name="_Toc14446674"/>
       <w:r>
         <w:lastRenderedPageBreak/>
         <w:t>Auswertung Morphologische Analyse</w:t>
       </w:r>
+      <w:bookmarkEnd w:id="16"/>
     </w:p>
     <w:p>
       <w:r>
@@ -5960,30 +7246,32 @@
       <w:pPr>
         <w:pStyle w:val="Beschriftung"/>
       </w:pPr>
+      <w:bookmarkStart w:id="17" w:name="_Toc14446614"/>
       <w:r>
         <w:t xml:space="preserve">Abbildung </w:t>
       </w:r>
-      <w:fldSimple w:instr=" SEQ Abbildung \* ARABIC ">
-        <w:r>
-          <w:rPr>
-            <w:noProof/>
-          </w:rPr>
-          <w:t>1</w:t>
-        </w:r>
-      </w:fldSimple>
+      <w:r>
+        <w:fldChar w:fldCharType="begin"/>
+      </w:r>
+      <w:r>
+        <w:instrText xml:space="preserve"> SEQ Abbildung \* ARABIC </w:instrText>
+      </w:r>
+      <w:r>
+        <w:fldChar w:fldCharType="separate"/>
+      </w:r>
+      <w:r>
+        <w:rPr>
+          <w:noProof/>
+        </w:rPr>
+        <w:t>1</w:t>
+      </w:r>
+      <w:r>
+        <w:fldChar w:fldCharType="end"/>
+      </w:r>
       <w:r>
         <w:t xml:space="preserve"> Auswertung Morphologische Analyse</w:t>
       </w:r>
-      <w:r>
-        <w:br/>
-      </w:r>
-      <w:r>
-        <w:t>Sollanalyse = Anzahl erfüllter Ziele x 10</w:t>
-      </w:r>
-      <w:r>
-        <w:br/>
-        <w:t>Nutzwertanalyse = Summe der Punkte x Multiplikator</w:t>
-      </w:r>
+      <w:bookmarkEnd w:id="17"/>
     </w:p>
     <w:p>
       <w:pPr>
@@ -6023,26 +7311,32 @@
       <w:pPr>
         <w:pStyle w:val="berschrift1"/>
       </w:pPr>
+      <w:bookmarkStart w:id="18" w:name="_Toc14446675"/>
       <w:r>
         <w:lastRenderedPageBreak/>
         <w:t>Risikoanalyse</w:t>
       </w:r>
+      <w:bookmarkEnd w:id="18"/>
     </w:p>
     <w:p>
       <w:pPr>
         <w:pStyle w:val="berschrift2"/>
       </w:pPr>
+      <w:bookmarkStart w:id="19" w:name="_Toc14446676"/>
       <w:r>
         <w:t>Hohe Risiken</w:t>
       </w:r>
+      <w:bookmarkEnd w:id="19"/>
     </w:p>
     <w:p>
       <w:pPr>
         <w:pStyle w:val="berschrift3"/>
       </w:pPr>
+      <w:bookmarkStart w:id="20" w:name="_Toc14446677"/>
       <w:r>
         <w:t>Nicht erfüllen des Abgabetermins</w:t>
       </w:r>
+      <w:bookmarkEnd w:id="20"/>
     </w:p>
     <w:p>
       <w:r>
@@ -6050,6 +7344,9 @@
       </w:r>
     </w:p>
     <w:p>
+      <w:pPr>
+        <w:keepNext/>
+      </w:pPr>
       <w:r>
         <w:rPr>
           <w:noProof/>
@@ -6071,6 +7368,40 @@
     </w:p>
     <w:p>
       <w:pPr>
+        <w:pStyle w:val="Beschriftung"/>
+      </w:pPr>
+      <w:bookmarkStart w:id="21" w:name="_Toc14446615"/>
+      <w:r>
+        <w:t xml:space="preserve">Abbildung </w:t>
+      </w:r>
+      <w:r>
+        <w:fldChar w:fldCharType="begin"/>
+      </w:r>
+      <w:r>
+        <w:instrText xml:space="preserve"> SEQ Abbildung \* ARABIC </w:instrText>
+      </w:r>
+      <w:r>
+        <w:fldChar w:fldCharType="separate"/>
+      </w:r>
+      <w:r>
+        <w:rPr>
+          <w:noProof/>
+        </w:rPr>
+        <w:t>2</w:t>
+      </w:r>
+      <w:r>
+        <w:fldChar w:fldCharType="end"/>
+      </w:r>
+      <w:r>
+        <w:t xml:space="preserve"> Risikomatrix - </w:t>
+      </w:r>
+      <w:r>
+        <w:t>Nicht erfüllen des Abgabetermins</w:t>
+      </w:r>
+      <w:bookmarkEnd w:id="21"/>
+    </w:p>
+    <w:p>
+      <w:pPr>
         <w:rPr>
           <w:b/>
         </w:rPr>
@@ -6175,6 +7506,7 @@
         <w:rPr>
           <w:rFonts w:eastAsiaTheme="majorEastAsia"/>
         </w:rPr>
+        <w:lastRenderedPageBreak/>
         <w:t xml:space="preserve">Die Schadenshöhe kann durch gezieltes Controlling und Abgleich Planung / IST-Zustand minimiert werden. </w:t>
       </w:r>
     </w:p>
@@ -6182,10 +7514,11 @@
       <w:pPr>
         <w:pStyle w:val="berschrift3"/>
       </w:pPr>
-      <w:r>
-        <w:lastRenderedPageBreak/>
+      <w:bookmarkStart w:id="22" w:name="_Toc14446678"/>
+      <w:r>
         <w:t>Datenschutz wird nicht eingehalten</w:t>
       </w:r>
+      <w:bookmarkEnd w:id="22"/>
     </w:p>
     <w:p>
       <w:r>
@@ -6196,6 +7529,9 @@
       </w:r>
     </w:p>
     <w:p>
+      <w:pPr>
+        <w:keepNext/>
+      </w:pPr>
       <w:r>
         <w:rPr>
           <w:noProof/>
@@ -6217,6 +7553,37 @@
     </w:p>
     <w:p>
       <w:pPr>
+        <w:pStyle w:val="Beschriftung"/>
+      </w:pPr>
+      <w:bookmarkStart w:id="23" w:name="_Toc14446616"/>
+      <w:r>
+        <w:t xml:space="preserve">Abbildung </w:t>
+      </w:r>
+      <w:r>
+        <w:fldChar w:fldCharType="begin"/>
+      </w:r>
+      <w:r>
+        <w:instrText xml:space="preserve"> SEQ Abbildung \* ARABIC </w:instrText>
+      </w:r>
+      <w:r>
+        <w:fldChar w:fldCharType="separate"/>
+      </w:r>
+      <w:r>
+        <w:rPr>
+          <w:noProof/>
+        </w:rPr>
+        <w:t>3</w:t>
+      </w:r>
+      <w:r>
+        <w:fldChar w:fldCharType="end"/>
+      </w:r>
+      <w:r>
+        <w:t xml:space="preserve"> Risikomatrix - Datenschutz wird nicht eingehalten</w:t>
+      </w:r>
+      <w:bookmarkEnd w:id="23"/>
+    </w:p>
+    <w:p>
+      <w:pPr>
         <w:rPr>
           <w:b/>
         </w:rPr>
@@ -6345,10 +7712,12 @@
       <w:pPr>
         <w:pStyle w:val="berschrift3"/>
       </w:pPr>
+      <w:bookmarkStart w:id="24" w:name="_Toc14446679"/>
       <w:r>
         <w:lastRenderedPageBreak/>
         <w:t>Rechnungen werden falsch berechnet</w:t>
       </w:r>
+      <w:bookmarkEnd w:id="24"/>
     </w:p>
     <w:p>
       <w:r>
@@ -6361,12 +7730,15 @@
       </w:r>
     </w:p>
     <w:p>
+      <w:pPr>
+        <w:keepNext/>
+      </w:pPr>
       <w:r>
         <w:rPr>
           <w:noProof/>
         </w:rPr>
         <w:drawing>
-          <wp:inline distT="0" distB="0" distL="0" distR="0" wp14:anchorId="6220D269" wp14:editId="7EC496C9">
+          <wp:inline distT="0" distB="0" distL="0" distR="0" wp14:anchorId="6220D269" wp14:editId="760ADB93">
             <wp:extent cx="5760720" cy="5759450"/>
             <wp:effectExtent l="0" t="0" r="11430" b="12700"/>
             <wp:docPr id="8" name="Diagramm 8"/>
@@ -6382,6 +7754,37 @@
     </w:p>
     <w:p>
       <w:pPr>
+        <w:pStyle w:val="Beschriftung"/>
+      </w:pPr>
+      <w:bookmarkStart w:id="25" w:name="_Toc14446617"/>
+      <w:r>
+        <w:t xml:space="preserve">Abbildung </w:t>
+      </w:r>
+      <w:r>
+        <w:fldChar w:fldCharType="begin"/>
+      </w:r>
+      <w:r>
+        <w:instrText xml:space="preserve"> SEQ Abbildung \* ARABIC </w:instrText>
+      </w:r>
+      <w:r>
+        <w:fldChar w:fldCharType="separate"/>
+      </w:r>
+      <w:r>
+        <w:rPr>
+          <w:noProof/>
+        </w:rPr>
+        <w:t>4</w:t>
+      </w:r>
+      <w:r>
+        <w:fldChar w:fldCharType="end"/>
+      </w:r>
+      <w:r>
+        <w:t xml:space="preserve"> Risikomatrix - Rechnungen werden falsch berechnet</w:t>
+      </w:r>
+      <w:bookmarkEnd w:id="25"/>
+    </w:p>
+    <w:p>
+      <w:pPr>
         <w:rPr>
           <w:b/>
         </w:rPr>
@@ -6491,12 +7894,525 @@
       <w:r>
         <w:t xml:space="preserve">Die Korrektheit der Rechnungen kann durch das testen von Edge-Cases geprüft werden. </w:t>
       </w:r>
-      <w:bookmarkStart w:id="4" w:name="_GoBack"/>
-      <w:bookmarkEnd w:id="4"/>
+    </w:p>
+    <w:p>
+      <w:r>
+        <w:br w:type="page"/>
+      </w:r>
+    </w:p>
+    <w:p>
+      <w:pPr>
+        <w:pStyle w:val="berschrift2"/>
+      </w:pPr>
+      <w:r>
+        <w:lastRenderedPageBreak/>
+        <w:t>Mittlere Risiken</w:t>
+      </w:r>
+    </w:p>
+    <w:p>
+      <w:pPr>
+        <w:pStyle w:val="berschrift3"/>
+      </w:pPr>
+      <w:r>
+        <w:t>Doppelte Buchungen eines Standes</w:t>
+      </w:r>
+    </w:p>
+    <w:p>
+      <w:r>
+        <w:t xml:space="preserve">Falls ein Stand doppelt gebucht wird, kann es sein, dass zwei Händler ihren Stand am gleichen Ort aufbauen wollen. Dies kann natürlich sehr ärgerlich sein. </w:t>
+      </w:r>
+    </w:p>
+    <w:p>
+      <w:pPr>
+        <w:keepNext/>
+      </w:pPr>
+      <w:r>
+        <w:rPr>
+          <w:noProof/>
+        </w:rPr>
+        <w:drawing>
+          <wp:inline distT="0" distB="0" distL="0" distR="0" wp14:anchorId="4A665A23" wp14:editId="3E454ADA">
+            <wp:extent cx="5760720" cy="5759450"/>
+            <wp:effectExtent l="0" t="0" r="11430" b="12700"/>
+            <wp:docPr id="9" name="Diagramm 9"/>
+            <wp:cNvGraphicFramePr/>
+            <a:graphic xmlns:a="http://schemas.openxmlformats.org/drawingml/2006/main">
+              <a:graphicData uri="http://schemas.openxmlformats.org/drawingml/2006/chart">
+                <c:chart xmlns:c="http://schemas.openxmlformats.org/drawingml/2006/chart" xmlns:r="http://schemas.openxmlformats.org/officeDocument/2006/relationships" r:id="rId19"/>
+              </a:graphicData>
+            </a:graphic>
+          </wp:inline>
+        </w:drawing>
+      </w:r>
+    </w:p>
+    <w:p>
+      <w:pPr>
+        <w:pStyle w:val="Beschriftung"/>
+      </w:pPr>
+      <w:r>
+        <w:t xml:space="preserve">Abbildung </w:t>
+      </w:r>
+      <w:r>
+        <w:fldChar w:fldCharType="begin"/>
+      </w:r>
+      <w:r>
+        <w:instrText xml:space="preserve"> SEQ Abbildung \* ARABIC </w:instrText>
+      </w:r>
+      <w:r>
+        <w:fldChar w:fldCharType="separate"/>
+      </w:r>
+      <w:r>
+        <w:rPr>
+          <w:noProof/>
+        </w:rPr>
+        <w:t>5</w:t>
+      </w:r>
+      <w:r>
+        <w:fldChar w:fldCharType="end"/>
+      </w:r>
+      <w:r>
+        <w:t xml:space="preserve"> </w:t>
+      </w:r>
+      <w:r>
+        <w:t xml:space="preserve">Risikomatrix - </w:t>
+      </w:r>
+      <w:bookmarkStart w:id="26" w:name="_GoBack"/>
+      <w:bookmarkEnd w:id="26"/>
+      <w:r>
+        <w:t>Doppelte Buchungen eines Standes</w:t>
+      </w:r>
+    </w:p>
+    <w:p>
+      <w:pPr>
+        <w:rPr>
+          <w:b/>
+        </w:rPr>
+      </w:pPr>
+      <w:r>
+        <w:rPr>
+          <w:b/>
+        </w:rPr>
+        <w:t xml:space="preserve">Schadenshöhe: </w:t>
+      </w:r>
+      <w:r>
+        <w:rPr>
+          <w:b/>
+        </w:rPr>
+        <w:tab/>
+      </w:r>
+      <w:r>
+        <w:rPr>
+          <w:b/>
+        </w:rPr>
+        <w:tab/>
+      </w:r>
+      <w:r>
+        <w:rPr>
+          <w:b/>
+        </w:rPr>
+        <w:tab/>
+      </w:r>
+      <w:r>
+        <w:rPr>
+          <w:b/>
+        </w:rPr>
+        <w:t>2</w:t>
+      </w:r>
+      <w:r>
+        <w:rPr>
+          <w:b/>
+        </w:rPr>
+        <w:br/>
+      </w:r>
+      <w:proofErr w:type="spellStart"/>
+      <w:r>
+        <w:rPr>
+          <w:b/>
+        </w:rPr>
+        <w:t>Eintrettenswahrscheinlichkeit</w:t>
+      </w:r>
+      <w:proofErr w:type="spellEnd"/>
+      <w:r>
+        <w:rPr>
+          <w:b/>
+        </w:rPr>
+        <w:t xml:space="preserve">: </w:t>
+      </w:r>
+      <w:r>
+        <w:rPr>
+          <w:b/>
+        </w:rPr>
+        <w:tab/>
+      </w:r>
+      <w:r>
+        <w:rPr>
+          <w:b/>
+        </w:rPr>
+        <w:t>3</w:t>
+      </w:r>
+      <w:r>
+        <w:rPr>
+          <w:b/>
+        </w:rPr>
+        <w:br/>
+        <w:t>Risikofaktor:</w:t>
+      </w:r>
+      <w:r>
+        <w:rPr>
+          <w:b/>
+        </w:rPr>
+        <w:tab/>
+      </w:r>
+      <w:r>
+        <w:rPr>
+          <w:b/>
+        </w:rPr>
+        <w:tab/>
+      </w:r>
+      <w:r>
+        <w:rPr>
+          <w:b/>
+        </w:rPr>
+        <w:tab/>
+      </w:r>
+      <w:r>
+        <w:rPr>
+          <w:b/>
+        </w:rPr>
+        <w:tab/>
+      </w:r>
+      <w:r>
+        <w:rPr>
+          <w:b/>
+        </w:rPr>
+        <w:t>6</w:t>
+      </w:r>
+    </w:p>
+    <w:p>
+      <w:r>
+        <w:t xml:space="preserve">Durch manuelles freigeben der Reservierungen durch einen Mitarbeite von uns, sollten diese Fälle recht selten bis gar nicht vorkommen. </w:t>
+      </w:r>
+    </w:p>
+    <w:p/>
+    <w:p>
+      <w:pPr>
+        <w:rPr>
+          <w:rFonts w:asciiTheme="majorHAnsi" w:eastAsiaTheme="majorEastAsia" w:hAnsiTheme="majorHAnsi" w:cstheme="majorBidi"/>
+          <w:b/>
+          <w:bCs/>
+          <w:color w:val="000000" w:themeColor="text1"/>
+          <w:sz w:val="36"/>
+          <w:szCs w:val="36"/>
+        </w:rPr>
+      </w:pPr>
+      <w:bookmarkStart w:id="27" w:name="_Toc14446680"/>
+      <w:r>
+        <w:br w:type="page"/>
+      </w:r>
+    </w:p>
+    <w:p>
+      <w:pPr>
+        <w:pStyle w:val="berschrift1"/>
+      </w:pPr>
+      <w:r>
+        <w:lastRenderedPageBreak/>
+        <w:t>Abbildungsverzeichnis</w:t>
+      </w:r>
+      <w:bookmarkEnd w:id="27"/>
+    </w:p>
+    <w:p>
+      <w:pPr>
+        <w:pStyle w:val="Abbildungsverzeichnis"/>
+        <w:tabs>
+          <w:tab w:val="right" w:leader="dot" w:pos="9062"/>
+        </w:tabs>
+        <w:rPr>
+          <w:noProof/>
+          <w:lang w:eastAsia="de-CH"/>
+        </w:rPr>
+      </w:pPr>
+      <w:r>
+        <w:fldChar w:fldCharType="begin"/>
+      </w:r>
+      <w:r>
+        <w:instrText xml:space="preserve"> TOC \h \z \c "Abbildung" </w:instrText>
+      </w:r>
+      <w:r>
+        <w:fldChar w:fldCharType="separate"/>
+      </w:r>
+      <w:hyperlink w:anchor="_Toc14446614" w:history="1">
+        <w:r>
+          <w:rPr>
+            <w:rStyle w:val="Hyperlink"/>
+            <w:noProof/>
+          </w:rPr>
+          <w:t>Abbildung 1 Auswertung Morphologische Analyse</w:t>
+        </w:r>
+        <w:r>
+          <w:rPr>
+            <w:noProof/>
+            <w:webHidden/>
+          </w:rPr>
+          <w:tab/>
+        </w:r>
+        <w:r>
+          <w:rPr>
+            <w:noProof/>
+            <w:webHidden/>
+          </w:rPr>
+          <w:fldChar w:fldCharType="begin"/>
+        </w:r>
+        <w:r>
+          <w:rPr>
+            <w:noProof/>
+            <w:webHidden/>
+          </w:rPr>
+          <w:instrText xml:space="preserve"> PAGEREF _Toc14446614 \h </w:instrText>
+        </w:r>
+        <w:r>
+          <w:rPr>
+            <w:noProof/>
+            <w:webHidden/>
+          </w:rPr>
+        </w:r>
+        <w:r>
+          <w:rPr>
+            <w:noProof/>
+            <w:webHidden/>
+          </w:rPr>
+          <w:fldChar w:fldCharType="separate"/>
+        </w:r>
+        <w:r>
+          <w:rPr>
+            <w:noProof/>
+            <w:webHidden/>
+          </w:rPr>
+          <w:t>8</w:t>
+        </w:r>
+        <w:r>
+          <w:rPr>
+            <w:noProof/>
+            <w:webHidden/>
+          </w:rPr>
+          <w:fldChar w:fldCharType="end"/>
+        </w:r>
+      </w:hyperlink>
+    </w:p>
+    <w:p>
+      <w:pPr>
+        <w:pStyle w:val="Abbildungsverzeichnis"/>
+        <w:tabs>
+          <w:tab w:val="right" w:leader="dot" w:pos="9062"/>
+        </w:tabs>
+        <w:rPr>
+          <w:noProof/>
+          <w:lang w:eastAsia="de-CH"/>
+        </w:rPr>
+      </w:pPr>
+      <w:hyperlink w:anchor="_Toc14446615" w:history="1">
+        <w:r>
+          <w:rPr>
+            <w:rStyle w:val="Hyperlink"/>
+            <w:noProof/>
+          </w:rPr>
+          <w:t>Abbildung 2 Risikomatrix - Nicht erfüllen des Abgabetermins</w:t>
+        </w:r>
+        <w:r>
+          <w:rPr>
+            <w:noProof/>
+            <w:webHidden/>
+          </w:rPr>
+          <w:tab/>
+        </w:r>
+        <w:r>
+          <w:rPr>
+            <w:noProof/>
+            <w:webHidden/>
+          </w:rPr>
+          <w:fldChar w:fldCharType="begin"/>
+        </w:r>
+        <w:r>
+          <w:rPr>
+            <w:noProof/>
+            <w:webHidden/>
+          </w:rPr>
+          <w:instrText xml:space="preserve"> PAGEREF _Toc14446615 \h </w:instrText>
+        </w:r>
+        <w:r>
+          <w:rPr>
+            <w:noProof/>
+            <w:webHidden/>
+          </w:rPr>
+        </w:r>
+        <w:r>
+          <w:rPr>
+            <w:noProof/>
+            <w:webHidden/>
+          </w:rPr>
+          <w:fldChar w:fldCharType="separate"/>
+        </w:r>
+        <w:r>
+          <w:rPr>
+            <w:noProof/>
+            <w:webHidden/>
+          </w:rPr>
+          <w:t>9</w:t>
+        </w:r>
+        <w:r>
+          <w:rPr>
+            <w:noProof/>
+            <w:webHidden/>
+          </w:rPr>
+          <w:fldChar w:fldCharType="end"/>
+        </w:r>
+      </w:hyperlink>
+    </w:p>
+    <w:p>
+      <w:pPr>
+        <w:pStyle w:val="Abbildungsverzeichnis"/>
+        <w:tabs>
+          <w:tab w:val="right" w:leader="dot" w:pos="9062"/>
+        </w:tabs>
+        <w:rPr>
+          <w:noProof/>
+          <w:lang w:eastAsia="de-CH"/>
+        </w:rPr>
+      </w:pPr>
+      <w:hyperlink w:anchor="_Toc14446616" w:history="1">
+        <w:r>
+          <w:rPr>
+            <w:rStyle w:val="Hyperlink"/>
+            <w:noProof/>
+          </w:rPr>
+          <w:t>Abbildung 3 Risikomatrix - Datenschutz wird nicht eingehalten</w:t>
+        </w:r>
+        <w:r>
+          <w:rPr>
+            <w:noProof/>
+            <w:webHidden/>
+          </w:rPr>
+          <w:tab/>
+        </w:r>
+        <w:r>
+          <w:rPr>
+            <w:noProof/>
+            <w:webHidden/>
+          </w:rPr>
+          <w:fldChar w:fldCharType="begin"/>
+        </w:r>
+        <w:r>
+          <w:rPr>
+            <w:noProof/>
+            <w:webHidden/>
+          </w:rPr>
+          <w:instrText xml:space="preserve"> PAGEREF _Toc14446616 \h </w:instrText>
+        </w:r>
+        <w:r>
+          <w:rPr>
+            <w:noProof/>
+            <w:webHidden/>
+          </w:rPr>
+        </w:r>
+        <w:r>
+          <w:rPr>
+            <w:noProof/>
+            <w:webHidden/>
+          </w:rPr>
+          <w:fldChar w:fldCharType="separate"/>
+        </w:r>
+        <w:r>
+          <w:rPr>
+            <w:noProof/>
+            <w:webHidden/>
+          </w:rPr>
+          <w:t>10</w:t>
+        </w:r>
+        <w:r>
+          <w:rPr>
+            <w:noProof/>
+            <w:webHidden/>
+          </w:rPr>
+          <w:fldChar w:fldCharType="end"/>
+        </w:r>
+      </w:hyperlink>
+    </w:p>
+    <w:p>
+      <w:pPr>
+        <w:pStyle w:val="Abbildungsverzeichnis"/>
+        <w:tabs>
+          <w:tab w:val="right" w:leader="dot" w:pos="9062"/>
+        </w:tabs>
+        <w:rPr>
+          <w:noProof/>
+          <w:lang w:eastAsia="de-CH"/>
+        </w:rPr>
+      </w:pPr>
+      <w:hyperlink w:anchor="_Toc14446617" w:history="1">
+        <w:r>
+          <w:rPr>
+            <w:rStyle w:val="Hyperlink"/>
+            <w:noProof/>
+          </w:rPr>
+          <w:t>Abbildung 4 Risikomatrix - Rechnungen werden falsch berechnet</w:t>
+        </w:r>
+        <w:r>
+          <w:rPr>
+            <w:noProof/>
+            <w:webHidden/>
+          </w:rPr>
+          <w:tab/>
+        </w:r>
+        <w:r>
+          <w:rPr>
+            <w:noProof/>
+            <w:webHidden/>
+          </w:rPr>
+          <w:fldChar w:fldCharType="begin"/>
+        </w:r>
+        <w:r>
+          <w:rPr>
+            <w:noProof/>
+            <w:webHidden/>
+          </w:rPr>
+          <w:instrText xml:space="preserve"> PAGEREF _Toc14446617 \h </w:instrText>
+        </w:r>
+        <w:r>
+          <w:rPr>
+            <w:noProof/>
+            <w:webHidden/>
+          </w:rPr>
+        </w:r>
+        <w:r>
+          <w:rPr>
+            <w:noProof/>
+            <w:webHidden/>
+          </w:rPr>
+          <w:fldChar w:fldCharType="separate"/>
+        </w:r>
+        <w:r>
+          <w:rPr>
+            <w:noProof/>
+            <w:webHidden/>
+          </w:rPr>
+          <w:t>11</w:t>
+        </w:r>
+        <w:r>
+          <w:rPr>
+            <w:noProof/>
+            <w:webHidden/>
+          </w:rPr>
+          <w:fldChar w:fldCharType="end"/>
+        </w:r>
+      </w:hyperlink>
+    </w:p>
+    <w:p>
+      <w:r>
+        <w:fldChar w:fldCharType="end"/>
+      </w:r>
     </w:p>
     <w:sectPr>
-      <w:headerReference w:type="default" r:id="rId19"/>
-      <w:footerReference w:type="default" r:id="rId20"/>
+      <w:headerReference w:type="default" r:id="rId20"/>
+      <w:footerReference w:type="default" r:id="rId21"/>
       <w:pgSz w:w="11906" w:h="16838"/>
       <w:pgMar w:top="1417" w:right="1417" w:bottom="1134" w:left="1417" w:header="708" w:footer="708" w:gutter="0"/>
       <w:pgNumType w:start="0"/>
@@ -8394,6 +10310,17 @@
       <w:color w:val="605E5C"/>
       <w:shd w:val="clear" w:color="auto" w:fill="E1DFDD"/>
     </w:rPr>
+  </w:style>
+  <w:style w:type="paragraph" w:styleId="Abbildungsverzeichnis">
+    <w:name w:val="table of figures"/>
+    <w:basedOn w:val="Standard"/>
+    <w:next w:val="Standard"/>
+    <w:uiPriority w:val="99"/>
+    <w:unhideWhenUsed/>
+    <w:rsid w:val="00545C68"/>
+    <w:pPr>
+      <w:spacing w:after="0"/>
+    </w:pPr>
   </w:style>
 </w:styles>
 </file>
@@ -10107,6 +12034,433 @@
 </c:chartSpace>
 </file>
 
+<file path=word/charts/chart5.xml><?xml version="1.0" encoding="utf-8"?>
+<c:chartSpace xmlns:c="http://schemas.openxmlformats.org/drawingml/2006/chart" xmlns:a="http://schemas.openxmlformats.org/drawingml/2006/main" xmlns:r="http://schemas.openxmlformats.org/officeDocument/2006/relationships" xmlns:c16r2="http://schemas.microsoft.com/office/drawing/2015/06/chart">
+  <c:date1904 val="0"/>
+  <c:lang val="de-DE"/>
+  <c:roundedCorners val="0"/>
+  <mc:AlternateContent xmlns:mc="http://schemas.openxmlformats.org/markup-compatibility/2006">
+    <mc:Choice xmlns:c14="http://schemas.microsoft.com/office/drawing/2007/8/2/chart" Requires="c14">
+      <c14:style val="102"/>
+    </mc:Choice>
+    <mc:Fallback>
+      <c:style val="2"/>
+    </mc:Fallback>
+  </mc:AlternateContent>
+  <c:chart>
+    <c:autoTitleDeleted val="1"/>
+    <c:plotArea>
+      <c:layout>
+        <c:manualLayout>
+          <c:layoutTarget val="inner"/>
+          <c:xMode val="edge"/>
+          <c:yMode val="edge"/>
+          <c:x val="0.1347338874307378"/>
+          <c:y val="2.4909420289855072E-2"/>
+          <c:w val="0.83452537182852127"/>
+          <c:h val="0.83402650189559635"/>
+        </c:manualLayout>
+      </c:layout>
+      <c:bubbleChart>
+        <c:varyColors val="0"/>
+        <c:ser>
+          <c:idx val="0"/>
+          <c:order val="0"/>
+          <c:tx>
+            <c:strRef>
+              <c:f>Tabelle1!$B$1</c:f>
+              <c:strCache>
+                <c:ptCount val="1"/>
+                <c:pt idx="0">
+                  <c:v>Y-Werte</c:v>
+                </c:pt>
+              </c:strCache>
+            </c:strRef>
+          </c:tx>
+          <c:spPr>
+            <a:solidFill>
+              <a:schemeClr val="accent6">
+                <a:lumMod val="10000"/>
+              </a:schemeClr>
+            </a:solidFill>
+            <a:ln>
+              <a:noFill/>
+            </a:ln>
+            <a:effectLst/>
+          </c:spPr>
+          <c:invertIfNegative val="0"/>
+          <c:xVal>
+            <c:numRef>
+              <c:f>Tabelle1!$A$2:$A$4</c:f>
+              <c:numCache>
+                <c:formatCode>General</c:formatCode>
+                <c:ptCount val="3"/>
+                <c:pt idx="0">
+                  <c:v>3</c:v>
+                </c:pt>
+              </c:numCache>
+            </c:numRef>
+          </c:xVal>
+          <c:yVal>
+            <c:numRef>
+              <c:f>Tabelle1!$B$2:$B$4</c:f>
+              <c:numCache>
+                <c:formatCode>General</c:formatCode>
+                <c:ptCount val="3"/>
+                <c:pt idx="0">
+                  <c:v>2</c:v>
+                </c:pt>
+              </c:numCache>
+            </c:numRef>
+          </c:yVal>
+          <c:bubbleSize>
+            <c:numRef>
+              <c:f>Tabelle1!$C$2:$C$4</c:f>
+              <c:numCache>
+                <c:formatCode>General</c:formatCode>
+                <c:ptCount val="3"/>
+                <c:pt idx="0">
+                  <c:v>0.2</c:v>
+                </c:pt>
+              </c:numCache>
+            </c:numRef>
+          </c:bubbleSize>
+          <c:bubble3D val="0"/>
+          <c:extLst>
+            <c:ext xmlns:c16="http://schemas.microsoft.com/office/drawing/2014/chart" uri="{C3380CC4-5D6E-409C-BE32-E72D297353CC}">
+              <c16:uniqueId val="{00000000-97E3-4990-B87D-ADBD02ED4FE0}"/>
+            </c:ext>
+          </c:extLst>
+        </c:ser>
+        <c:dLbls>
+          <c:showLegendKey val="0"/>
+          <c:showVal val="0"/>
+          <c:showCatName val="0"/>
+          <c:showSerName val="0"/>
+          <c:showPercent val="0"/>
+          <c:showBubbleSize val="0"/>
+        </c:dLbls>
+        <c:bubbleScale val="25"/>
+        <c:showNegBubbles val="0"/>
+        <c:sizeRepresents val="w"/>
+        <c:axId val="1300154976"/>
+        <c:axId val="1780954656"/>
+      </c:bubbleChart>
+      <c:valAx>
+        <c:axId val="1300154976"/>
+        <c:scaling>
+          <c:orientation val="minMax"/>
+          <c:max val="5"/>
+          <c:min val="1"/>
+        </c:scaling>
+        <c:delete val="0"/>
+        <c:axPos val="b"/>
+        <c:majorGridlines>
+          <c:spPr>
+            <a:ln w="9525" cap="flat" cmpd="sng" algn="ctr">
+              <a:solidFill>
+                <a:schemeClr val="tx1">
+                  <a:lumMod val="15000"/>
+                  <a:lumOff val="85000"/>
+                </a:schemeClr>
+              </a:solidFill>
+              <a:round/>
+            </a:ln>
+            <a:effectLst/>
+          </c:spPr>
+        </c:majorGridlines>
+        <c:title>
+          <c:tx>
+            <c:rich>
+              <a:bodyPr rot="0" spcFirstLastPara="1" vertOverflow="ellipsis" vert="horz" wrap="square" anchor="ctr" anchorCtr="1"/>
+              <a:lstStyle/>
+              <a:p>
+                <a:pPr>
+                  <a:defRPr sz="1000" b="0" i="0" u="none" strike="noStrike" kern="1200" baseline="0">
+                    <a:solidFill>
+                      <a:schemeClr val="tx1">
+                        <a:lumMod val="65000"/>
+                        <a:lumOff val="35000"/>
+                      </a:schemeClr>
+                    </a:solidFill>
+                    <a:latin typeface="+mn-lt"/>
+                    <a:ea typeface="+mn-ea"/>
+                    <a:cs typeface="+mn-cs"/>
+                  </a:defRPr>
+                </a:pPr>
+                <a:r>
+                  <a:rPr lang="de-CH"/>
+                  <a:t>Eintrettenswahrscheinlichkeit</a:t>
+                </a:r>
+              </a:p>
+            </c:rich>
+          </c:tx>
+          <c:overlay val="0"/>
+          <c:spPr>
+            <a:noFill/>
+            <a:ln>
+              <a:noFill/>
+            </a:ln>
+            <a:effectLst/>
+          </c:spPr>
+          <c:txPr>
+            <a:bodyPr rot="0" spcFirstLastPara="1" vertOverflow="ellipsis" vert="horz" wrap="square" anchor="ctr" anchorCtr="1"/>
+            <a:lstStyle/>
+            <a:p>
+              <a:pPr>
+                <a:defRPr sz="1000" b="0" i="0" u="none" strike="noStrike" kern="1200" baseline="0">
+                  <a:solidFill>
+                    <a:schemeClr val="tx1">
+                      <a:lumMod val="65000"/>
+                      <a:lumOff val="35000"/>
+                    </a:schemeClr>
+                  </a:solidFill>
+                  <a:latin typeface="+mn-lt"/>
+                  <a:ea typeface="+mn-ea"/>
+                  <a:cs typeface="+mn-cs"/>
+                </a:defRPr>
+              </a:pPr>
+              <a:endParaRPr lang="de-DE"/>
+            </a:p>
+          </c:txPr>
+        </c:title>
+        <c:numFmt formatCode="General" sourceLinked="1"/>
+        <c:majorTickMark val="out"/>
+        <c:minorTickMark val="none"/>
+        <c:tickLblPos val="nextTo"/>
+        <c:spPr>
+          <a:noFill/>
+          <a:ln w="9525" cap="flat" cmpd="sng" algn="ctr">
+            <a:solidFill>
+              <a:schemeClr val="tx1">
+                <a:lumMod val="25000"/>
+                <a:lumOff val="75000"/>
+              </a:schemeClr>
+            </a:solidFill>
+            <a:round/>
+          </a:ln>
+          <a:effectLst/>
+        </c:spPr>
+        <c:txPr>
+          <a:bodyPr rot="-60000000" spcFirstLastPara="1" vertOverflow="ellipsis" vert="horz" wrap="square" anchor="ctr" anchorCtr="1"/>
+          <a:lstStyle/>
+          <a:p>
+            <a:pPr>
+              <a:defRPr sz="900" b="0" i="0" u="none" strike="noStrike" kern="1200" baseline="0">
+                <a:solidFill>
+                  <a:schemeClr val="tx1">
+                    <a:lumMod val="65000"/>
+                    <a:lumOff val="35000"/>
+                  </a:schemeClr>
+                </a:solidFill>
+                <a:latin typeface="+mn-lt"/>
+                <a:ea typeface="+mn-ea"/>
+                <a:cs typeface="+mn-cs"/>
+              </a:defRPr>
+            </a:pPr>
+            <a:endParaRPr lang="de-DE"/>
+          </a:p>
+        </c:txPr>
+        <c:crossAx val="1780954656"/>
+        <c:crosses val="autoZero"/>
+        <c:crossBetween val="midCat"/>
+        <c:majorUnit val="1"/>
+      </c:valAx>
+      <c:valAx>
+        <c:axId val="1780954656"/>
+        <c:scaling>
+          <c:orientation val="minMax"/>
+          <c:max val="5"/>
+          <c:min val="1"/>
+        </c:scaling>
+        <c:delete val="0"/>
+        <c:axPos val="l"/>
+        <c:majorGridlines>
+          <c:spPr>
+            <a:ln w="9525" cap="flat" cmpd="sng" algn="ctr">
+              <a:solidFill>
+                <a:schemeClr val="tx1">
+                  <a:lumMod val="15000"/>
+                  <a:lumOff val="85000"/>
+                </a:schemeClr>
+              </a:solidFill>
+              <a:round/>
+            </a:ln>
+            <a:effectLst/>
+          </c:spPr>
+        </c:majorGridlines>
+        <c:title>
+          <c:tx>
+            <c:rich>
+              <a:bodyPr rot="-5400000" spcFirstLastPara="1" vertOverflow="ellipsis" vert="horz" wrap="square" anchor="ctr" anchorCtr="1"/>
+              <a:lstStyle/>
+              <a:p>
+                <a:pPr>
+                  <a:defRPr sz="1000" b="0" i="0" u="none" strike="noStrike" kern="1200" baseline="0">
+                    <a:solidFill>
+                      <a:schemeClr val="tx1">
+                        <a:lumMod val="65000"/>
+                        <a:lumOff val="35000"/>
+                      </a:schemeClr>
+                    </a:solidFill>
+                    <a:latin typeface="+mn-lt"/>
+                    <a:ea typeface="+mn-ea"/>
+                    <a:cs typeface="+mn-cs"/>
+                  </a:defRPr>
+                </a:pPr>
+                <a:r>
+                  <a:rPr lang="de-CH" sz="1000" b="0" i="0" u="none" strike="noStrike" baseline="0">
+                    <a:effectLst/>
+                  </a:rPr>
+                  <a:t>Schadensschwere</a:t>
+                </a:r>
+                <a:r>
+                  <a:rPr lang="de-CH" sz="1000" b="1" i="0" u="none" strike="noStrike" baseline="0">
+                    <a:effectLst/>
+                  </a:rPr>
+                  <a:t> </a:t>
+                </a:r>
+                <a:endParaRPr lang="de-CH"/>
+              </a:p>
+            </c:rich>
+          </c:tx>
+          <c:overlay val="0"/>
+          <c:spPr>
+            <a:noFill/>
+            <a:ln>
+              <a:noFill/>
+            </a:ln>
+            <a:effectLst/>
+          </c:spPr>
+          <c:txPr>
+            <a:bodyPr rot="-5400000" spcFirstLastPara="1" vertOverflow="ellipsis" vert="horz" wrap="square" anchor="ctr" anchorCtr="1"/>
+            <a:lstStyle/>
+            <a:p>
+              <a:pPr>
+                <a:defRPr sz="1000" b="0" i="0" u="none" strike="noStrike" kern="1200" baseline="0">
+                  <a:solidFill>
+                    <a:schemeClr val="tx1">
+                      <a:lumMod val="65000"/>
+                      <a:lumOff val="35000"/>
+                    </a:schemeClr>
+                  </a:solidFill>
+                  <a:latin typeface="+mn-lt"/>
+                  <a:ea typeface="+mn-ea"/>
+                  <a:cs typeface="+mn-cs"/>
+                </a:defRPr>
+              </a:pPr>
+              <a:endParaRPr lang="de-DE"/>
+            </a:p>
+          </c:txPr>
+        </c:title>
+        <c:numFmt formatCode="General" sourceLinked="1"/>
+        <c:majorTickMark val="out"/>
+        <c:minorTickMark val="none"/>
+        <c:tickLblPos val="nextTo"/>
+        <c:spPr>
+          <a:noFill/>
+          <a:ln w="9525" cap="flat" cmpd="sng" algn="ctr">
+            <a:solidFill>
+              <a:schemeClr val="tx1">
+                <a:lumMod val="25000"/>
+                <a:lumOff val="75000"/>
+              </a:schemeClr>
+            </a:solidFill>
+            <a:round/>
+          </a:ln>
+          <a:effectLst/>
+        </c:spPr>
+        <c:txPr>
+          <a:bodyPr rot="-60000000" spcFirstLastPara="1" vertOverflow="ellipsis" vert="horz" wrap="square" anchor="ctr" anchorCtr="1"/>
+          <a:lstStyle/>
+          <a:p>
+            <a:pPr>
+              <a:defRPr sz="900" b="0" i="0" u="none" strike="noStrike" kern="1200" baseline="0">
+                <a:solidFill>
+                  <a:schemeClr val="tx1">
+                    <a:lumMod val="65000"/>
+                    <a:lumOff val="35000"/>
+                  </a:schemeClr>
+                </a:solidFill>
+                <a:latin typeface="+mn-lt"/>
+                <a:ea typeface="+mn-ea"/>
+                <a:cs typeface="+mn-cs"/>
+              </a:defRPr>
+            </a:pPr>
+            <a:endParaRPr lang="de-DE"/>
+          </a:p>
+        </c:txPr>
+        <c:crossAx val="1300154976"/>
+        <c:crosses val="autoZero"/>
+        <c:crossBetween val="midCat"/>
+        <c:majorUnit val="1"/>
+      </c:valAx>
+      <c:spPr>
+        <a:gradFill flip="none" rotWithShape="1">
+          <a:gsLst>
+            <a:gs pos="15000">
+              <a:srgbClr val="00B050"/>
+            </a:gs>
+            <a:gs pos="35000">
+              <a:srgbClr val="FFFF00"/>
+            </a:gs>
+            <a:gs pos="56000">
+              <a:srgbClr val="FFC000"/>
+            </a:gs>
+            <a:gs pos="100000">
+              <a:srgbClr val="FF0000"/>
+            </a:gs>
+          </a:gsLst>
+          <a:lin ang="18900000" scaled="1"/>
+          <a:tileRect/>
+        </a:gradFill>
+        <a:ln>
+          <a:noFill/>
+        </a:ln>
+        <a:effectLst/>
+      </c:spPr>
+    </c:plotArea>
+    <c:plotVisOnly val="1"/>
+    <c:dispBlanksAs val="gap"/>
+    <c:extLst>
+      <c:ext xmlns:c16r3="http://schemas.microsoft.com/office/drawing/2017/03/chart" uri="{56B9EC1D-385E-4148-901F-78D8002777C0}">
+        <c16r3:dataDisplayOptions16>
+          <c16r3:dispNaAsBlank val="1"/>
+        </c16r3:dataDisplayOptions16>
+      </c:ext>
+    </c:extLst>
+    <c:showDLblsOverMax val="0"/>
+  </c:chart>
+  <c:spPr>
+    <a:solidFill>
+      <a:schemeClr val="bg1"/>
+    </a:solidFill>
+    <a:ln w="9525" cap="flat" cmpd="sng" algn="ctr">
+      <a:solidFill>
+        <a:srgbClr val="C00000">
+          <a:alpha val="84000"/>
+        </a:srgbClr>
+      </a:solidFill>
+      <a:round/>
+    </a:ln>
+    <a:effectLst/>
+  </c:spPr>
+  <c:txPr>
+    <a:bodyPr/>
+    <a:lstStyle/>
+    <a:p>
+      <a:pPr>
+        <a:defRPr/>
+      </a:pPr>
+      <a:endParaRPr lang="de-DE"/>
+    </a:p>
+  </c:txPr>
+  <c:externalData r:id="rId3">
+    <c:autoUpdate val="0"/>
+  </c:externalData>
+</c:chartSpace>
+</file>
+
 <file path=word/charts/colors1.xml><?xml version="1.0" encoding="utf-8"?>
 <cs:colorStyle xmlns:cs="http://schemas.microsoft.com/office/drawing/2012/chartStyle" xmlns:a="http://schemas.openxmlformats.org/drawingml/2006/main" meth="withinLinear" id="18">
   <a:schemeClr val="accent5"/>
@@ -10194,6 +12548,46 @@
 </file>
 
 <file path=word/charts/colors4.xml><?xml version="1.0" encoding="utf-8"?>
+<cs:colorStyle xmlns:cs="http://schemas.microsoft.com/office/drawing/2012/chartStyle" xmlns:a="http://schemas.openxmlformats.org/drawingml/2006/main" meth="cycle" id="10">
+  <a:schemeClr val="accent1"/>
+  <a:schemeClr val="accent2"/>
+  <a:schemeClr val="accent3"/>
+  <a:schemeClr val="accent4"/>
+  <a:schemeClr val="accent5"/>
+  <a:schemeClr val="accent6"/>
+  <cs:variation/>
+  <cs:variation>
+    <a:lumMod val="60000"/>
+  </cs:variation>
+  <cs:variation>
+    <a:lumMod val="80000"/>
+    <a:lumOff val="20000"/>
+  </cs:variation>
+  <cs:variation>
+    <a:lumMod val="80000"/>
+  </cs:variation>
+  <cs:variation>
+    <a:lumMod val="60000"/>
+    <a:lumOff val="40000"/>
+  </cs:variation>
+  <cs:variation>
+    <a:lumMod val="50000"/>
+  </cs:variation>
+  <cs:variation>
+    <a:lumMod val="70000"/>
+    <a:lumOff val="30000"/>
+  </cs:variation>
+  <cs:variation>
+    <a:lumMod val="70000"/>
+  </cs:variation>
+  <cs:variation>
+    <a:lumMod val="50000"/>
+    <a:lumOff val="50000"/>
+  </cs:variation>
+</cs:colorStyle>
+</file>
+
+<file path=word/charts/colors5.xml><?xml version="1.0" encoding="utf-8"?>
 <cs:colorStyle xmlns:cs="http://schemas.microsoft.com/office/drawing/2012/chartStyle" xmlns:a="http://schemas.openxmlformats.org/drawingml/2006/main" meth="cycle" id="10">
   <a:schemeClr val="accent1"/>
   <a:schemeClr val="accent2"/>
@@ -12340,6 +14734,541 @@
 </cs:chartStyle>
 </file>
 
+<file path=word/charts/style5.xml><?xml version="1.0" encoding="utf-8"?>
+<cs:chartStyle xmlns:cs="http://schemas.microsoft.com/office/drawing/2012/chartStyle" xmlns:a="http://schemas.openxmlformats.org/drawingml/2006/main" id="269">
+  <cs:axisTitle>
+    <cs:lnRef idx="0"/>
+    <cs:fillRef idx="0"/>
+    <cs:effectRef idx="0"/>
+    <cs:fontRef idx="minor">
+      <a:schemeClr val="tx1">
+        <a:lumMod val="65000"/>
+        <a:lumOff val="35000"/>
+      </a:schemeClr>
+    </cs:fontRef>
+    <cs:defRPr sz="1000" kern="1200"/>
+  </cs:axisTitle>
+  <cs:categoryAxis>
+    <cs:lnRef idx="0"/>
+    <cs:fillRef idx="0"/>
+    <cs:effectRef idx="0"/>
+    <cs:fontRef idx="minor">
+      <a:schemeClr val="tx1">
+        <a:lumMod val="65000"/>
+        <a:lumOff val="35000"/>
+      </a:schemeClr>
+    </cs:fontRef>
+    <cs:spPr>
+      <a:ln w="9525" cap="flat" cmpd="sng" algn="ctr">
+        <a:solidFill>
+          <a:schemeClr val="tx1">
+            <a:lumMod val="25000"/>
+            <a:lumOff val="75000"/>
+          </a:schemeClr>
+        </a:solidFill>
+        <a:round/>
+      </a:ln>
+    </cs:spPr>
+    <cs:defRPr sz="900" kern="1200"/>
+  </cs:categoryAxis>
+  <cs:chartArea mods="allowNoFillOverride allowNoLineOverride">
+    <cs:lnRef idx="0"/>
+    <cs:fillRef idx="0"/>
+    <cs:effectRef idx="0"/>
+    <cs:fontRef idx="minor">
+      <a:schemeClr val="tx1"/>
+    </cs:fontRef>
+    <cs:spPr>
+      <a:solidFill>
+        <a:schemeClr val="bg1"/>
+      </a:solidFill>
+      <a:ln w="9525" cap="flat" cmpd="sng" algn="ctr">
+        <a:solidFill>
+          <a:schemeClr val="tx1">
+            <a:lumMod val="15000"/>
+            <a:lumOff val="85000"/>
+          </a:schemeClr>
+        </a:solidFill>
+        <a:round/>
+      </a:ln>
+    </cs:spPr>
+    <cs:defRPr sz="1000" kern="1200"/>
+  </cs:chartArea>
+  <cs:dataLabel>
+    <cs:lnRef idx="0"/>
+    <cs:fillRef idx="0"/>
+    <cs:effectRef idx="0"/>
+    <cs:fontRef idx="minor">
+      <a:schemeClr val="tx1">
+        <a:lumMod val="75000"/>
+        <a:lumOff val="25000"/>
+      </a:schemeClr>
+    </cs:fontRef>
+    <cs:defRPr sz="900" kern="1200"/>
+  </cs:dataLabel>
+  <cs:dataLabelCallout>
+    <cs:lnRef idx="0"/>
+    <cs:fillRef idx="0"/>
+    <cs:effectRef idx="0"/>
+    <cs:fontRef idx="minor">
+      <a:schemeClr val="dk1">
+        <a:lumMod val="65000"/>
+        <a:lumOff val="35000"/>
+      </a:schemeClr>
+    </cs:fontRef>
+    <cs:spPr>
+      <a:solidFill>
+        <a:schemeClr val="lt1"/>
+      </a:solidFill>
+      <a:ln>
+        <a:solidFill>
+          <a:schemeClr val="dk1">
+            <a:lumMod val="25000"/>
+            <a:lumOff val="75000"/>
+          </a:schemeClr>
+        </a:solidFill>
+      </a:ln>
+    </cs:spPr>
+    <cs:defRPr sz="900" kern="1200"/>
+    <cs:bodyPr rot="0" spcFirstLastPara="1" vertOverflow="clip" horzOverflow="clip" vert="horz" wrap="square" lIns="36576" tIns="18288" rIns="36576" bIns="18288" anchor="ctr" anchorCtr="1">
+      <a:spAutoFit/>
+    </cs:bodyPr>
+  </cs:dataLabelCallout>
+  <cs:dataPoint>
+    <cs:lnRef idx="0"/>
+    <cs:fillRef idx="1">
+      <cs:styleClr val="auto"/>
+    </cs:fillRef>
+    <cs:effectRef idx="0"/>
+    <cs:fontRef idx="minor">
+      <a:schemeClr val="tx1"/>
+    </cs:fontRef>
+    <cs:spPr>
+      <a:solidFill>
+        <a:schemeClr val="phClr">
+          <a:alpha val="75000"/>
+        </a:schemeClr>
+      </a:solidFill>
+    </cs:spPr>
+  </cs:dataPoint>
+  <cs:dataPoint3D>
+    <cs:lnRef idx="0"/>
+    <cs:fillRef idx="1">
+      <cs:styleClr val="auto"/>
+    </cs:fillRef>
+    <cs:effectRef idx="0"/>
+    <cs:fontRef idx="minor">
+      <a:schemeClr val="tx1"/>
+    </cs:fontRef>
+    <cs:spPr>
+      <a:solidFill>
+        <a:schemeClr val="phClr">
+          <a:alpha val="75000"/>
+        </a:schemeClr>
+      </a:solidFill>
+    </cs:spPr>
+  </cs:dataPoint3D>
+  <cs:dataPointLine>
+    <cs:lnRef idx="0">
+      <cs:styleClr val="auto"/>
+    </cs:lnRef>
+    <cs:fillRef idx="1"/>
+    <cs:effectRef idx="0"/>
+    <cs:fontRef idx="minor">
+      <a:schemeClr val="tx1"/>
+    </cs:fontRef>
+    <cs:spPr>
+      <a:ln w="19050" cap="rnd">
+        <a:solidFill>
+          <a:schemeClr val="phClr">
+            <a:alpha val="50000"/>
+          </a:schemeClr>
+        </a:solidFill>
+        <a:round/>
+      </a:ln>
+    </cs:spPr>
+  </cs:dataPointLine>
+  <cs:dataPointMarker>
+    <cs:lnRef idx="0">
+      <cs:styleClr val="auto"/>
+    </cs:lnRef>
+    <cs:fillRef idx="1">
+      <cs:styleClr val="auto"/>
+    </cs:fillRef>
+    <cs:effectRef idx="0"/>
+    <cs:fontRef idx="minor">
+      <a:schemeClr val="tx1"/>
+    </cs:fontRef>
+    <cs:spPr>
+      <a:solidFill>
+        <a:schemeClr val="phClr"/>
+      </a:solidFill>
+      <a:ln w="9525">
+        <a:solidFill>
+          <a:schemeClr val="phClr"/>
+        </a:solidFill>
+      </a:ln>
+    </cs:spPr>
+  </cs:dataPointMarker>
+  <cs:dataPointMarkerLayout symbol="circle" size="5"/>
+  <cs:dataPointWireframe>
+    <cs:lnRef idx="0">
+      <cs:styleClr val="auto"/>
+    </cs:lnRef>
+    <cs:fillRef idx="0"/>
+    <cs:effectRef idx="0"/>
+    <cs:fontRef idx="minor">
+      <a:schemeClr val="dk1"/>
+    </cs:fontRef>
+    <cs:spPr>
+      <a:ln w="9525" cap="rnd">
+        <a:solidFill>
+          <a:schemeClr val="phClr"/>
+        </a:solidFill>
+        <a:round/>
+      </a:ln>
+    </cs:spPr>
+  </cs:dataPointWireframe>
+  <cs:dataTable>
+    <cs:lnRef idx="0"/>
+    <cs:fillRef idx="0"/>
+    <cs:effectRef idx="0"/>
+    <cs:fontRef idx="minor">
+      <a:schemeClr val="tx1">
+        <a:lumMod val="65000"/>
+        <a:lumOff val="35000"/>
+      </a:schemeClr>
+    </cs:fontRef>
+    <cs:spPr>
+      <a:noFill/>
+      <a:ln w="9525" cap="flat" cmpd="sng" algn="ctr">
+        <a:solidFill>
+          <a:schemeClr val="tx1">
+            <a:lumMod val="15000"/>
+            <a:lumOff val="85000"/>
+          </a:schemeClr>
+        </a:solidFill>
+        <a:round/>
+      </a:ln>
+    </cs:spPr>
+    <cs:defRPr sz="900" kern="1200"/>
+  </cs:dataTable>
+  <cs:downBar>
+    <cs:lnRef idx="0"/>
+    <cs:fillRef idx="0"/>
+    <cs:effectRef idx="0"/>
+    <cs:fontRef idx="minor">
+      <a:schemeClr val="tx1"/>
+    </cs:fontRef>
+    <cs:spPr>
+      <a:solidFill>
+        <a:schemeClr val="dk1">
+          <a:lumMod val="75000"/>
+          <a:lumOff val="25000"/>
+        </a:schemeClr>
+      </a:solidFill>
+      <a:ln w="9525" cap="flat" cmpd="sng" algn="ctr">
+        <a:solidFill>
+          <a:schemeClr val="tx1">
+            <a:lumMod val="65000"/>
+            <a:lumOff val="35000"/>
+          </a:schemeClr>
+        </a:solidFill>
+        <a:round/>
+      </a:ln>
+    </cs:spPr>
+  </cs:downBar>
+  <cs:dropLine>
+    <cs:lnRef idx="0"/>
+    <cs:fillRef idx="0"/>
+    <cs:effectRef idx="0"/>
+    <cs:fontRef idx="minor">
+      <a:schemeClr val="tx1"/>
+    </cs:fontRef>
+    <cs:spPr>
+      <a:ln w="9525" cap="flat" cmpd="sng" algn="ctr">
+        <a:solidFill>
+          <a:schemeClr val="tx1">
+            <a:lumMod val="35000"/>
+            <a:lumOff val="65000"/>
+          </a:schemeClr>
+        </a:solidFill>
+        <a:round/>
+      </a:ln>
+    </cs:spPr>
+  </cs:dropLine>
+  <cs:errorBar>
+    <cs:lnRef idx="0"/>
+    <cs:fillRef idx="0"/>
+    <cs:effectRef idx="0"/>
+    <cs:fontRef idx="minor">
+      <a:schemeClr val="tx1"/>
+    </cs:fontRef>
+    <cs:spPr>
+      <a:ln w="9525" cap="flat" cmpd="sng" algn="ctr">
+        <a:solidFill>
+          <a:schemeClr val="tx1">
+            <a:lumMod val="65000"/>
+            <a:lumOff val="35000"/>
+          </a:schemeClr>
+        </a:solidFill>
+        <a:round/>
+      </a:ln>
+    </cs:spPr>
+  </cs:errorBar>
+  <cs:floor>
+    <cs:lnRef idx="0"/>
+    <cs:fillRef idx="0"/>
+    <cs:effectRef idx="0"/>
+    <cs:fontRef idx="minor">
+      <a:schemeClr val="tx1"/>
+    </cs:fontRef>
+    <cs:spPr>
+      <a:noFill/>
+      <a:ln>
+        <a:noFill/>
+      </a:ln>
+    </cs:spPr>
+  </cs:floor>
+  <cs:gridlineMajor>
+    <cs:lnRef idx="0"/>
+    <cs:fillRef idx="0"/>
+    <cs:effectRef idx="0"/>
+    <cs:fontRef idx="minor">
+      <a:schemeClr val="tx1"/>
+    </cs:fontRef>
+    <cs:spPr>
+      <a:ln w="9525" cap="flat" cmpd="sng" algn="ctr">
+        <a:solidFill>
+          <a:schemeClr val="tx1">
+            <a:lumMod val="15000"/>
+            <a:lumOff val="85000"/>
+          </a:schemeClr>
+        </a:solidFill>
+        <a:round/>
+      </a:ln>
+    </cs:spPr>
+  </cs:gridlineMajor>
+  <cs:gridlineMinor>
+    <cs:lnRef idx="0"/>
+    <cs:fillRef idx="0"/>
+    <cs:effectRef idx="0"/>
+    <cs:fontRef idx="minor">
+      <a:schemeClr val="tx1"/>
+    </cs:fontRef>
+    <cs:spPr>
+      <a:ln w="9525" cap="flat" cmpd="sng" algn="ctr">
+        <a:solidFill>
+          <a:schemeClr val="tx1">
+            <a:lumMod val="5000"/>
+            <a:lumOff val="95000"/>
+          </a:schemeClr>
+        </a:solidFill>
+        <a:round/>
+      </a:ln>
+    </cs:spPr>
+  </cs:gridlineMinor>
+  <cs:hiLoLine>
+    <cs:lnRef idx="0"/>
+    <cs:fillRef idx="0"/>
+    <cs:effectRef idx="0"/>
+    <cs:fontRef idx="minor">
+      <a:schemeClr val="tx1"/>
+    </cs:fontRef>
+    <cs:spPr>
+      <a:ln w="9525" cap="flat" cmpd="sng" algn="ctr">
+        <a:solidFill>
+          <a:schemeClr val="tx1">
+            <a:lumMod val="50000"/>
+            <a:lumOff val="50000"/>
+          </a:schemeClr>
+        </a:solidFill>
+        <a:round/>
+      </a:ln>
+    </cs:spPr>
+  </cs:hiLoLine>
+  <cs:leaderLine>
+    <cs:lnRef idx="0"/>
+    <cs:fillRef idx="0"/>
+    <cs:effectRef idx="0"/>
+    <cs:fontRef idx="minor">
+      <a:schemeClr val="tx1"/>
+    </cs:fontRef>
+    <cs:spPr>
+      <a:ln w="9525" cap="flat" cmpd="sng" algn="ctr">
+        <a:solidFill>
+          <a:schemeClr val="tx1">
+            <a:lumMod val="35000"/>
+            <a:lumOff val="65000"/>
+          </a:schemeClr>
+        </a:solidFill>
+        <a:round/>
+      </a:ln>
+    </cs:spPr>
+  </cs:leaderLine>
+  <cs:legend>
+    <cs:lnRef idx="0"/>
+    <cs:fillRef idx="0"/>
+    <cs:effectRef idx="0"/>
+    <cs:fontRef idx="minor">
+      <a:schemeClr val="tx1">
+        <a:lumMod val="65000"/>
+        <a:lumOff val="35000"/>
+      </a:schemeClr>
+    </cs:fontRef>
+    <cs:defRPr sz="900" kern="1200"/>
+  </cs:legend>
+  <cs:plotArea mods="allowNoFillOverride allowNoLineOverride">
+    <cs:lnRef idx="0"/>
+    <cs:fillRef idx="0"/>
+    <cs:effectRef idx="0"/>
+    <cs:fontRef idx="minor">
+      <a:schemeClr val="tx1"/>
+    </cs:fontRef>
+  </cs:plotArea>
+  <cs:plotArea3D mods="allowNoFillOverride allowNoLineOverride">
+    <cs:lnRef idx="0"/>
+    <cs:fillRef idx="0"/>
+    <cs:effectRef idx="0"/>
+    <cs:fontRef idx="minor">
+      <a:schemeClr val="tx1"/>
+    </cs:fontRef>
+  </cs:plotArea3D>
+  <cs:seriesAxis>
+    <cs:lnRef idx="0"/>
+    <cs:fillRef idx="0"/>
+    <cs:effectRef idx="0"/>
+    <cs:fontRef idx="minor">
+      <a:schemeClr val="tx1">
+        <a:lumMod val="65000"/>
+        <a:lumOff val="35000"/>
+      </a:schemeClr>
+    </cs:fontRef>
+    <cs:defRPr sz="900" kern="1200"/>
+  </cs:seriesAxis>
+  <cs:seriesLine>
+    <cs:lnRef idx="0"/>
+    <cs:fillRef idx="0"/>
+    <cs:effectRef idx="0"/>
+    <cs:fontRef idx="minor">
+      <a:schemeClr val="tx1"/>
+    </cs:fontRef>
+    <cs:spPr>
+      <a:ln w="9525" cap="flat" cmpd="sng" algn="ctr">
+        <a:solidFill>
+          <a:schemeClr val="tx1">
+            <a:lumMod val="35000"/>
+            <a:lumOff val="65000"/>
+          </a:schemeClr>
+        </a:solidFill>
+        <a:round/>
+      </a:ln>
+    </cs:spPr>
+  </cs:seriesLine>
+  <cs:title>
+    <cs:lnRef idx="0"/>
+    <cs:fillRef idx="0"/>
+    <cs:effectRef idx="0"/>
+    <cs:fontRef idx="minor">
+      <a:schemeClr val="tx1">
+        <a:lumMod val="65000"/>
+        <a:lumOff val="35000"/>
+      </a:schemeClr>
+    </cs:fontRef>
+    <cs:defRPr sz="1400" b="0" kern="1200" spc="0" baseline="0"/>
+  </cs:title>
+  <cs:trendline>
+    <cs:lnRef idx="0">
+      <cs:styleClr val="auto"/>
+    </cs:lnRef>
+    <cs:fillRef idx="0"/>
+    <cs:effectRef idx="0"/>
+    <cs:fontRef idx="minor">
+      <a:schemeClr val="tx1"/>
+    </cs:fontRef>
+    <cs:spPr>
+      <a:ln w="19050" cap="rnd">
+        <a:solidFill>
+          <a:schemeClr val="phClr"/>
+        </a:solidFill>
+        <a:prstDash val="sysDot"/>
+      </a:ln>
+    </cs:spPr>
+  </cs:trendline>
+  <cs:trendlineLabel>
+    <cs:lnRef idx="0"/>
+    <cs:fillRef idx="0"/>
+    <cs:effectRef idx="0"/>
+    <cs:fontRef idx="minor">
+      <a:schemeClr val="tx1">
+        <a:lumMod val="65000"/>
+        <a:lumOff val="35000"/>
+      </a:schemeClr>
+    </cs:fontRef>
+    <cs:defRPr sz="900" kern="1200"/>
+  </cs:trendlineLabel>
+  <cs:upBar>
+    <cs:lnRef idx="0"/>
+    <cs:fillRef idx="0"/>
+    <cs:effectRef idx="0"/>
+    <cs:fontRef idx="minor">
+      <a:schemeClr val="tx1"/>
+    </cs:fontRef>
+    <cs:spPr>
+      <a:solidFill>
+        <a:schemeClr val="lt1"/>
+      </a:solidFill>
+      <a:ln w="9525" cap="flat" cmpd="sng" algn="ctr">
+        <a:solidFill>
+          <a:schemeClr val="tx1">
+            <a:lumMod val="65000"/>
+            <a:lumOff val="35000"/>
+          </a:schemeClr>
+        </a:solidFill>
+        <a:round/>
+      </a:ln>
+    </cs:spPr>
+  </cs:upBar>
+  <cs:valueAxis>
+    <cs:lnRef idx="0"/>
+    <cs:fillRef idx="0"/>
+    <cs:effectRef idx="0"/>
+    <cs:fontRef idx="minor">
+      <a:schemeClr val="tx1">
+        <a:lumMod val="65000"/>
+        <a:lumOff val="35000"/>
+      </a:schemeClr>
+    </cs:fontRef>
+    <cs:spPr>
+      <a:ln w="9525" cap="flat" cmpd="sng" algn="ctr">
+        <a:solidFill>
+          <a:schemeClr val="tx1">
+            <a:lumMod val="25000"/>
+            <a:lumOff val="75000"/>
+          </a:schemeClr>
+        </a:solidFill>
+        <a:round/>
+      </a:ln>
+    </cs:spPr>
+    <cs:defRPr sz="900" kern="1200"/>
+  </cs:valueAxis>
+  <cs:wall>
+    <cs:lnRef idx="0"/>
+    <cs:fillRef idx="0"/>
+    <cs:effectRef idx="0"/>
+    <cs:fontRef idx="minor">
+      <a:schemeClr val="tx1"/>
+    </cs:fontRef>
+    <cs:spPr>
+      <a:noFill/>
+      <a:ln>
+        <a:noFill/>
+      </a:ln>
+    </cs:spPr>
+  </cs:wall>
+</cs:chartStyle>
+</file>
+
 <file path=word/theme/theme1.xml><?xml version="1.0" encoding="utf-8"?>
 <a:theme xmlns:a="http://schemas.openxmlformats.org/drawingml/2006/main" name="Office">
   <a:themeElements>
@@ -12640,7 +15569,7 @@
 </file>
 
 <file path=customXml/itemProps1.xml><?xml version="1.0" encoding="utf-8"?>
-<ds:datastoreItem xmlns:ds="http://schemas.openxmlformats.org/officeDocument/2006/customXml" ds:itemID="{1D9AD08E-D2E0-4359-8195-E762F9274337}">
+<ds:datastoreItem xmlns:ds="http://schemas.openxmlformats.org/officeDocument/2006/customXml" ds:itemID="{7220B404-14F1-4C13-A85C-7D82F6B09E4F}">
   <ds:schemaRefs>
     <ds:schemaRef ds:uri="http://schemas.openxmlformats.org/officeDocument/2006/bibliography"/>
   </ds:schemaRefs>

</xml_diff>

<commit_message>
[TASK] Working on documentation
</commit_message>
<xml_diff>
--- a/documentation/10_concept/object_oriented_analyse.docx
+++ b/documentation/10_concept/object_oriented_analyse.docx
@@ -2390,7 +2390,7 @@
           <v:shape id="_x0000_i1025" type="#_x0000_t75" style="width:455.65pt;height:318pt" o:ole="">
             <v:imagedata r:id="rId9" o:title=""/>
           </v:shape>
-          <o:OLEObject Type="Embed" ProgID="Visio.Drawing.15" ShapeID="_x0000_i1025" DrawAspect="Content" ObjectID="_1625060258" r:id="rId10"/>
+          <o:OLEObject Type="Embed" ProgID="Visio.Drawing.15" ShapeID="_x0000_i1025" DrawAspect="Content" ObjectID="_1625062768" r:id="rId10"/>
         </w:object>
       </w:r>
     </w:p>
@@ -2401,7 +2401,7 @@
           <v:shape id="_x0000_i1026" type="#_x0000_t75" style="width:456.2pt;height:318.25pt" o:ole="">
             <v:imagedata r:id="rId11" o:title=""/>
           </v:shape>
-          <o:OLEObject Type="Embed" ProgID="Visio.Drawing.15" ShapeID="_x0000_i1026" DrawAspect="Content" ObjectID="_1625060259" r:id="rId12"/>
+          <o:OLEObject Type="Embed" ProgID="Visio.Drawing.15" ShapeID="_x0000_i1026" DrawAspect="Content" ObjectID="_1625062769" r:id="rId12"/>
         </w:object>
       </w:r>
     </w:p>
@@ -2411,7 +2411,7 @@
           <v:shape id="_x0000_i1027" type="#_x0000_t75" style="width:456pt;height:318pt" o:ole="">
             <v:imagedata r:id="rId13" o:title=""/>
           </v:shape>
-          <o:OLEObject Type="Embed" ProgID="Visio.Drawing.15" ShapeID="_x0000_i1027" DrawAspect="Content" ObjectID="_1625060260" r:id="rId14"/>
+          <o:OLEObject Type="Embed" ProgID="Visio.Drawing.15" ShapeID="_x0000_i1027" DrawAspect="Content" ObjectID="_1625062770" r:id="rId14"/>
         </w:object>
       </w:r>
     </w:p>
@@ -7738,7 +7738,7 @@
           <w:noProof/>
         </w:rPr>
         <w:drawing>
-          <wp:inline distT="0" distB="0" distL="0" distR="0" wp14:anchorId="6220D269" wp14:editId="760ADB93">
+          <wp:inline distT="0" distB="0" distL="0" distR="0" wp14:anchorId="6220D269" wp14:editId="704149F9">
             <wp:extent cx="5760720" cy="5759450"/>
             <wp:effectExtent l="0" t="0" r="11430" b="12700"/>
             <wp:docPr id="8" name="Diagramm 8"/>
@@ -7931,7 +7931,7 @@
           <w:noProof/>
         </w:rPr>
         <w:drawing>
-          <wp:inline distT="0" distB="0" distL="0" distR="0" wp14:anchorId="4A665A23" wp14:editId="3E454ADA">
+          <wp:inline distT="0" distB="0" distL="0" distR="0" wp14:anchorId="4A665A23" wp14:editId="471E4B73">
             <wp:extent cx="5760720" cy="5759450"/>
             <wp:effectExtent l="0" t="0" r="11430" b="12700"/>
             <wp:docPr id="9" name="Diagramm 9"/>
@@ -7976,8 +7976,6 @@
       <w:r>
         <w:t xml:space="preserve">Risikomatrix - </w:t>
       </w:r>
-      <w:bookmarkStart w:id="26" w:name="_GoBack"/>
-      <w:bookmarkEnd w:id="26"/>
       <w:r>
         <w:t>Doppelte Buchungen eines Standes</w:t>
       </w:r>
@@ -8093,7 +8091,25 @@
         <w:t xml:space="preserve">Durch manuelles freigeben der Reservierungen durch einen Mitarbeite von uns, sollten diese Fälle recht selten bis gar nicht vorkommen. </w:t>
       </w:r>
     </w:p>
-    <w:p/>
+    <w:p>
+      <w:r>
+        <w:br w:type="page"/>
+      </w:r>
+    </w:p>
+    <w:p>
+      <w:pPr>
+        <w:pStyle w:val="berschrift3"/>
+      </w:pPr>
+      <w:r>
+        <w:lastRenderedPageBreak/>
+        <w:t>Händler wird fälschlicherweise abgelehnt</w:t>
+      </w:r>
+    </w:p>
+    <w:p>
+      <w:r>
+        <w:t xml:space="preserve">Die Händler werden erst nach einer Probezeit von 2 Monaten fest aufgenommen, diese Prüfung passiert manuell. Dabei darf es nicht dazu kommen, dass ein Händler wegen einem «Dicke Finger»-Fehler abgelehnt wird. </w:t>
+      </w:r>
+    </w:p>
     <w:p>
       <w:pPr>
         <w:rPr>
@@ -8105,7 +8121,158 @@
           <w:szCs w:val="36"/>
         </w:rPr>
       </w:pPr>
-      <w:bookmarkStart w:id="27" w:name="_Toc14446680"/>
+      <w:bookmarkStart w:id="26" w:name="_Toc14446680"/>
+      <w:r>
+        <w:rPr>
+          <w:noProof/>
+        </w:rPr>
+        <w:drawing>
+          <wp:inline distT="0" distB="0" distL="0" distR="0" wp14:anchorId="63A80C3C" wp14:editId="04FA452B">
+            <wp:extent cx="5760720" cy="5759450"/>
+            <wp:effectExtent l="0" t="0" r="11430" b="12700"/>
+            <wp:docPr id="10" name="Diagramm 10"/>
+            <wp:cNvGraphicFramePr/>
+            <a:graphic xmlns:a="http://schemas.openxmlformats.org/drawingml/2006/main">
+              <a:graphicData uri="http://schemas.openxmlformats.org/drawingml/2006/chart">
+                <c:chart xmlns:c="http://schemas.openxmlformats.org/drawingml/2006/chart" xmlns:r="http://schemas.openxmlformats.org/officeDocument/2006/relationships" r:id="rId20"/>
+              </a:graphicData>
+            </a:graphic>
+          </wp:inline>
+        </w:drawing>
+      </w:r>
+    </w:p>
+    <w:p>
+      <w:pPr>
+        <w:rPr>
+          <w:b/>
+        </w:rPr>
+      </w:pPr>
+      <w:r>
+        <w:rPr>
+          <w:b/>
+        </w:rPr>
+        <w:t xml:space="preserve">Schadenshöhe: </w:t>
+      </w:r>
+      <w:r>
+        <w:rPr>
+          <w:b/>
+        </w:rPr>
+        <w:tab/>
+      </w:r>
+      <w:r>
+        <w:rPr>
+          <w:b/>
+        </w:rPr>
+        <w:tab/>
+      </w:r>
+      <w:r>
+        <w:rPr>
+          <w:b/>
+        </w:rPr>
+        <w:tab/>
+      </w:r>
+      <w:r>
+        <w:rPr>
+          <w:b/>
+        </w:rPr>
+        <w:t>1.5</w:t>
+      </w:r>
+      <w:r>
+        <w:rPr>
+          <w:b/>
+        </w:rPr>
+        <w:br/>
+      </w:r>
+      <w:proofErr w:type="spellStart"/>
+      <w:r>
+        <w:rPr>
+          <w:b/>
+        </w:rPr>
+        <w:t>Eintrettenswahrscheinlichkeit</w:t>
+      </w:r>
+      <w:proofErr w:type="spellEnd"/>
+      <w:r>
+        <w:rPr>
+          <w:b/>
+        </w:rPr>
+        <w:t xml:space="preserve">: </w:t>
+      </w:r>
+      <w:r>
+        <w:rPr>
+          <w:b/>
+        </w:rPr>
+        <w:tab/>
+      </w:r>
+      <w:r>
+        <w:rPr>
+          <w:b/>
+        </w:rPr>
+        <w:t>2</w:t>
+      </w:r>
+      <w:r>
+        <w:rPr>
+          <w:b/>
+        </w:rPr>
+        <w:br/>
+        <w:t>Risikofaktor:</w:t>
+      </w:r>
+      <w:r>
+        <w:rPr>
+          <w:b/>
+        </w:rPr>
+        <w:tab/>
+      </w:r>
+      <w:r>
+        <w:rPr>
+          <w:b/>
+        </w:rPr>
+        <w:tab/>
+      </w:r>
+      <w:r>
+        <w:rPr>
+          <w:b/>
+        </w:rPr>
+        <w:tab/>
+      </w:r>
+      <w:r>
+        <w:rPr>
+          <w:b/>
+        </w:rPr>
+        <w:tab/>
+      </w:r>
+      <w:r>
+        <w:rPr>
+          <w:b/>
+        </w:rPr>
+        <w:t>3</w:t>
+      </w:r>
+    </w:p>
+    <w:p>
+      <w:pPr>
+        <w:rPr>
+          <w:rFonts w:eastAsiaTheme="majorEastAsia"/>
+        </w:rPr>
+      </w:pPr>
+      <w:r>
+        <w:rPr>
+          <w:rFonts w:eastAsiaTheme="majorEastAsia"/>
+        </w:rPr>
+        <w:t>Um dieses Problem einzudämmen wird bei einer ablehnenden Prüfung eine Meldung kommen, welche bestätigt werden muss.</w:t>
+      </w:r>
+    </w:p>
+    <w:p>
+      <w:pPr>
+        <w:rPr>
+          <w:rFonts w:asciiTheme="majorHAnsi" w:eastAsiaTheme="majorEastAsia" w:hAnsiTheme="majorHAnsi" w:cstheme="majorBidi"/>
+          <w:b/>
+          <w:bCs/>
+          <w:color w:val="000000" w:themeColor="text1"/>
+          <w:sz w:val="36"/>
+          <w:szCs w:val="36"/>
+        </w:rPr>
+      </w:pPr>
+      <w:bookmarkStart w:id="27" w:name="_GoBack"/>
+      <w:bookmarkEnd w:id="27"/>
       <w:r>
         <w:br w:type="page"/>
       </w:r>
@@ -8118,7 +8285,7 @@
         <w:lastRenderedPageBreak/>
         <w:t>Abbildungsverzeichnis</w:t>
       </w:r>
-      <w:bookmarkEnd w:id="27"/>
+      <w:bookmarkEnd w:id="26"/>
     </w:p>
     <w:p>
       <w:pPr>
@@ -8411,8 +8578,8 @@
       </w:r>
     </w:p>
     <w:sectPr>
-      <w:headerReference w:type="default" r:id="rId20"/>
-      <w:footerReference w:type="default" r:id="rId21"/>
+      <w:headerReference w:type="default" r:id="rId21"/>
+      <w:footerReference w:type="default" r:id="rId22"/>
       <w:pgSz w:w="11906" w:h="16838"/>
       <w:pgMar w:top="1417" w:right="1417" w:bottom="1134" w:left="1417" w:header="708" w:footer="708" w:gutter="0"/>
       <w:pgNumType w:start="0"/>
@@ -12461,6 +12628,433 @@
 </c:chartSpace>
 </file>
 
+<file path=word/charts/chart6.xml><?xml version="1.0" encoding="utf-8"?>
+<c:chartSpace xmlns:c="http://schemas.openxmlformats.org/drawingml/2006/chart" xmlns:a="http://schemas.openxmlformats.org/drawingml/2006/main" xmlns:r="http://schemas.openxmlformats.org/officeDocument/2006/relationships" xmlns:c16r2="http://schemas.microsoft.com/office/drawing/2015/06/chart">
+  <c:date1904 val="0"/>
+  <c:lang val="de-DE"/>
+  <c:roundedCorners val="0"/>
+  <mc:AlternateContent xmlns:mc="http://schemas.openxmlformats.org/markup-compatibility/2006">
+    <mc:Choice xmlns:c14="http://schemas.microsoft.com/office/drawing/2007/8/2/chart" Requires="c14">
+      <c14:style val="102"/>
+    </mc:Choice>
+    <mc:Fallback>
+      <c:style val="2"/>
+    </mc:Fallback>
+  </mc:AlternateContent>
+  <c:chart>
+    <c:autoTitleDeleted val="1"/>
+    <c:plotArea>
+      <c:layout>
+        <c:manualLayout>
+          <c:layoutTarget val="inner"/>
+          <c:xMode val="edge"/>
+          <c:yMode val="edge"/>
+          <c:x val="0.1347338874307378"/>
+          <c:y val="2.4909420289855072E-2"/>
+          <c:w val="0.83452537182852127"/>
+          <c:h val="0.83402650189559635"/>
+        </c:manualLayout>
+      </c:layout>
+      <c:bubbleChart>
+        <c:varyColors val="0"/>
+        <c:ser>
+          <c:idx val="0"/>
+          <c:order val="0"/>
+          <c:tx>
+            <c:strRef>
+              <c:f>Tabelle1!$B$1</c:f>
+              <c:strCache>
+                <c:ptCount val="1"/>
+                <c:pt idx="0">
+                  <c:v>Y-Werte</c:v>
+                </c:pt>
+              </c:strCache>
+            </c:strRef>
+          </c:tx>
+          <c:spPr>
+            <a:solidFill>
+              <a:schemeClr val="accent6">
+                <a:lumMod val="10000"/>
+              </a:schemeClr>
+            </a:solidFill>
+            <a:ln>
+              <a:noFill/>
+            </a:ln>
+            <a:effectLst/>
+          </c:spPr>
+          <c:invertIfNegative val="0"/>
+          <c:xVal>
+            <c:numRef>
+              <c:f>Tabelle1!$A$2:$A$4</c:f>
+              <c:numCache>
+                <c:formatCode>General</c:formatCode>
+                <c:ptCount val="3"/>
+                <c:pt idx="0">
+                  <c:v>4.5</c:v>
+                </c:pt>
+              </c:numCache>
+            </c:numRef>
+          </c:xVal>
+          <c:yVal>
+            <c:numRef>
+              <c:f>Tabelle1!$B$2:$B$4</c:f>
+              <c:numCache>
+                <c:formatCode>General</c:formatCode>
+                <c:ptCount val="3"/>
+                <c:pt idx="0">
+                  <c:v>1.5</c:v>
+                </c:pt>
+              </c:numCache>
+            </c:numRef>
+          </c:yVal>
+          <c:bubbleSize>
+            <c:numRef>
+              <c:f>Tabelle1!$C$2:$C$4</c:f>
+              <c:numCache>
+                <c:formatCode>General</c:formatCode>
+                <c:ptCount val="3"/>
+                <c:pt idx="0">
+                  <c:v>0.2</c:v>
+                </c:pt>
+              </c:numCache>
+            </c:numRef>
+          </c:bubbleSize>
+          <c:bubble3D val="0"/>
+          <c:extLst>
+            <c:ext xmlns:c16="http://schemas.microsoft.com/office/drawing/2014/chart" uri="{C3380CC4-5D6E-409C-BE32-E72D297353CC}">
+              <c16:uniqueId val="{00000000-2865-4C6F-BD16-0C89030DE63F}"/>
+            </c:ext>
+          </c:extLst>
+        </c:ser>
+        <c:dLbls>
+          <c:showLegendKey val="0"/>
+          <c:showVal val="0"/>
+          <c:showCatName val="0"/>
+          <c:showSerName val="0"/>
+          <c:showPercent val="0"/>
+          <c:showBubbleSize val="0"/>
+        </c:dLbls>
+        <c:bubbleScale val="25"/>
+        <c:showNegBubbles val="0"/>
+        <c:sizeRepresents val="w"/>
+        <c:axId val="1300154976"/>
+        <c:axId val="1780954656"/>
+      </c:bubbleChart>
+      <c:valAx>
+        <c:axId val="1300154976"/>
+        <c:scaling>
+          <c:orientation val="minMax"/>
+          <c:max val="5"/>
+          <c:min val="1"/>
+        </c:scaling>
+        <c:delete val="0"/>
+        <c:axPos val="b"/>
+        <c:majorGridlines>
+          <c:spPr>
+            <a:ln w="9525" cap="flat" cmpd="sng" algn="ctr">
+              <a:solidFill>
+                <a:schemeClr val="tx1">
+                  <a:lumMod val="15000"/>
+                  <a:lumOff val="85000"/>
+                </a:schemeClr>
+              </a:solidFill>
+              <a:round/>
+            </a:ln>
+            <a:effectLst/>
+          </c:spPr>
+        </c:majorGridlines>
+        <c:title>
+          <c:tx>
+            <c:rich>
+              <a:bodyPr rot="0" spcFirstLastPara="1" vertOverflow="ellipsis" vert="horz" wrap="square" anchor="ctr" anchorCtr="1"/>
+              <a:lstStyle/>
+              <a:p>
+                <a:pPr>
+                  <a:defRPr sz="1000" b="0" i="0" u="none" strike="noStrike" kern="1200" baseline="0">
+                    <a:solidFill>
+                      <a:schemeClr val="tx1">
+                        <a:lumMod val="65000"/>
+                        <a:lumOff val="35000"/>
+                      </a:schemeClr>
+                    </a:solidFill>
+                    <a:latin typeface="+mn-lt"/>
+                    <a:ea typeface="+mn-ea"/>
+                    <a:cs typeface="+mn-cs"/>
+                  </a:defRPr>
+                </a:pPr>
+                <a:r>
+                  <a:rPr lang="de-CH"/>
+                  <a:t>Eintrettenswahrscheinlichkeit</a:t>
+                </a:r>
+              </a:p>
+            </c:rich>
+          </c:tx>
+          <c:overlay val="0"/>
+          <c:spPr>
+            <a:noFill/>
+            <a:ln>
+              <a:noFill/>
+            </a:ln>
+            <a:effectLst/>
+          </c:spPr>
+          <c:txPr>
+            <a:bodyPr rot="0" spcFirstLastPara="1" vertOverflow="ellipsis" vert="horz" wrap="square" anchor="ctr" anchorCtr="1"/>
+            <a:lstStyle/>
+            <a:p>
+              <a:pPr>
+                <a:defRPr sz="1000" b="0" i="0" u="none" strike="noStrike" kern="1200" baseline="0">
+                  <a:solidFill>
+                    <a:schemeClr val="tx1">
+                      <a:lumMod val="65000"/>
+                      <a:lumOff val="35000"/>
+                    </a:schemeClr>
+                  </a:solidFill>
+                  <a:latin typeface="+mn-lt"/>
+                  <a:ea typeface="+mn-ea"/>
+                  <a:cs typeface="+mn-cs"/>
+                </a:defRPr>
+              </a:pPr>
+              <a:endParaRPr lang="de-DE"/>
+            </a:p>
+          </c:txPr>
+        </c:title>
+        <c:numFmt formatCode="General" sourceLinked="1"/>
+        <c:majorTickMark val="out"/>
+        <c:minorTickMark val="none"/>
+        <c:tickLblPos val="nextTo"/>
+        <c:spPr>
+          <a:noFill/>
+          <a:ln w="9525" cap="flat" cmpd="sng" algn="ctr">
+            <a:solidFill>
+              <a:schemeClr val="tx1">
+                <a:lumMod val="25000"/>
+                <a:lumOff val="75000"/>
+              </a:schemeClr>
+            </a:solidFill>
+            <a:round/>
+          </a:ln>
+          <a:effectLst/>
+        </c:spPr>
+        <c:txPr>
+          <a:bodyPr rot="-60000000" spcFirstLastPara="1" vertOverflow="ellipsis" vert="horz" wrap="square" anchor="ctr" anchorCtr="1"/>
+          <a:lstStyle/>
+          <a:p>
+            <a:pPr>
+              <a:defRPr sz="900" b="0" i="0" u="none" strike="noStrike" kern="1200" baseline="0">
+                <a:solidFill>
+                  <a:schemeClr val="tx1">
+                    <a:lumMod val="65000"/>
+                    <a:lumOff val="35000"/>
+                  </a:schemeClr>
+                </a:solidFill>
+                <a:latin typeface="+mn-lt"/>
+                <a:ea typeface="+mn-ea"/>
+                <a:cs typeface="+mn-cs"/>
+              </a:defRPr>
+            </a:pPr>
+            <a:endParaRPr lang="de-DE"/>
+          </a:p>
+        </c:txPr>
+        <c:crossAx val="1780954656"/>
+        <c:crosses val="autoZero"/>
+        <c:crossBetween val="midCat"/>
+        <c:majorUnit val="1"/>
+      </c:valAx>
+      <c:valAx>
+        <c:axId val="1780954656"/>
+        <c:scaling>
+          <c:orientation val="minMax"/>
+          <c:max val="5"/>
+          <c:min val="1"/>
+        </c:scaling>
+        <c:delete val="0"/>
+        <c:axPos val="l"/>
+        <c:majorGridlines>
+          <c:spPr>
+            <a:ln w="9525" cap="flat" cmpd="sng" algn="ctr">
+              <a:solidFill>
+                <a:schemeClr val="tx1">
+                  <a:lumMod val="15000"/>
+                  <a:lumOff val="85000"/>
+                </a:schemeClr>
+              </a:solidFill>
+              <a:round/>
+            </a:ln>
+            <a:effectLst/>
+          </c:spPr>
+        </c:majorGridlines>
+        <c:title>
+          <c:tx>
+            <c:rich>
+              <a:bodyPr rot="-5400000" spcFirstLastPara="1" vertOverflow="ellipsis" vert="horz" wrap="square" anchor="ctr" anchorCtr="1"/>
+              <a:lstStyle/>
+              <a:p>
+                <a:pPr>
+                  <a:defRPr sz="1000" b="0" i="0" u="none" strike="noStrike" kern="1200" baseline="0">
+                    <a:solidFill>
+                      <a:schemeClr val="tx1">
+                        <a:lumMod val="65000"/>
+                        <a:lumOff val="35000"/>
+                      </a:schemeClr>
+                    </a:solidFill>
+                    <a:latin typeface="+mn-lt"/>
+                    <a:ea typeface="+mn-ea"/>
+                    <a:cs typeface="+mn-cs"/>
+                  </a:defRPr>
+                </a:pPr>
+                <a:r>
+                  <a:rPr lang="de-CH" sz="1000" b="0" i="0" u="none" strike="noStrike" baseline="0">
+                    <a:effectLst/>
+                  </a:rPr>
+                  <a:t>Schadensschwere</a:t>
+                </a:r>
+                <a:r>
+                  <a:rPr lang="de-CH" sz="1000" b="1" i="0" u="none" strike="noStrike" baseline="0">
+                    <a:effectLst/>
+                  </a:rPr>
+                  <a:t> </a:t>
+                </a:r>
+                <a:endParaRPr lang="de-CH"/>
+              </a:p>
+            </c:rich>
+          </c:tx>
+          <c:overlay val="0"/>
+          <c:spPr>
+            <a:noFill/>
+            <a:ln>
+              <a:noFill/>
+            </a:ln>
+            <a:effectLst/>
+          </c:spPr>
+          <c:txPr>
+            <a:bodyPr rot="-5400000" spcFirstLastPara="1" vertOverflow="ellipsis" vert="horz" wrap="square" anchor="ctr" anchorCtr="1"/>
+            <a:lstStyle/>
+            <a:p>
+              <a:pPr>
+                <a:defRPr sz="1000" b="0" i="0" u="none" strike="noStrike" kern="1200" baseline="0">
+                  <a:solidFill>
+                    <a:schemeClr val="tx1">
+                      <a:lumMod val="65000"/>
+                      <a:lumOff val="35000"/>
+                    </a:schemeClr>
+                  </a:solidFill>
+                  <a:latin typeface="+mn-lt"/>
+                  <a:ea typeface="+mn-ea"/>
+                  <a:cs typeface="+mn-cs"/>
+                </a:defRPr>
+              </a:pPr>
+              <a:endParaRPr lang="de-DE"/>
+            </a:p>
+          </c:txPr>
+        </c:title>
+        <c:numFmt formatCode="General" sourceLinked="1"/>
+        <c:majorTickMark val="out"/>
+        <c:minorTickMark val="none"/>
+        <c:tickLblPos val="nextTo"/>
+        <c:spPr>
+          <a:noFill/>
+          <a:ln w="9525" cap="flat" cmpd="sng" algn="ctr">
+            <a:solidFill>
+              <a:schemeClr val="tx1">
+                <a:lumMod val="25000"/>
+                <a:lumOff val="75000"/>
+              </a:schemeClr>
+            </a:solidFill>
+            <a:round/>
+          </a:ln>
+          <a:effectLst/>
+        </c:spPr>
+        <c:txPr>
+          <a:bodyPr rot="-60000000" spcFirstLastPara="1" vertOverflow="ellipsis" vert="horz" wrap="square" anchor="ctr" anchorCtr="1"/>
+          <a:lstStyle/>
+          <a:p>
+            <a:pPr>
+              <a:defRPr sz="900" b="0" i="0" u="none" strike="noStrike" kern="1200" baseline="0">
+                <a:solidFill>
+                  <a:schemeClr val="tx1">
+                    <a:lumMod val="65000"/>
+                    <a:lumOff val="35000"/>
+                  </a:schemeClr>
+                </a:solidFill>
+                <a:latin typeface="+mn-lt"/>
+                <a:ea typeface="+mn-ea"/>
+                <a:cs typeface="+mn-cs"/>
+              </a:defRPr>
+            </a:pPr>
+            <a:endParaRPr lang="de-DE"/>
+          </a:p>
+        </c:txPr>
+        <c:crossAx val="1300154976"/>
+        <c:crosses val="autoZero"/>
+        <c:crossBetween val="midCat"/>
+        <c:majorUnit val="1"/>
+      </c:valAx>
+      <c:spPr>
+        <a:gradFill flip="none" rotWithShape="1">
+          <a:gsLst>
+            <a:gs pos="15000">
+              <a:srgbClr val="00B050"/>
+            </a:gs>
+            <a:gs pos="35000">
+              <a:srgbClr val="FFFF00"/>
+            </a:gs>
+            <a:gs pos="56000">
+              <a:srgbClr val="FFC000"/>
+            </a:gs>
+            <a:gs pos="100000">
+              <a:srgbClr val="FF0000"/>
+            </a:gs>
+          </a:gsLst>
+          <a:lin ang="18900000" scaled="1"/>
+          <a:tileRect/>
+        </a:gradFill>
+        <a:ln>
+          <a:noFill/>
+        </a:ln>
+        <a:effectLst/>
+      </c:spPr>
+    </c:plotArea>
+    <c:plotVisOnly val="1"/>
+    <c:dispBlanksAs val="gap"/>
+    <c:extLst>
+      <c:ext xmlns:c16r3="http://schemas.microsoft.com/office/drawing/2017/03/chart" uri="{56B9EC1D-385E-4148-901F-78D8002777C0}">
+        <c16r3:dataDisplayOptions16>
+          <c16r3:dispNaAsBlank val="1"/>
+        </c16r3:dataDisplayOptions16>
+      </c:ext>
+    </c:extLst>
+    <c:showDLblsOverMax val="0"/>
+  </c:chart>
+  <c:spPr>
+    <a:solidFill>
+      <a:schemeClr val="bg1"/>
+    </a:solidFill>
+    <a:ln w="9525" cap="flat" cmpd="sng" algn="ctr">
+      <a:solidFill>
+        <a:srgbClr val="C00000">
+          <a:alpha val="84000"/>
+        </a:srgbClr>
+      </a:solidFill>
+      <a:round/>
+    </a:ln>
+    <a:effectLst/>
+  </c:spPr>
+  <c:txPr>
+    <a:bodyPr/>
+    <a:lstStyle/>
+    <a:p>
+      <a:pPr>
+        <a:defRPr/>
+      </a:pPr>
+      <a:endParaRPr lang="de-DE"/>
+    </a:p>
+  </c:txPr>
+  <c:externalData r:id="rId3">
+    <c:autoUpdate val="0"/>
+  </c:externalData>
+</c:chartSpace>
+</file>
+
 <file path=word/charts/colors1.xml><?xml version="1.0" encoding="utf-8"?>
 <cs:colorStyle xmlns:cs="http://schemas.microsoft.com/office/drawing/2012/chartStyle" xmlns:a="http://schemas.openxmlformats.org/drawingml/2006/main" meth="withinLinear" id="18">
   <a:schemeClr val="accent5"/>
@@ -12627,6 +13221,46 @@
 </cs:colorStyle>
 </file>
 
+<file path=word/charts/colors6.xml><?xml version="1.0" encoding="utf-8"?>
+<cs:colorStyle xmlns:cs="http://schemas.microsoft.com/office/drawing/2012/chartStyle" xmlns:a="http://schemas.openxmlformats.org/drawingml/2006/main" meth="cycle" id="10">
+  <a:schemeClr val="accent1"/>
+  <a:schemeClr val="accent2"/>
+  <a:schemeClr val="accent3"/>
+  <a:schemeClr val="accent4"/>
+  <a:schemeClr val="accent5"/>
+  <a:schemeClr val="accent6"/>
+  <cs:variation/>
+  <cs:variation>
+    <a:lumMod val="60000"/>
+  </cs:variation>
+  <cs:variation>
+    <a:lumMod val="80000"/>
+    <a:lumOff val="20000"/>
+  </cs:variation>
+  <cs:variation>
+    <a:lumMod val="80000"/>
+  </cs:variation>
+  <cs:variation>
+    <a:lumMod val="60000"/>
+    <a:lumOff val="40000"/>
+  </cs:variation>
+  <cs:variation>
+    <a:lumMod val="50000"/>
+  </cs:variation>
+  <cs:variation>
+    <a:lumMod val="70000"/>
+    <a:lumOff val="30000"/>
+  </cs:variation>
+  <cs:variation>
+    <a:lumMod val="70000"/>
+  </cs:variation>
+  <cs:variation>
+    <a:lumMod val="50000"/>
+    <a:lumOff val="50000"/>
+  </cs:variation>
+</cs:colorStyle>
+</file>
+
 <file path=word/charts/style1.xml><?xml version="1.0" encoding="utf-8"?>
 <cs:chartStyle xmlns:cs="http://schemas.microsoft.com/office/drawing/2012/chartStyle" xmlns:a="http://schemas.openxmlformats.org/drawingml/2006/main" id="340">
   <cs:axisTitle>
@@ -14735,6 +15369,541 @@
 </file>
 
 <file path=word/charts/style5.xml><?xml version="1.0" encoding="utf-8"?>
+<cs:chartStyle xmlns:cs="http://schemas.microsoft.com/office/drawing/2012/chartStyle" xmlns:a="http://schemas.openxmlformats.org/drawingml/2006/main" id="269">
+  <cs:axisTitle>
+    <cs:lnRef idx="0"/>
+    <cs:fillRef idx="0"/>
+    <cs:effectRef idx="0"/>
+    <cs:fontRef idx="minor">
+      <a:schemeClr val="tx1">
+        <a:lumMod val="65000"/>
+        <a:lumOff val="35000"/>
+      </a:schemeClr>
+    </cs:fontRef>
+    <cs:defRPr sz="1000" kern="1200"/>
+  </cs:axisTitle>
+  <cs:categoryAxis>
+    <cs:lnRef idx="0"/>
+    <cs:fillRef idx="0"/>
+    <cs:effectRef idx="0"/>
+    <cs:fontRef idx="minor">
+      <a:schemeClr val="tx1">
+        <a:lumMod val="65000"/>
+        <a:lumOff val="35000"/>
+      </a:schemeClr>
+    </cs:fontRef>
+    <cs:spPr>
+      <a:ln w="9525" cap="flat" cmpd="sng" algn="ctr">
+        <a:solidFill>
+          <a:schemeClr val="tx1">
+            <a:lumMod val="25000"/>
+            <a:lumOff val="75000"/>
+          </a:schemeClr>
+        </a:solidFill>
+        <a:round/>
+      </a:ln>
+    </cs:spPr>
+    <cs:defRPr sz="900" kern="1200"/>
+  </cs:categoryAxis>
+  <cs:chartArea mods="allowNoFillOverride allowNoLineOverride">
+    <cs:lnRef idx="0"/>
+    <cs:fillRef idx="0"/>
+    <cs:effectRef idx="0"/>
+    <cs:fontRef idx="minor">
+      <a:schemeClr val="tx1"/>
+    </cs:fontRef>
+    <cs:spPr>
+      <a:solidFill>
+        <a:schemeClr val="bg1"/>
+      </a:solidFill>
+      <a:ln w="9525" cap="flat" cmpd="sng" algn="ctr">
+        <a:solidFill>
+          <a:schemeClr val="tx1">
+            <a:lumMod val="15000"/>
+            <a:lumOff val="85000"/>
+          </a:schemeClr>
+        </a:solidFill>
+        <a:round/>
+      </a:ln>
+    </cs:spPr>
+    <cs:defRPr sz="1000" kern="1200"/>
+  </cs:chartArea>
+  <cs:dataLabel>
+    <cs:lnRef idx="0"/>
+    <cs:fillRef idx="0"/>
+    <cs:effectRef idx="0"/>
+    <cs:fontRef idx="minor">
+      <a:schemeClr val="tx1">
+        <a:lumMod val="75000"/>
+        <a:lumOff val="25000"/>
+      </a:schemeClr>
+    </cs:fontRef>
+    <cs:defRPr sz="900" kern="1200"/>
+  </cs:dataLabel>
+  <cs:dataLabelCallout>
+    <cs:lnRef idx="0"/>
+    <cs:fillRef idx="0"/>
+    <cs:effectRef idx="0"/>
+    <cs:fontRef idx="minor">
+      <a:schemeClr val="dk1">
+        <a:lumMod val="65000"/>
+        <a:lumOff val="35000"/>
+      </a:schemeClr>
+    </cs:fontRef>
+    <cs:spPr>
+      <a:solidFill>
+        <a:schemeClr val="lt1"/>
+      </a:solidFill>
+      <a:ln>
+        <a:solidFill>
+          <a:schemeClr val="dk1">
+            <a:lumMod val="25000"/>
+            <a:lumOff val="75000"/>
+          </a:schemeClr>
+        </a:solidFill>
+      </a:ln>
+    </cs:spPr>
+    <cs:defRPr sz="900" kern="1200"/>
+    <cs:bodyPr rot="0" spcFirstLastPara="1" vertOverflow="clip" horzOverflow="clip" vert="horz" wrap="square" lIns="36576" tIns="18288" rIns="36576" bIns="18288" anchor="ctr" anchorCtr="1">
+      <a:spAutoFit/>
+    </cs:bodyPr>
+  </cs:dataLabelCallout>
+  <cs:dataPoint>
+    <cs:lnRef idx="0"/>
+    <cs:fillRef idx="1">
+      <cs:styleClr val="auto"/>
+    </cs:fillRef>
+    <cs:effectRef idx="0"/>
+    <cs:fontRef idx="minor">
+      <a:schemeClr val="tx1"/>
+    </cs:fontRef>
+    <cs:spPr>
+      <a:solidFill>
+        <a:schemeClr val="phClr">
+          <a:alpha val="75000"/>
+        </a:schemeClr>
+      </a:solidFill>
+    </cs:spPr>
+  </cs:dataPoint>
+  <cs:dataPoint3D>
+    <cs:lnRef idx="0"/>
+    <cs:fillRef idx="1">
+      <cs:styleClr val="auto"/>
+    </cs:fillRef>
+    <cs:effectRef idx="0"/>
+    <cs:fontRef idx="minor">
+      <a:schemeClr val="tx1"/>
+    </cs:fontRef>
+    <cs:spPr>
+      <a:solidFill>
+        <a:schemeClr val="phClr">
+          <a:alpha val="75000"/>
+        </a:schemeClr>
+      </a:solidFill>
+    </cs:spPr>
+  </cs:dataPoint3D>
+  <cs:dataPointLine>
+    <cs:lnRef idx="0">
+      <cs:styleClr val="auto"/>
+    </cs:lnRef>
+    <cs:fillRef idx="1"/>
+    <cs:effectRef idx="0"/>
+    <cs:fontRef idx="minor">
+      <a:schemeClr val="tx1"/>
+    </cs:fontRef>
+    <cs:spPr>
+      <a:ln w="19050" cap="rnd">
+        <a:solidFill>
+          <a:schemeClr val="phClr">
+            <a:alpha val="50000"/>
+          </a:schemeClr>
+        </a:solidFill>
+        <a:round/>
+      </a:ln>
+    </cs:spPr>
+  </cs:dataPointLine>
+  <cs:dataPointMarker>
+    <cs:lnRef idx="0">
+      <cs:styleClr val="auto"/>
+    </cs:lnRef>
+    <cs:fillRef idx="1">
+      <cs:styleClr val="auto"/>
+    </cs:fillRef>
+    <cs:effectRef idx="0"/>
+    <cs:fontRef idx="minor">
+      <a:schemeClr val="tx1"/>
+    </cs:fontRef>
+    <cs:spPr>
+      <a:solidFill>
+        <a:schemeClr val="phClr"/>
+      </a:solidFill>
+      <a:ln w="9525">
+        <a:solidFill>
+          <a:schemeClr val="phClr"/>
+        </a:solidFill>
+      </a:ln>
+    </cs:spPr>
+  </cs:dataPointMarker>
+  <cs:dataPointMarkerLayout symbol="circle" size="5"/>
+  <cs:dataPointWireframe>
+    <cs:lnRef idx="0">
+      <cs:styleClr val="auto"/>
+    </cs:lnRef>
+    <cs:fillRef idx="0"/>
+    <cs:effectRef idx="0"/>
+    <cs:fontRef idx="minor">
+      <a:schemeClr val="dk1"/>
+    </cs:fontRef>
+    <cs:spPr>
+      <a:ln w="9525" cap="rnd">
+        <a:solidFill>
+          <a:schemeClr val="phClr"/>
+        </a:solidFill>
+        <a:round/>
+      </a:ln>
+    </cs:spPr>
+  </cs:dataPointWireframe>
+  <cs:dataTable>
+    <cs:lnRef idx="0"/>
+    <cs:fillRef idx="0"/>
+    <cs:effectRef idx="0"/>
+    <cs:fontRef idx="minor">
+      <a:schemeClr val="tx1">
+        <a:lumMod val="65000"/>
+        <a:lumOff val="35000"/>
+      </a:schemeClr>
+    </cs:fontRef>
+    <cs:spPr>
+      <a:noFill/>
+      <a:ln w="9525" cap="flat" cmpd="sng" algn="ctr">
+        <a:solidFill>
+          <a:schemeClr val="tx1">
+            <a:lumMod val="15000"/>
+            <a:lumOff val="85000"/>
+          </a:schemeClr>
+        </a:solidFill>
+        <a:round/>
+      </a:ln>
+    </cs:spPr>
+    <cs:defRPr sz="900" kern="1200"/>
+  </cs:dataTable>
+  <cs:downBar>
+    <cs:lnRef idx="0"/>
+    <cs:fillRef idx="0"/>
+    <cs:effectRef idx="0"/>
+    <cs:fontRef idx="minor">
+      <a:schemeClr val="tx1"/>
+    </cs:fontRef>
+    <cs:spPr>
+      <a:solidFill>
+        <a:schemeClr val="dk1">
+          <a:lumMod val="75000"/>
+          <a:lumOff val="25000"/>
+        </a:schemeClr>
+      </a:solidFill>
+      <a:ln w="9525" cap="flat" cmpd="sng" algn="ctr">
+        <a:solidFill>
+          <a:schemeClr val="tx1">
+            <a:lumMod val="65000"/>
+            <a:lumOff val="35000"/>
+          </a:schemeClr>
+        </a:solidFill>
+        <a:round/>
+      </a:ln>
+    </cs:spPr>
+  </cs:downBar>
+  <cs:dropLine>
+    <cs:lnRef idx="0"/>
+    <cs:fillRef idx="0"/>
+    <cs:effectRef idx="0"/>
+    <cs:fontRef idx="minor">
+      <a:schemeClr val="tx1"/>
+    </cs:fontRef>
+    <cs:spPr>
+      <a:ln w="9525" cap="flat" cmpd="sng" algn="ctr">
+        <a:solidFill>
+          <a:schemeClr val="tx1">
+            <a:lumMod val="35000"/>
+            <a:lumOff val="65000"/>
+          </a:schemeClr>
+        </a:solidFill>
+        <a:round/>
+      </a:ln>
+    </cs:spPr>
+  </cs:dropLine>
+  <cs:errorBar>
+    <cs:lnRef idx="0"/>
+    <cs:fillRef idx="0"/>
+    <cs:effectRef idx="0"/>
+    <cs:fontRef idx="minor">
+      <a:schemeClr val="tx1"/>
+    </cs:fontRef>
+    <cs:spPr>
+      <a:ln w="9525" cap="flat" cmpd="sng" algn="ctr">
+        <a:solidFill>
+          <a:schemeClr val="tx1">
+            <a:lumMod val="65000"/>
+            <a:lumOff val="35000"/>
+          </a:schemeClr>
+        </a:solidFill>
+        <a:round/>
+      </a:ln>
+    </cs:spPr>
+  </cs:errorBar>
+  <cs:floor>
+    <cs:lnRef idx="0"/>
+    <cs:fillRef idx="0"/>
+    <cs:effectRef idx="0"/>
+    <cs:fontRef idx="minor">
+      <a:schemeClr val="tx1"/>
+    </cs:fontRef>
+    <cs:spPr>
+      <a:noFill/>
+      <a:ln>
+        <a:noFill/>
+      </a:ln>
+    </cs:spPr>
+  </cs:floor>
+  <cs:gridlineMajor>
+    <cs:lnRef idx="0"/>
+    <cs:fillRef idx="0"/>
+    <cs:effectRef idx="0"/>
+    <cs:fontRef idx="minor">
+      <a:schemeClr val="tx1"/>
+    </cs:fontRef>
+    <cs:spPr>
+      <a:ln w="9525" cap="flat" cmpd="sng" algn="ctr">
+        <a:solidFill>
+          <a:schemeClr val="tx1">
+            <a:lumMod val="15000"/>
+            <a:lumOff val="85000"/>
+          </a:schemeClr>
+        </a:solidFill>
+        <a:round/>
+      </a:ln>
+    </cs:spPr>
+  </cs:gridlineMajor>
+  <cs:gridlineMinor>
+    <cs:lnRef idx="0"/>
+    <cs:fillRef idx="0"/>
+    <cs:effectRef idx="0"/>
+    <cs:fontRef idx="minor">
+      <a:schemeClr val="tx1"/>
+    </cs:fontRef>
+    <cs:spPr>
+      <a:ln w="9525" cap="flat" cmpd="sng" algn="ctr">
+        <a:solidFill>
+          <a:schemeClr val="tx1">
+            <a:lumMod val="5000"/>
+            <a:lumOff val="95000"/>
+          </a:schemeClr>
+        </a:solidFill>
+        <a:round/>
+      </a:ln>
+    </cs:spPr>
+  </cs:gridlineMinor>
+  <cs:hiLoLine>
+    <cs:lnRef idx="0"/>
+    <cs:fillRef idx="0"/>
+    <cs:effectRef idx="0"/>
+    <cs:fontRef idx="minor">
+      <a:schemeClr val="tx1"/>
+    </cs:fontRef>
+    <cs:spPr>
+      <a:ln w="9525" cap="flat" cmpd="sng" algn="ctr">
+        <a:solidFill>
+          <a:schemeClr val="tx1">
+            <a:lumMod val="50000"/>
+            <a:lumOff val="50000"/>
+          </a:schemeClr>
+        </a:solidFill>
+        <a:round/>
+      </a:ln>
+    </cs:spPr>
+  </cs:hiLoLine>
+  <cs:leaderLine>
+    <cs:lnRef idx="0"/>
+    <cs:fillRef idx="0"/>
+    <cs:effectRef idx="0"/>
+    <cs:fontRef idx="minor">
+      <a:schemeClr val="tx1"/>
+    </cs:fontRef>
+    <cs:spPr>
+      <a:ln w="9525" cap="flat" cmpd="sng" algn="ctr">
+        <a:solidFill>
+          <a:schemeClr val="tx1">
+            <a:lumMod val="35000"/>
+            <a:lumOff val="65000"/>
+          </a:schemeClr>
+        </a:solidFill>
+        <a:round/>
+      </a:ln>
+    </cs:spPr>
+  </cs:leaderLine>
+  <cs:legend>
+    <cs:lnRef idx="0"/>
+    <cs:fillRef idx="0"/>
+    <cs:effectRef idx="0"/>
+    <cs:fontRef idx="minor">
+      <a:schemeClr val="tx1">
+        <a:lumMod val="65000"/>
+        <a:lumOff val="35000"/>
+      </a:schemeClr>
+    </cs:fontRef>
+    <cs:defRPr sz="900" kern="1200"/>
+  </cs:legend>
+  <cs:plotArea mods="allowNoFillOverride allowNoLineOverride">
+    <cs:lnRef idx="0"/>
+    <cs:fillRef idx="0"/>
+    <cs:effectRef idx="0"/>
+    <cs:fontRef idx="minor">
+      <a:schemeClr val="tx1"/>
+    </cs:fontRef>
+  </cs:plotArea>
+  <cs:plotArea3D mods="allowNoFillOverride allowNoLineOverride">
+    <cs:lnRef idx="0"/>
+    <cs:fillRef idx="0"/>
+    <cs:effectRef idx="0"/>
+    <cs:fontRef idx="minor">
+      <a:schemeClr val="tx1"/>
+    </cs:fontRef>
+  </cs:plotArea3D>
+  <cs:seriesAxis>
+    <cs:lnRef idx="0"/>
+    <cs:fillRef idx="0"/>
+    <cs:effectRef idx="0"/>
+    <cs:fontRef idx="minor">
+      <a:schemeClr val="tx1">
+        <a:lumMod val="65000"/>
+        <a:lumOff val="35000"/>
+      </a:schemeClr>
+    </cs:fontRef>
+    <cs:defRPr sz="900" kern="1200"/>
+  </cs:seriesAxis>
+  <cs:seriesLine>
+    <cs:lnRef idx="0"/>
+    <cs:fillRef idx="0"/>
+    <cs:effectRef idx="0"/>
+    <cs:fontRef idx="minor">
+      <a:schemeClr val="tx1"/>
+    </cs:fontRef>
+    <cs:spPr>
+      <a:ln w="9525" cap="flat" cmpd="sng" algn="ctr">
+        <a:solidFill>
+          <a:schemeClr val="tx1">
+            <a:lumMod val="35000"/>
+            <a:lumOff val="65000"/>
+          </a:schemeClr>
+        </a:solidFill>
+        <a:round/>
+      </a:ln>
+    </cs:spPr>
+  </cs:seriesLine>
+  <cs:title>
+    <cs:lnRef idx="0"/>
+    <cs:fillRef idx="0"/>
+    <cs:effectRef idx="0"/>
+    <cs:fontRef idx="minor">
+      <a:schemeClr val="tx1">
+        <a:lumMod val="65000"/>
+        <a:lumOff val="35000"/>
+      </a:schemeClr>
+    </cs:fontRef>
+    <cs:defRPr sz="1400" b="0" kern="1200" spc="0" baseline="0"/>
+  </cs:title>
+  <cs:trendline>
+    <cs:lnRef idx="0">
+      <cs:styleClr val="auto"/>
+    </cs:lnRef>
+    <cs:fillRef idx="0"/>
+    <cs:effectRef idx="0"/>
+    <cs:fontRef idx="minor">
+      <a:schemeClr val="tx1"/>
+    </cs:fontRef>
+    <cs:spPr>
+      <a:ln w="19050" cap="rnd">
+        <a:solidFill>
+          <a:schemeClr val="phClr"/>
+        </a:solidFill>
+        <a:prstDash val="sysDot"/>
+      </a:ln>
+    </cs:spPr>
+  </cs:trendline>
+  <cs:trendlineLabel>
+    <cs:lnRef idx="0"/>
+    <cs:fillRef idx="0"/>
+    <cs:effectRef idx="0"/>
+    <cs:fontRef idx="minor">
+      <a:schemeClr val="tx1">
+        <a:lumMod val="65000"/>
+        <a:lumOff val="35000"/>
+      </a:schemeClr>
+    </cs:fontRef>
+    <cs:defRPr sz="900" kern="1200"/>
+  </cs:trendlineLabel>
+  <cs:upBar>
+    <cs:lnRef idx="0"/>
+    <cs:fillRef idx="0"/>
+    <cs:effectRef idx="0"/>
+    <cs:fontRef idx="minor">
+      <a:schemeClr val="tx1"/>
+    </cs:fontRef>
+    <cs:spPr>
+      <a:solidFill>
+        <a:schemeClr val="lt1"/>
+      </a:solidFill>
+      <a:ln w="9525" cap="flat" cmpd="sng" algn="ctr">
+        <a:solidFill>
+          <a:schemeClr val="tx1">
+            <a:lumMod val="65000"/>
+            <a:lumOff val="35000"/>
+          </a:schemeClr>
+        </a:solidFill>
+        <a:round/>
+      </a:ln>
+    </cs:spPr>
+  </cs:upBar>
+  <cs:valueAxis>
+    <cs:lnRef idx="0"/>
+    <cs:fillRef idx="0"/>
+    <cs:effectRef idx="0"/>
+    <cs:fontRef idx="minor">
+      <a:schemeClr val="tx1">
+        <a:lumMod val="65000"/>
+        <a:lumOff val="35000"/>
+      </a:schemeClr>
+    </cs:fontRef>
+    <cs:spPr>
+      <a:ln w="9525" cap="flat" cmpd="sng" algn="ctr">
+        <a:solidFill>
+          <a:schemeClr val="tx1">
+            <a:lumMod val="25000"/>
+            <a:lumOff val="75000"/>
+          </a:schemeClr>
+        </a:solidFill>
+        <a:round/>
+      </a:ln>
+    </cs:spPr>
+    <cs:defRPr sz="900" kern="1200"/>
+  </cs:valueAxis>
+  <cs:wall>
+    <cs:lnRef idx="0"/>
+    <cs:fillRef idx="0"/>
+    <cs:effectRef idx="0"/>
+    <cs:fontRef idx="minor">
+      <a:schemeClr val="tx1"/>
+    </cs:fontRef>
+    <cs:spPr>
+      <a:noFill/>
+      <a:ln>
+        <a:noFill/>
+      </a:ln>
+    </cs:spPr>
+  </cs:wall>
+</cs:chartStyle>
+</file>
+
+<file path=word/charts/style6.xml><?xml version="1.0" encoding="utf-8"?>
 <cs:chartStyle xmlns:cs="http://schemas.microsoft.com/office/drawing/2012/chartStyle" xmlns:a="http://schemas.openxmlformats.org/drawingml/2006/main" id="269">
   <cs:axisTitle>
     <cs:lnRef idx="0"/>
@@ -15569,7 +16738,7 @@
 </file>
 
 <file path=customXml/itemProps1.xml><?xml version="1.0" encoding="utf-8"?>
-<ds:datastoreItem xmlns:ds="http://schemas.openxmlformats.org/officeDocument/2006/customXml" ds:itemID="{7220B404-14F1-4C13-A85C-7D82F6B09E4F}">
+<ds:datastoreItem xmlns:ds="http://schemas.openxmlformats.org/officeDocument/2006/customXml" ds:itemID="{57D5BD12-88AA-4280-BDA9-24B9DBEFE30D}">
   <ds:schemaRefs>
     <ds:schemaRef ds:uri="http://schemas.openxmlformats.org/officeDocument/2006/bibliography"/>
   </ds:schemaRefs>

</xml_diff>

<commit_message>
[TASK] Work on documentation
</commit_message>
<xml_diff>
--- a/documentation/10_concept/object_oriented_analyse.docx
+++ b/documentation/10_concept/object_oriented_analyse.docx
@@ -395,7 +395,7 @@
         </w:numPr>
         <w:ind w:left="431" w:hanging="431"/>
       </w:pPr>
-      <w:bookmarkStart w:id="0" w:name="_Toc14446658"/>
+      <w:bookmarkStart w:id="0" w:name="_Toc21254086"/>
       <w:r>
         <w:lastRenderedPageBreak/>
         <w:t>Inhaltverzeichnis</w:t>
@@ -422,7 +422,7 @@
       <w:r>
         <w:fldChar w:fldCharType="separate"/>
       </w:r>
-      <w:hyperlink w:anchor="_Toc14446658" w:history="1">
+      <w:hyperlink w:anchor="_Toc21254086" w:history="1">
         <w:r>
           <w:rPr>
             <w:rStyle w:val="Hyperlink"/>
@@ -449,7 +449,7 @@
             <w:noProof/>
             <w:webHidden/>
           </w:rPr>
-          <w:instrText xml:space="preserve"> PAGEREF _Toc14446658 \h </w:instrText>
+          <w:instrText xml:space="preserve"> PAGEREF _Toc21254086 \h </w:instrText>
         </w:r>
         <w:r>
           <w:rPr>
@@ -492,7 +492,7 @@
           <w:lang w:eastAsia="de-CH"/>
         </w:rPr>
       </w:pPr>
-      <w:hyperlink w:anchor="_Toc14446659" w:history="1">
+      <w:hyperlink w:anchor="_Toc21254087" w:history="1">
         <w:r>
           <w:rPr>
             <w:rStyle w:val="Hyperlink"/>
@@ -512,7 +512,7 @@
             <w:rStyle w:val="Hyperlink"/>
             <w:noProof/>
           </w:rPr>
-          <w:t>Top-Down View</w:t>
+          <w:t>Ziel der Arbeit</w:t>
         </w:r>
         <w:r>
           <w:rPr>
@@ -533,7 +533,7 @@
             <w:noProof/>
             <w:webHidden/>
           </w:rPr>
-          <w:instrText xml:space="preserve"> PAGEREF _Toc14446659 \h </w:instrText>
+          <w:instrText xml:space="preserve"> PAGEREF _Toc21254087 \h </w:instrText>
         </w:r>
         <w:r>
           <w:rPr>
@@ -576,7 +576,7 @@
           <w:lang w:eastAsia="de-CH"/>
         </w:rPr>
       </w:pPr>
-      <w:hyperlink w:anchor="_Toc14446660" w:history="1">
+      <w:hyperlink w:anchor="_Toc21254088" w:history="1">
         <w:r>
           <w:rPr>
             <w:rStyle w:val="Hyperlink"/>
@@ -596,7 +596,7 @@
             <w:rStyle w:val="Hyperlink"/>
             <w:noProof/>
           </w:rPr>
-          <w:t>Stakeholder</w:t>
+          <w:t>Abgrenzung</w:t>
         </w:r>
         <w:r>
           <w:rPr>
@@ -617,7 +617,7 @@
             <w:noProof/>
             <w:webHidden/>
           </w:rPr>
-          <w:instrText xml:space="preserve"> PAGEREF _Toc14446660 \h </w:instrText>
+          <w:instrText xml:space="preserve"> PAGEREF _Toc21254088 \h </w:instrText>
         </w:r>
         <w:r>
           <w:rPr>
@@ -637,7 +637,7 @@
             <w:noProof/>
             <w:webHidden/>
           </w:rPr>
-          <w:t>3</w:t>
+          <w:t>2</w:t>
         </w:r>
         <w:r>
           <w:rPr>
@@ -660,7 +660,7 @@
           <w:lang w:eastAsia="de-CH"/>
         </w:rPr>
       </w:pPr>
-      <w:hyperlink w:anchor="_Toc14446661" w:history="1">
+      <w:hyperlink w:anchor="_Toc21254089" w:history="1">
         <w:r>
           <w:rPr>
             <w:rStyle w:val="Hyperlink"/>
@@ -680,6 +680,342 @@
             <w:rStyle w:val="Hyperlink"/>
             <w:noProof/>
           </w:rPr>
+          <w:t>Vorgehen Analyse</w:t>
+        </w:r>
+        <w:r>
+          <w:rPr>
+            <w:noProof/>
+            <w:webHidden/>
+          </w:rPr>
+          <w:tab/>
+        </w:r>
+        <w:r>
+          <w:rPr>
+            <w:noProof/>
+            <w:webHidden/>
+          </w:rPr>
+          <w:fldChar w:fldCharType="begin"/>
+        </w:r>
+        <w:r>
+          <w:rPr>
+            <w:noProof/>
+            <w:webHidden/>
+          </w:rPr>
+          <w:instrText xml:space="preserve"> PAGEREF _Toc21254089 \h </w:instrText>
+        </w:r>
+        <w:r>
+          <w:rPr>
+            <w:noProof/>
+            <w:webHidden/>
+          </w:rPr>
+        </w:r>
+        <w:r>
+          <w:rPr>
+            <w:noProof/>
+            <w:webHidden/>
+          </w:rPr>
+          <w:fldChar w:fldCharType="separate"/>
+        </w:r>
+        <w:r>
+          <w:rPr>
+            <w:noProof/>
+            <w:webHidden/>
+          </w:rPr>
+          <w:t>2</w:t>
+        </w:r>
+        <w:r>
+          <w:rPr>
+            <w:noProof/>
+            <w:webHidden/>
+          </w:rPr>
+          <w:fldChar w:fldCharType="end"/>
+        </w:r>
+      </w:hyperlink>
+    </w:p>
+    <w:p>
+      <w:pPr>
+        <w:pStyle w:val="Verzeichnis1"/>
+        <w:tabs>
+          <w:tab w:val="left" w:pos="440"/>
+          <w:tab w:val="right" w:leader="dot" w:pos="9062"/>
+        </w:tabs>
+        <w:rPr>
+          <w:noProof/>
+          <w:lang w:eastAsia="de-CH"/>
+        </w:rPr>
+      </w:pPr>
+      <w:hyperlink w:anchor="_Toc21254090" w:history="1">
+        <w:r>
+          <w:rPr>
+            <w:rStyle w:val="Hyperlink"/>
+            <w:noProof/>
+          </w:rPr>
+          <w:t>4</w:t>
+        </w:r>
+        <w:r>
+          <w:rPr>
+            <w:noProof/>
+            <w:lang w:eastAsia="de-CH"/>
+          </w:rPr>
+          <w:tab/>
+        </w:r>
+        <w:r>
+          <w:rPr>
+            <w:rStyle w:val="Hyperlink"/>
+            <w:noProof/>
+          </w:rPr>
+          <w:t>Top-Down View</w:t>
+        </w:r>
+        <w:r>
+          <w:rPr>
+            <w:noProof/>
+            <w:webHidden/>
+          </w:rPr>
+          <w:tab/>
+        </w:r>
+        <w:r>
+          <w:rPr>
+            <w:noProof/>
+            <w:webHidden/>
+          </w:rPr>
+          <w:fldChar w:fldCharType="begin"/>
+        </w:r>
+        <w:r>
+          <w:rPr>
+            <w:noProof/>
+            <w:webHidden/>
+          </w:rPr>
+          <w:instrText xml:space="preserve"> PAGEREF _Toc21254090 \h </w:instrText>
+        </w:r>
+        <w:r>
+          <w:rPr>
+            <w:noProof/>
+            <w:webHidden/>
+          </w:rPr>
+        </w:r>
+        <w:r>
+          <w:rPr>
+            <w:noProof/>
+            <w:webHidden/>
+          </w:rPr>
+          <w:fldChar w:fldCharType="separate"/>
+        </w:r>
+        <w:r>
+          <w:rPr>
+            <w:noProof/>
+            <w:webHidden/>
+          </w:rPr>
+          <w:t>3</w:t>
+        </w:r>
+        <w:r>
+          <w:rPr>
+            <w:noProof/>
+            <w:webHidden/>
+          </w:rPr>
+          <w:fldChar w:fldCharType="end"/>
+        </w:r>
+      </w:hyperlink>
+    </w:p>
+    <w:p>
+      <w:pPr>
+        <w:pStyle w:val="Verzeichnis1"/>
+        <w:tabs>
+          <w:tab w:val="left" w:pos="440"/>
+          <w:tab w:val="right" w:leader="dot" w:pos="9062"/>
+        </w:tabs>
+        <w:rPr>
+          <w:noProof/>
+          <w:lang w:eastAsia="de-CH"/>
+        </w:rPr>
+      </w:pPr>
+      <w:hyperlink w:anchor="_Toc21254091" w:history="1">
+        <w:r>
+          <w:rPr>
+            <w:rStyle w:val="Hyperlink"/>
+            <w:noProof/>
+          </w:rPr>
+          <w:t>5</w:t>
+        </w:r>
+        <w:r>
+          <w:rPr>
+            <w:noProof/>
+            <w:lang w:eastAsia="de-CH"/>
+          </w:rPr>
+          <w:tab/>
+        </w:r>
+        <w:r>
+          <w:rPr>
+            <w:rStyle w:val="Hyperlink"/>
+            <w:noProof/>
+          </w:rPr>
+          <w:t>Use Case</w:t>
+        </w:r>
+        <w:r>
+          <w:rPr>
+            <w:noProof/>
+            <w:webHidden/>
+          </w:rPr>
+          <w:tab/>
+        </w:r>
+        <w:r>
+          <w:rPr>
+            <w:noProof/>
+            <w:webHidden/>
+          </w:rPr>
+          <w:fldChar w:fldCharType="begin"/>
+        </w:r>
+        <w:r>
+          <w:rPr>
+            <w:noProof/>
+            <w:webHidden/>
+          </w:rPr>
+          <w:instrText xml:space="preserve"> PAGEREF _Toc21254091 \h </w:instrText>
+        </w:r>
+        <w:r>
+          <w:rPr>
+            <w:noProof/>
+            <w:webHidden/>
+          </w:rPr>
+        </w:r>
+        <w:r>
+          <w:rPr>
+            <w:noProof/>
+            <w:webHidden/>
+          </w:rPr>
+          <w:fldChar w:fldCharType="separate"/>
+        </w:r>
+        <w:r>
+          <w:rPr>
+            <w:noProof/>
+            <w:webHidden/>
+          </w:rPr>
+          <w:t>5</w:t>
+        </w:r>
+        <w:r>
+          <w:rPr>
+            <w:noProof/>
+            <w:webHidden/>
+          </w:rPr>
+          <w:fldChar w:fldCharType="end"/>
+        </w:r>
+      </w:hyperlink>
+    </w:p>
+    <w:p>
+      <w:pPr>
+        <w:pStyle w:val="Verzeichnis1"/>
+        <w:tabs>
+          <w:tab w:val="left" w:pos="440"/>
+          <w:tab w:val="right" w:leader="dot" w:pos="9062"/>
+        </w:tabs>
+        <w:rPr>
+          <w:noProof/>
+          <w:lang w:eastAsia="de-CH"/>
+        </w:rPr>
+      </w:pPr>
+      <w:hyperlink w:anchor="_Toc21254092" w:history="1">
+        <w:r>
+          <w:rPr>
+            <w:rStyle w:val="Hyperlink"/>
+            <w:noProof/>
+          </w:rPr>
+          <w:t>6</w:t>
+        </w:r>
+        <w:r>
+          <w:rPr>
+            <w:noProof/>
+            <w:lang w:eastAsia="de-CH"/>
+          </w:rPr>
+          <w:tab/>
+        </w:r>
+        <w:r>
+          <w:rPr>
+            <w:rStyle w:val="Hyperlink"/>
+            <w:noProof/>
+          </w:rPr>
+          <w:t>Stakeholder</w:t>
+        </w:r>
+        <w:r>
+          <w:rPr>
+            <w:noProof/>
+            <w:webHidden/>
+          </w:rPr>
+          <w:tab/>
+        </w:r>
+        <w:r>
+          <w:rPr>
+            <w:noProof/>
+            <w:webHidden/>
+          </w:rPr>
+          <w:fldChar w:fldCharType="begin"/>
+        </w:r>
+        <w:r>
+          <w:rPr>
+            <w:noProof/>
+            <w:webHidden/>
+          </w:rPr>
+          <w:instrText xml:space="preserve"> PAGEREF _Toc21254092 \h </w:instrText>
+        </w:r>
+        <w:r>
+          <w:rPr>
+            <w:noProof/>
+            <w:webHidden/>
+          </w:rPr>
+        </w:r>
+        <w:r>
+          <w:rPr>
+            <w:noProof/>
+            <w:webHidden/>
+          </w:rPr>
+          <w:fldChar w:fldCharType="separate"/>
+        </w:r>
+        <w:r>
+          <w:rPr>
+            <w:noProof/>
+            <w:webHidden/>
+          </w:rPr>
+          <w:t>6</w:t>
+        </w:r>
+        <w:r>
+          <w:rPr>
+            <w:noProof/>
+            <w:webHidden/>
+          </w:rPr>
+          <w:fldChar w:fldCharType="end"/>
+        </w:r>
+      </w:hyperlink>
+    </w:p>
+    <w:p>
+      <w:pPr>
+        <w:pStyle w:val="Verzeichnis1"/>
+        <w:tabs>
+          <w:tab w:val="left" w:pos="440"/>
+          <w:tab w:val="right" w:leader="dot" w:pos="9062"/>
+        </w:tabs>
+        <w:rPr>
+          <w:noProof/>
+          <w:lang w:eastAsia="de-CH"/>
+        </w:rPr>
+      </w:pPr>
+      <w:hyperlink w:anchor="_Toc21254093" w:history="1">
+        <w:r>
+          <w:rPr>
+            <w:rStyle w:val="Hyperlink"/>
+            <w:noProof/>
+          </w:rPr>
+          <w:t>7</w:t>
+        </w:r>
+        <w:r>
+          <w:rPr>
+            <w:noProof/>
+            <w:lang w:eastAsia="de-CH"/>
+          </w:rPr>
+          <w:tab/>
+        </w:r>
+        <w:r>
+          <w:rPr>
+            <w:rStyle w:val="Hyperlink"/>
+            <w:noProof/>
+          </w:rPr>
           <w:t>Morphologische Analyse</w:t>
         </w:r>
         <w:r>
@@ -701,7 +1037,7 @@
             <w:noProof/>
             <w:webHidden/>
           </w:rPr>
-          <w:instrText xml:space="preserve"> PAGEREF _Toc14446661 \h </w:instrText>
+          <w:instrText xml:space="preserve"> PAGEREF _Toc21254093 \h </w:instrText>
         </w:r>
         <w:r>
           <w:rPr>
@@ -721,7 +1057,7 @@
             <w:noProof/>
             <w:webHidden/>
           </w:rPr>
-          <w:t>4</w:t>
+          <w:t>7</w:t>
         </w:r>
         <w:r>
           <w:rPr>
@@ -744,13 +1080,13 @@
           <w:lang w:eastAsia="de-CH"/>
         </w:rPr>
       </w:pPr>
-      <w:hyperlink w:anchor="_Toc14446662" w:history="1">
+      <w:hyperlink w:anchor="_Toc21254094" w:history="1">
         <w:r>
           <w:rPr>
             <w:rStyle w:val="Hyperlink"/>
             <w:noProof/>
           </w:rPr>
-          <w:t>3.1</w:t>
+          <w:t>7.1</w:t>
         </w:r>
         <w:r>
           <w:rPr>
@@ -785,7 +1121,7 @@
             <w:noProof/>
             <w:webHidden/>
           </w:rPr>
-          <w:instrText xml:space="preserve"> PAGEREF _Toc14446662 \h </w:instrText>
+          <w:instrText xml:space="preserve"> PAGEREF _Toc21254094 \h </w:instrText>
         </w:r>
         <w:r>
           <w:rPr>
@@ -805,7 +1141,7 @@
             <w:noProof/>
             <w:webHidden/>
           </w:rPr>
-          <w:t>4</w:t>
+          <w:t>7</w:t>
         </w:r>
         <w:r>
           <w:rPr>
@@ -828,13 +1164,13 @@
           <w:lang w:eastAsia="de-CH"/>
         </w:rPr>
       </w:pPr>
-      <w:hyperlink w:anchor="_Toc14446663" w:history="1">
+      <w:hyperlink w:anchor="_Toc21254095" w:history="1">
         <w:r>
           <w:rPr>
             <w:rStyle w:val="Hyperlink"/>
             <w:noProof/>
           </w:rPr>
-          <w:t>3.1.1</w:t>
+          <w:t>7.1.1</w:t>
         </w:r>
         <w:r>
           <w:rPr>
@@ -869,7 +1205,7 @@
             <w:noProof/>
             <w:webHidden/>
           </w:rPr>
-          <w:instrText xml:space="preserve"> PAGEREF _Toc14446663 \h </w:instrText>
+          <w:instrText xml:space="preserve"> PAGEREF _Toc21254095 \h </w:instrText>
         </w:r>
         <w:r>
           <w:rPr>
@@ -889,7 +1225,7 @@
             <w:noProof/>
             <w:webHidden/>
           </w:rPr>
-          <w:t>4</w:t>
+          <w:t>7</w:t>
         </w:r>
         <w:r>
           <w:rPr>
@@ -912,13 +1248,13 @@
           <w:lang w:eastAsia="de-CH"/>
         </w:rPr>
       </w:pPr>
-      <w:hyperlink w:anchor="_Toc14446664" w:history="1">
+      <w:hyperlink w:anchor="_Toc21254096" w:history="1">
         <w:r>
           <w:rPr>
             <w:rStyle w:val="Hyperlink"/>
             <w:noProof/>
           </w:rPr>
-          <w:t>3.1.2</w:t>
+          <w:t>7.1.2</w:t>
         </w:r>
         <w:r>
           <w:rPr>
@@ -953,7 +1289,7 @@
             <w:noProof/>
             <w:webHidden/>
           </w:rPr>
-          <w:instrText xml:space="preserve"> PAGEREF _Toc14446664 \h </w:instrText>
+          <w:instrText xml:space="preserve"> PAGEREF _Toc21254096 \h </w:instrText>
         </w:r>
         <w:r>
           <w:rPr>
@@ -973,7 +1309,7 @@
             <w:noProof/>
             <w:webHidden/>
           </w:rPr>
-          <w:t>4</w:t>
+          <w:t>7</w:t>
         </w:r>
         <w:r>
           <w:rPr>
@@ -996,13 +1332,13 @@
           <w:lang w:eastAsia="de-CH"/>
         </w:rPr>
       </w:pPr>
-      <w:hyperlink w:anchor="_Toc14446665" w:history="1">
+      <w:hyperlink w:anchor="_Toc21254097" w:history="1">
         <w:r>
           <w:rPr>
             <w:rStyle w:val="Hyperlink"/>
             <w:noProof/>
           </w:rPr>
-          <w:t>3.2</w:t>
+          <w:t>7.2</w:t>
         </w:r>
         <w:r>
           <w:rPr>
@@ -1037,7 +1373,7 @@
             <w:noProof/>
             <w:webHidden/>
           </w:rPr>
-          <w:instrText xml:space="preserve"> PAGEREF _Toc14446665 \h </w:instrText>
+          <w:instrText xml:space="preserve"> PAGEREF _Toc21254097 \h </w:instrText>
         </w:r>
         <w:r>
           <w:rPr>
@@ -1057,7 +1393,7 @@
             <w:noProof/>
             <w:webHidden/>
           </w:rPr>
-          <w:t>5</w:t>
+          <w:t>8</w:t>
         </w:r>
         <w:r>
           <w:rPr>
@@ -1080,13 +1416,13 @@
           <w:lang w:eastAsia="de-CH"/>
         </w:rPr>
       </w:pPr>
-      <w:hyperlink w:anchor="_Toc14446666" w:history="1">
+      <w:hyperlink w:anchor="_Toc21254098" w:history="1">
         <w:r>
           <w:rPr>
             <w:rStyle w:val="Hyperlink"/>
             <w:noProof/>
           </w:rPr>
-          <w:t>3.2.1</w:t>
+          <w:t>7.2.1</w:t>
         </w:r>
         <w:r>
           <w:rPr>
@@ -1121,7 +1457,7 @@
             <w:noProof/>
             <w:webHidden/>
           </w:rPr>
-          <w:instrText xml:space="preserve"> PAGEREF _Toc14446666 \h </w:instrText>
+          <w:instrText xml:space="preserve"> PAGEREF _Toc21254098 \h </w:instrText>
         </w:r>
         <w:r>
           <w:rPr>
@@ -1141,7 +1477,7 @@
             <w:noProof/>
             <w:webHidden/>
           </w:rPr>
-          <w:t>5</w:t>
+          <w:t>8</w:t>
         </w:r>
         <w:r>
           <w:rPr>
@@ -1164,13 +1500,13 @@
           <w:lang w:eastAsia="de-CH"/>
         </w:rPr>
       </w:pPr>
-      <w:hyperlink w:anchor="_Toc14446667" w:history="1">
+      <w:hyperlink w:anchor="_Toc21254099" w:history="1">
         <w:r>
           <w:rPr>
             <w:rStyle w:val="Hyperlink"/>
             <w:noProof/>
           </w:rPr>
-          <w:t>3.2.2</w:t>
+          <w:t>7.2.2</w:t>
         </w:r>
         <w:r>
           <w:rPr>
@@ -1205,7 +1541,7 @@
             <w:noProof/>
             <w:webHidden/>
           </w:rPr>
-          <w:instrText xml:space="preserve"> PAGEREF _Toc14446667 \h </w:instrText>
+          <w:instrText xml:space="preserve"> PAGEREF _Toc21254099 \h </w:instrText>
         </w:r>
         <w:r>
           <w:rPr>
@@ -1225,7 +1561,7 @@
             <w:noProof/>
             <w:webHidden/>
           </w:rPr>
-          <w:t>5</w:t>
+          <w:t>8</w:t>
         </w:r>
         <w:r>
           <w:rPr>
@@ -1248,13 +1584,13 @@
           <w:lang w:eastAsia="de-CH"/>
         </w:rPr>
       </w:pPr>
-      <w:hyperlink w:anchor="_Toc14446668" w:history="1">
+      <w:hyperlink w:anchor="_Toc21254100" w:history="1">
         <w:r>
           <w:rPr>
             <w:rStyle w:val="Hyperlink"/>
             <w:noProof/>
           </w:rPr>
-          <w:t>3.3</w:t>
+          <w:t>7.3</w:t>
         </w:r>
         <w:r>
           <w:rPr>
@@ -1289,7 +1625,7 @@
             <w:noProof/>
             <w:webHidden/>
           </w:rPr>
-          <w:instrText xml:space="preserve"> PAGEREF _Toc14446668 \h </w:instrText>
+          <w:instrText xml:space="preserve"> PAGEREF _Toc21254100 \h </w:instrText>
         </w:r>
         <w:r>
           <w:rPr>
@@ -1309,7 +1645,7 @@
             <w:noProof/>
             <w:webHidden/>
           </w:rPr>
-          <w:t>6</w:t>
+          <w:t>9</w:t>
         </w:r>
         <w:r>
           <w:rPr>
@@ -1332,13 +1668,13 @@
           <w:lang w:eastAsia="de-CH"/>
         </w:rPr>
       </w:pPr>
-      <w:hyperlink w:anchor="_Toc14446669" w:history="1">
+      <w:hyperlink w:anchor="_Toc21254101" w:history="1">
         <w:r>
           <w:rPr>
             <w:rStyle w:val="Hyperlink"/>
             <w:noProof/>
           </w:rPr>
-          <w:t>3.3.1</w:t>
+          <w:t>7.3.1</w:t>
         </w:r>
         <w:r>
           <w:rPr>
@@ -1373,7 +1709,7 @@
             <w:noProof/>
             <w:webHidden/>
           </w:rPr>
-          <w:instrText xml:space="preserve"> PAGEREF _Toc14446669 \h </w:instrText>
+          <w:instrText xml:space="preserve"> PAGEREF _Toc21254101 \h </w:instrText>
         </w:r>
         <w:r>
           <w:rPr>
@@ -1393,7 +1729,7 @@
             <w:noProof/>
             <w:webHidden/>
           </w:rPr>
-          <w:t>6</w:t>
+          <w:t>9</w:t>
         </w:r>
         <w:r>
           <w:rPr>
@@ -1416,13 +1752,13 @@
           <w:lang w:eastAsia="de-CH"/>
         </w:rPr>
       </w:pPr>
-      <w:hyperlink w:anchor="_Toc14446670" w:history="1">
+      <w:hyperlink w:anchor="_Toc21254102" w:history="1">
         <w:r>
           <w:rPr>
             <w:rStyle w:val="Hyperlink"/>
             <w:noProof/>
           </w:rPr>
-          <w:t>3.3.2</w:t>
+          <w:t>7.3.2</w:t>
         </w:r>
         <w:r>
           <w:rPr>
@@ -1457,7 +1793,7 @@
             <w:noProof/>
             <w:webHidden/>
           </w:rPr>
-          <w:instrText xml:space="preserve"> PAGEREF _Toc14446670 \h </w:instrText>
+          <w:instrText xml:space="preserve"> PAGEREF _Toc21254102 \h </w:instrText>
         </w:r>
         <w:r>
           <w:rPr>
@@ -1477,7 +1813,7 @@
             <w:noProof/>
             <w:webHidden/>
           </w:rPr>
-          <w:t>6</w:t>
+          <w:t>9</w:t>
         </w:r>
         <w:r>
           <w:rPr>
@@ -1500,13 +1836,13 @@
           <w:lang w:eastAsia="de-CH"/>
         </w:rPr>
       </w:pPr>
-      <w:hyperlink w:anchor="_Toc14446671" w:history="1">
+      <w:hyperlink w:anchor="_Toc21254103" w:history="1">
         <w:r>
           <w:rPr>
             <w:rStyle w:val="Hyperlink"/>
             <w:noProof/>
           </w:rPr>
-          <w:t>3.4</w:t>
+          <w:t>7.4</w:t>
         </w:r>
         <w:r>
           <w:rPr>
@@ -1541,7 +1877,7 @@
             <w:noProof/>
             <w:webHidden/>
           </w:rPr>
-          <w:instrText xml:space="preserve"> PAGEREF _Toc14446671 \h </w:instrText>
+          <w:instrText xml:space="preserve"> PAGEREF _Toc21254103 \h </w:instrText>
         </w:r>
         <w:r>
           <w:rPr>
@@ -1561,7 +1897,7 @@
             <w:noProof/>
             <w:webHidden/>
           </w:rPr>
-          <w:t>7</w:t>
+          <w:t>10</w:t>
         </w:r>
         <w:r>
           <w:rPr>
@@ -1584,13 +1920,13 @@
           <w:lang w:eastAsia="de-CH"/>
         </w:rPr>
       </w:pPr>
-      <w:hyperlink w:anchor="_Toc14446672" w:history="1">
+      <w:hyperlink w:anchor="_Toc21254104" w:history="1">
         <w:r>
           <w:rPr>
             <w:rStyle w:val="Hyperlink"/>
             <w:noProof/>
           </w:rPr>
-          <w:t>3.4.1</w:t>
+          <w:t>7.4.1</w:t>
         </w:r>
         <w:r>
           <w:rPr>
@@ -1625,7 +1961,7 @@
             <w:noProof/>
             <w:webHidden/>
           </w:rPr>
-          <w:instrText xml:space="preserve"> PAGEREF _Toc14446672 \h </w:instrText>
+          <w:instrText xml:space="preserve"> PAGEREF _Toc21254104 \h </w:instrText>
         </w:r>
         <w:r>
           <w:rPr>
@@ -1645,7 +1981,7 @@
             <w:noProof/>
             <w:webHidden/>
           </w:rPr>
-          <w:t>7</w:t>
+          <w:t>10</w:t>
         </w:r>
         <w:r>
           <w:rPr>
@@ -1668,13 +2004,13 @@
           <w:lang w:eastAsia="de-CH"/>
         </w:rPr>
       </w:pPr>
-      <w:hyperlink w:anchor="_Toc14446673" w:history="1">
+      <w:hyperlink w:anchor="_Toc21254105" w:history="1">
         <w:r>
           <w:rPr>
             <w:rStyle w:val="Hyperlink"/>
             <w:noProof/>
           </w:rPr>
-          <w:t>3.4.2</w:t>
+          <w:t>7.4.2</w:t>
         </w:r>
         <w:r>
           <w:rPr>
@@ -1709,7 +2045,7 @@
             <w:noProof/>
             <w:webHidden/>
           </w:rPr>
-          <w:instrText xml:space="preserve"> PAGEREF _Toc14446673 \h </w:instrText>
+          <w:instrText xml:space="preserve"> PAGEREF _Toc21254105 \h </w:instrText>
         </w:r>
         <w:r>
           <w:rPr>
@@ -1729,7 +2065,7 @@
             <w:noProof/>
             <w:webHidden/>
           </w:rPr>
-          <w:t>7</w:t>
+          <w:t>10</w:t>
         </w:r>
         <w:r>
           <w:rPr>
@@ -1752,13 +2088,13 @@
           <w:lang w:eastAsia="de-CH"/>
         </w:rPr>
       </w:pPr>
-      <w:hyperlink w:anchor="_Toc14446674" w:history="1">
+      <w:hyperlink w:anchor="_Toc21254106" w:history="1">
         <w:r>
           <w:rPr>
             <w:rStyle w:val="Hyperlink"/>
             <w:noProof/>
           </w:rPr>
-          <w:t>3.5</w:t>
+          <w:t>7.5</w:t>
         </w:r>
         <w:r>
           <w:rPr>
@@ -1793,7 +2129,7 @@
             <w:noProof/>
             <w:webHidden/>
           </w:rPr>
-          <w:instrText xml:space="preserve"> PAGEREF _Toc14446674 \h </w:instrText>
+          <w:instrText xml:space="preserve"> PAGEREF _Toc21254106 \h </w:instrText>
         </w:r>
         <w:r>
           <w:rPr>
@@ -1813,7 +2149,7 @@
             <w:noProof/>
             <w:webHidden/>
           </w:rPr>
-          <w:t>8</w:t>
+          <w:t>11</w:t>
         </w:r>
         <w:r>
           <w:rPr>
@@ -1836,13 +2172,13 @@
           <w:lang w:eastAsia="de-CH"/>
         </w:rPr>
       </w:pPr>
-      <w:hyperlink w:anchor="_Toc14446675" w:history="1">
+      <w:hyperlink w:anchor="_Toc21254107" w:history="1">
         <w:r>
           <w:rPr>
             <w:rStyle w:val="Hyperlink"/>
             <w:noProof/>
           </w:rPr>
-          <w:t>4</w:t>
+          <w:t>8</w:t>
         </w:r>
         <w:r>
           <w:rPr>
@@ -1877,7 +2213,7 @@
             <w:noProof/>
             <w:webHidden/>
           </w:rPr>
-          <w:instrText xml:space="preserve"> PAGEREF _Toc14446675 \h </w:instrText>
+          <w:instrText xml:space="preserve"> PAGEREF _Toc21254107 \h </w:instrText>
         </w:r>
         <w:r>
           <w:rPr>
@@ -1897,7 +2233,7 @@
             <w:noProof/>
             <w:webHidden/>
           </w:rPr>
-          <w:t>9</w:t>
+          <w:t>12</w:t>
         </w:r>
         <w:r>
           <w:rPr>
@@ -1920,13 +2256,13 @@
           <w:lang w:eastAsia="de-CH"/>
         </w:rPr>
       </w:pPr>
-      <w:hyperlink w:anchor="_Toc14446676" w:history="1">
+      <w:hyperlink w:anchor="_Toc21254108" w:history="1">
         <w:r>
           <w:rPr>
             <w:rStyle w:val="Hyperlink"/>
             <w:noProof/>
           </w:rPr>
-          <w:t>4.1</w:t>
+          <w:t>8.1</w:t>
         </w:r>
         <w:r>
           <w:rPr>
@@ -1961,7 +2297,7 @@
             <w:noProof/>
             <w:webHidden/>
           </w:rPr>
-          <w:instrText xml:space="preserve"> PAGEREF _Toc14446676 \h </w:instrText>
+          <w:instrText xml:space="preserve"> PAGEREF _Toc21254108 \h </w:instrText>
         </w:r>
         <w:r>
           <w:rPr>
@@ -1981,7 +2317,7 @@
             <w:noProof/>
             <w:webHidden/>
           </w:rPr>
-          <w:t>9</w:t>
+          <w:t>12</w:t>
         </w:r>
         <w:r>
           <w:rPr>
@@ -2004,13 +2340,13 @@
           <w:lang w:eastAsia="de-CH"/>
         </w:rPr>
       </w:pPr>
-      <w:hyperlink w:anchor="_Toc14446677" w:history="1">
+      <w:hyperlink w:anchor="_Toc21254109" w:history="1">
         <w:r>
           <w:rPr>
             <w:rStyle w:val="Hyperlink"/>
             <w:noProof/>
           </w:rPr>
-          <w:t>4.1.1</w:t>
+          <w:t>8.1.1</w:t>
         </w:r>
         <w:r>
           <w:rPr>
@@ -2045,7 +2381,7 @@
             <w:noProof/>
             <w:webHidden/>
           </w:rPr>
-          <w:instrText xml:space="preserve"> PAGEREF _Toc14446677 \h </w:instrText>
+          <w:instrText xml:space="preserve"> PAGEREF _Toc21254109 \h </w:instrText>
         </w:r>
         <w:r>
           <w:rPr>
@@ -2065,7 +2401,7 @@
             <w:noProof/>
             <w:webHidden/>
           </w:rPr>
-          <w:t>9</w:t>
+          <w:t>12</w:t>
         </w:r>
         <w:r>
           <w:rPr>
@@ -2088,13 +2424,13 @@
           <w:lang w:eastAsia="de-CH"/>
         </w:rPr>
       </w:pPr>
-      <w:hyperlink w:anchor="_Toc14446678" w:history="1">
+      <w:hyperlink w:anchor="_Toc21254110" w:history="1">
         <w:r>
           <w:rPr>
             <w:rStyle w:val="Hyperlink"/>
             <w:noProof/>
           </w:rPr>
-          <w:t>4.1.2</w:t>
+          <w:t>8.1.2</w:t>
         </w:r>
         <w:r>
           <w:rPr>
@@ -2129,7 +2465,7 @@
             <w:noProof/>
             <w:webHidden/>
           </w:rPr>
-          <w:instrText xml:space="preserve"> PAGEREF _Toc14446678 \h </w:instrText>
+          <w:instrText xml:space="preserve"> PAGEREF _Toc21254110 \h </w:instrText>
         </w:r>
         <w:r>
           <w:rPr>
@@ -2149,7 +2485,7 @@
             <w:noProof/>
             <w:webHidden/>
           </w:rPr>
-          <w:t>10</w:t>
+          <w:t>13</w:t>
         </w:r>
         <w:r>
           <w:rPr>
@@ -2172,13 +2508,13 @@
           <w:lang w:eastAsia="de-CH"/>
         </w:rPr>
       </w:pPr>
-      <w:hyperlink w:anchor="_Toc14446679" w:history="1">
+      <w:hyperlink w:anchor="_Toc21254111" w:history="1">
         <w:r>
           <w:rPr>
             <w:rStyle w:val="Hyperlink"/>
             <w:noProof/>
           </w:rPr>
-          <w:t>4.1.3</w:t>
+          <w:t>8.1.3</w:t>
         </w:r>
         <w:r>
           <w:rPr>
@@ -2213,7 +2549,7 @@
             <w:noProof/>
             <w:webHidden/>
           </w:rPr>
-          <w:instrText xml:space="preserve"> PAGEREF _Toc14446679 \h </w:instrText>
+          <w:instrText xml:space="preserve"> PAGEREF _Toc21254111 \h </w:instrText>
         </w:r>
         <w:r>
           <w:rPr>
@@ -2233,7 +2569,259 @@
             <w:noProof/>
             <w:webHidden/>
           </w:rPr>
-          <w:t>11</w:t>
+          <w:t>14</w:t>
+        </w:r>
+        <w:r>
+          <w:rPr>
+            <w:noProof/>
+            <w:webHidden/>
+          </w:rPr>
+          <w:fldChar w:fldCharType="end"/>
+        </w:r>
+      </w:hyperlink>
+    </w:p>
+    <w:p>
+      <w:pPr>
+        <w:pStyle w:val="Verzeichnis2"/>
+        <w:tabs>
+          <w:tab w:val="left" w:pos="880"/>
+          <w:tab w:val="right" w:leader="dot" w:pos="9062"/>
+        </w:tabs>
+        <w:rPr>
+          <w:noProof/>
+          <w:lang w:eastAsia="de-CH"/>
+        </w:rPr>
+      </w:pPr>
+      <w:hyperlink w:anchor="_Toc21254112" w:history="1">
+        <w:r>
+          <w:rPr>
+            <w:rStyle w:val="Hyperlink"/>
+            <w:noProof/>
+          </w:rPr>
+          <w:t>8.2</w:t>
+        </w:r>
+        <w:r>
+          <w:rPr>
+            <w:noProof/>
+            <w:lang w:eastAsia="de-CH"/>
+          </w:rPr>
+          <w:tab/>
+        </w:r>
+        <w:r>
+          <w:rPr>
+            <w:rStyle w:val="Hyperlink"/>
+            <w:noProof/>
+          </w:rPr>
+          <w:t>Mittlere Risiken</w:t>
+        </w:r>
+        <w:r>
+          <w:rPr>
+            <w:noProof/>
+            <w:webHidden/>
+          </w:rPr>
+          <w:tab/>
+        </w:r>
+        <w:r>
+          <w:rPr>
+            <w:noProof/>
+            <w:webHidden/>
+          </w:rPr>
+          <w:fldChar w:fldCharType="begin"/>
+        </w:r>
+        <w:r>
+          <w:rPr>
+            <w:noProof/>
+            <w:webHidden/>
+          </w:rPr>
+          <w:instrText xml:space="preserve"> PAGEREF _Toc21254112 \h </w:instrText>
+        </w:r>
+        <w:r>
+          <w:rPr>
+            <w:noProof/>
+            <w:webHidden/>
+          </w:rPr>
+        </w:r>
+        <w:r>
+          <w:rPr>
+            <w:noProof/>
+            <w:webHidden/>
+          </w:rPr>
+          <w:fldChar w:fldCharType="separate"/>
+        </w:r>
+        <w:r>
+          <w:rPr>
+            <w:noProof/>
+            <w:webHidden/>
+          </w:rPr>
+          <w:t>15</w:t>
+        </w:r>
+        <w:r>
+          <w:rPr>
+            <w:noProof/>
+            <w:webHidden/>
+          </w:rPr>
+          <w:fldChar w:fldCharType="end"/>
+        </w:r>
+      </w:hyperlink>
+    </w:p>
+    <w:p>
+      <w:pPr>
+        <w:pStyle w:val="Verzeichnis3"/>
+        <w:tabs>
+          <w:tab w:val="left" w:pos="1320"/>
+          <w:tab w:val="right" w:leader="dot" w:pos="9062"/>
+        </w:tabs>
+        <w:rPr>
+          <w:noProof/>
+          <w:lang w:eastAsia="de-CH"/>
+        </w:rPr>
+      </w:pPr>
+      <w:hyperlink w:anchor="_Toc21254113" w:history="1">
+        <w:r>
+          <w:rPr>
+            <w:rStyle w:val="Hyperlink"/>
+            <w:noProof/>
+          </w:rPr>
+          <w:t>8.2.1</w:t>
+        </w:r>
+        <w:r>
+          <w:rPr>
+            <w:noProof/>
+            <w:lang w:eastAsia="de-CH"/>
+          </w:rPr>
+          <w:tab/>
+        </w:r>
+        <w:r>
+          <w:rPr>
+            <w:rStyle w:val="Hyperlink"/>
+            <w:noProof/>
+          </w:rPr>
+          <w:t>Doppelte Buchungen eines Standes</w:t>
+        </w:r>
+        <w:r>
+          <w:rPr>
+            <w:noProof/>
+            <w:webHidden/>
+          </w:rPr>
+          <w:tab/>
+        </w:r>
+        <w:r>
+          <w:rPr>
+            <w:noProof/>
+            <w:webHidden/>
+          </w:rPr>
+          <w:fldChar w:fldCharType="begin"/>
+        </w:r>
+        <w:r>
+          <w:rPr>
+            <w:noProof/>
+            <w:webHidden/>
+          </w:rPr>
+          <w:instrText xml:space="preserve"> PAGEREF _Toc21254113 \h </w:instrText>
+        </w:r>
+        <w:r>
+          <w:rPr>
+            <w:noProof/>
+            <w:webHidden/>
+          </w:rPr>
+        </w:r>
+        <w:r>
+          <w:rPr>
+            <w:noProof/>
+            <w:webHidden/>
+          </w:rPr>
+          <w:fldChar w:fldCharType="separate"/>
+        </w:r>
+        <w:r>
+          <w:rPr>
+            <w:noProof/>
+            <w:webHidden/>
+          </w:rPr>
+          <w:t>15</w:t>
+        </w:r>
+        <w:r>
+          <w:rPr>
+            <w:noProof/>
+            <w:webHidden/>
+          </w:rPr>
+          <w:fldChar w:fldCharType="end"/>
+        </w:r>
+      </w:hyperlink>
+    </w:p>
+    <w:p>
+      <w:pPr>
+        <w:pStyle w:val="Verzeichnis3"/>
+        <w:tabs>
+          <w:tab w:val="left" w:pos="1320"/>
+          <w:tab w:val="right" w:leader="dot" w:pos="9062"/>
+        </w:tabs>
+        <w:rPr>
+          <w:noProof/>
+          <w:lang w:eastAsia="de-CH"/>
+        </w:rPr>
+      </w:pPr>
+      <w:hyperlink w:anchor="_Toc21254114" w:history="1">
+        <w:r>
+          <w:rPr>
+            <w:rStyle w:val="Hyperlink"/>
+            <w:noProof/>
+          </w:rPr>
+          <w:t>8.2.2</w:t>
+        </w:r>
+        <w:r>
+          <w:rPr>
+            <w:noProof/>
+            <w:lang w:eastAsia="de-CH"/>
+          </w:rPr>
+          <w:tab/>
+        </w:r>
+        <w:r>
+          <w:rPr>
+            <w:rStyle w:val="Hyperlink"/>
+            <w:noProof/>
+          </w:rPr>
+          <w:t>Händler wird fälschlicherweise abgelehnt</w:t>
+        </w:r>
+        <w:r>
+          <w:rPr>
+            <w:noProof/>
+            <w:webHidden/>
+          </w:rPr>
+          <w:tab/>
+        </w:r>
+        <w:r>
+          <w:rPr>
+            <w:noProof/>
+            <w:webHidden/>
+          </w:rPr>
+          <w:fldChar w:fldCharType="begin"/>
+        </w:r>
+        <w:r>
+          <w:rPr>
+            <w:noProof/>
+            <w:webHidden/>
+          </w:rPr>
+          <w:instrText xml:space="preserve"> PAGEREF _Toc21254114 \h </w:instrText>
+        </w:r>
+        <w:r>
+          <w:rPr>
+            <w:noProof/>
+            <w:webHidden/>
+          </w:rPr>
+        </w:r>
+        <w:r>
+          <w:rPr>
+            <w:noProof/>
+            <w:webHidden/>
+          </w:rPr>
+          <w:fldChar w:fldCharType="separate"/>
+        </w:r>
+        <w:r>
+          <w:rPr>
+            <w:noProof/>
+            <w:webHidden/>
+          </w:rPr>
+          <w:t>16</w:t>
         </w:r>
         <w:r>
           <w:rPr>
@@ -2256,13 +2844,13 @@
           <w:lang w:eastAsia="de-CH"/>
         </w:rPr>
       </w:pPr>
-      <w:hyperlink w:anchor="_Toc14446680" w:history="1">
+      <w:hyperlink w:anchor="_Toc21254115" w:history="1">
         <w:r>
           <w:rPr>
             <w:rStyle w:val="Hyperlink"/>
             <w:noProof/>
           </w:rPr>
-          <w:t>5</w:t>
+          <w:t>9</w:t>
         </w:r>
         <w:r>
           <w:rPr>
@@ -2297,7 +2885,7 @@
             <w:noProof/>
             <w:webHidden/>
           </w:rPr>
-          <w:instrText xml:space="preserve"> PAGEREF _Toc14446680 \h </w:instrText>
+          <w:instrText xml:space="preserve"> PAGEREF _Toc21254115 \h </w:instrText>
         </w:r>
         <w:r>
           <w:rPr>
@@ -2317,7 +2905,7 @@
             <w:noProof/>
             <w:webHidden/>
           </w:rPr>
-          <w:t>12</w:t>
+          <w:t>17</w:t>
         </w:r>
         <w:r>
           <w:rPr>
@@ -2358,16 +2946,87 @@
       <w:pPr>
         <w:pStyle w:val="berschrift1"/>
       </w:pPr>
-      <w:bookmarkStart w:id="1" w:name="_Toc14446659"/>
+      <w:bookmarkStart w:id="1" w:name="_Toc21254087"/>
       <w:r>
         <w:lastRenderedPageBreak/>
-        <w:t>Top-Down View</w:t>
+        <w:t>Ziel der Arbeit</w:t>
       </w:r>
       <w:bookmarkEnd w:id="1"/>
     </w:p>
     <w:p>
       <w:r>
-        <w:object w:dxaOrig="15960" w:dyaOrig="11236" w14:anchorId="32E251E2">
+        <w:t>Die Arbeit hat folgende 3 Ziele:</w:t>
+      </w:r>
+    </w:p>
+    <w:p>
+      <w:pPr>
+        <w:pStyle w:val="Listenabsatz"/>
+        <w:numPr>
+          <w:ilvl w:val="0"/>
+          <w:numId w:val="11"/>
+        </w:numPr>
+      </w:pPr>
+      <w:r>
+        <w:t>ERM – Diagramm</w:t>
+      </w:r>
+    </w:p>
+    <w:p>
+      <w:pPr>
+        <w:pStyle w:val="Listenabsatz"/>
+        <w:numPr>
+          <w:ilvl w:val="0"/>
+          <w:numId w:val="11"/>
+        </w:numPr>
+      </w:pPr>
+      <w:r>
+        <w:t>Umsetzung des ERMs auf einer Rationalen Datenbank</w:t>
+      </w:r>
+    </w:p>
+    <w:p>
+      <w:pPr>
+        <w:pStyle w:val="Listenabsatz"/>
+        <w:numPr>
+          <w:ilvl w:val="0"/>
+          <w:numId w:val="11"/>
+        </w:numPr>
+      </w:pPr>
+      <w:r>
+        <w:t>Umsetzung eines einfachen GUI mit welchem die Daten auf der Datenbank bearbeitet werden können.</w:t>
+      </w:r>
+    </w:p>
+    <w:p>
+      <w:pPr>
+        <w:pStyle w:val="berschrift1"/>
+      </w:pPr>
+      <w:bookmarkStart w:id="2" w:name="_Toc21254088"/>
+      <w:r>
+        <w:t>Abgrenzung</w:t>
+      </w:r>
+      <w:bookmarkEnd w:id="2"/>
+    </w:p>
+    <w:p>
+      <w:r>
+        <w:t xml:space="preserve">Auf Grund des Umfangs der Arbeit werden die Themen Rechnungswesen, Stundenerfassung und Login nicht beachtet. </w:t>
+      </w:r>
+    </w:p>
+    <w:p>
+      <w:pPr>
+        <w:pStyle w:val="berschrift1"/>
+      </w:pPr>
+      <w:bookmarkStart w:id="3" w:name="_Toc21254089"/>
+      <w:r>
+        <w:t>Vorgehen Analyse</w:t>
+      </w:r>
+      <w:bookmarkStart w:id="4" w:name="_GoBack"/>
+      <w:bookmarkEnd w:id="3"/>
+      <w:bookmarkEnd w:id="4"/>
+    </w:p>
+    <w:p>
+      <w:r>
+        <w:rPr>
+          <w:rFonts w:eastAsiaTheme="minorHAnsi"/>
+        </w:rPr>
+        <w:object w:dxaOrig="6450" w:dyaOrig="9075" w14:anchorId="63B232A4">
           <v:shapetype id="_x0000_t75" coordsize="21600,21600" o:spt="75" o:preferrelative="t" path="m@4@5l@4@11@9@11@9@5xe" filled="f" stroked="f">
             <v:stroke joinstyle="miter"/>
             <v:formulas>
@@ -2387,31 +3046,10 @@
             <v:path o:extrusionok="f" gradientshapeok="t" o:connecttype="rect"/>
             <o:lock v:ext="edit" aspectratio="t"/>
           </v:shapetype>
-          <v:shape id="_x0000_i1025" type="#_x0000_t75" style="width:455.65pt;height:318pt" o:ole="">
+          <v:shape id="_x0000_i1032" type="#_x0000_t75" style="width:341.2pt;height:480.05pt" o:ole="">
             <v:imagedata r:id="rId9" o:title=""/>
           </v:shape>
-          <o:OLEObject Type="Embed" ProgID="Visio.Drawing.15" ShapeID="_x0000_i1025" DrawAspect="Content" ObjectID="_1625062768" r:id="rId10"/>
-        </w:object>
-      </w:r>
-    </w:p>
-    <w:p/>
-    <w:p>
-      <w:r>
-        <w:object w:dxaOrig="15924" w:dyaOrig="11245" w14:anchorId="58B833C4">
-          <v:shape id="_x0000_i1026" type="#_x0000_t75" style="width:456.2pt;height:318.25pt" o:ole="">
-            <v:imagedata r:id="rId11" o:title=""/>
-          </v:shape>
-          <o:OLEObject Type="Embed" ProgID="Visio.Drawing.15" ShapeID="_x0000_i1026" DrawAspect="Content" ObjectID="_1625062769" r:id="rId12"/>
-        </w:object>
-      </w:r>
-    </w:p>
-    <w:p>
-      <w:r>
-        <w:object w:dxaOrig="15916" w:dyaOrig="11236" w14:anchorId="581F8F4C">
-          <v:shape id="_x0000_i1027" type="#_x0000_t75" style="width:456pt;height:318pt" o:ole="">
-            <v:imagedata r:id="rId13" o:title=""/>
-          </v:shape>
-          <o:OLEObject Type="Embed" ProgID="Visio.Drawing.15" ShapeID="_x0000_i1027" DrawAspect="Content" ObjectID="_1625062770" r:id="rId14"/>
+          <o:OLEObject Type="Embed" ProgID="Visio.Drawing.11" ShapeID="_x0000_i1032" DrawAspect="Content" ObjectID="_1631866909" r:id="rId10"/>
         </w:object>
       </w:r>
     </w:p>
@@ -2419,11 +3057,129 @@
       <w:pPr>
         <w:pStyle w:val="berschrift1"/>
       </w:pPr>
-      <w:bookmarkStart w:id="2" w:name="_Toc14446660"/>
-      <w:r>
+      <w:bookmarkStart w:id="5" w:name="_Toc21254090"/>
+      <w:r>
+        <w:lastRenderedPageBreak/>
+        <w:t>Top-Down View</w:t>
+      </w:r>
+      <w:bookmarkEnd w:id="5"/>
+    </w:p>
+    <w:p>
+      <w:r>
+        <w:object w:dxaOrig="15960" w:dyaOrig="11236" w14:anchorId="32E251E2">
+          <v:shape id="_x0000_i1025" type="#_x0000_t75" style="width:455.65pt;height:318pt" o:ole="">
+            <v:imagedata r:id="rId11" o:title=""/>
+          </v:shape>
+          <o:OLEObject Type="Embed" ProgID="Visio.Drawing.15" ShapeID="_x0000_i1025" DrawAspect="Content" ObjectID="_1631866910" r:id="rId12"/>
+        </w:object>
+      </w:r>
+    </w:p>
+    <w:p/>
+    <w:p>
+      <w:r>
+        <w:object w:dxaOrig="15924" w:dyaOrig="11245" w14:anchorId="58B833C4">
+          <v:shape id="_x0000_i1026" type="#_x0000_t75" style="width:456.2pt;height:318.25pt" o:ole="">
+            <v:imagedata r:id="rId13" o:title=""/>
+          </v:shape>
+          <o:OLEObject Type="Embed" ProgID="Visio.Drawing.15" ShapeID="_x0000_i1026" DrawAspect="Content" ObjectID="_1631866911" r:id="rId14"/>
+        </w:object>
+      </w:r>
+    </w:p>
+    <w:p>
+      <w:r>
+        <w:object w:dxaOrig="15916" w:dyaOrig="11236" w14:anchorId="581F8F4C">
+          <v:shape id="_x0000_i1027" type="#_x0000_t75" style="width:456pt;height:318pt" o:ole="">
+            <v:imagedata r:id="rId15" o:title=""/>
+          </v:shape>
+          <o:OLEObject Type="Embed" ProgID="Visio.Drawing.15" ShapeID="_x0000_i1027" DrawAspect="Content" ObjectID="_1631866912" r:id="rId16"/>
+        </w:object>
+      </w:r>
+    </w:p>
+    <w:p>
+      <w:pPr>
+        <w:pStyle w:val="berschrift1"/>
+      </w:pPr>
+      <w:bookmarkStart w:id="6" w:name="_Toc21254091"/>
+      <w:r>
+        <w:lastRenderedPageBreak/>
+        <w:t>Use Case</w:t>
+      </w:r>
+      <w:bookmarkEnd w:id="6"/>
+    </w:p>
+    <w:p>
+      <w:r>
+        <w:rPr>
+          <w:noProof/>
+        </w:rPr>
+        <w:drawing>
+          <wp:inline distT="0" distB="0" distL="0" distR="0" wp14:anchorId="21DB1379" wp14:editId="3B5A1A54">
+            <wp:extent cx="5800725" cy="5444256"/>
+            <wp:effectExtent l="0" t="0" r="0" b="4445"/>
+            <wp:docPr id="4" name="Grafik 4"/>
+            <wp:cNvGraphicFramePr>
+              <a:graphicFrameLocks xmlns:a="http://schemas.openxmlformats.org/drawingml/2006/main" noChangeAspect="1"/>
+            </wp:cNvGraphicFramePr>
+            <a:graphic xmlns:a="http://schemas.openxmlformats.org/drawingml/2006/main">
+              <a:graphicData uri="http://schemas.openxmlformats.org/drawingml/2006/picture">
+                <pic:pic xmlns:pic="http://schemas.openxmlformats.org/drawingml/2006/picture">
+                  <pic:nvPicPr>
+                    <pic:cNvPr id="1" name=""/>
+                    <pic:cNvPicPr/>
+                  </pic:nvPicPr>
+                  <pic:blipFill rotWithShape="1">
+                    <a:blip r:embed="rId17"/>
+                    <a:srcRect l="14715" t="24091" r="55688" b="9558"/>
+                    <a:stretch/>
+                  </pic:blipFill>
+                  <pic:spPr bwMode="auto">
+                    <a:xfrm>
+                      <a:off x="0" y="0"/>
+                      <a:ext cx="5811523" cy="5454391"/>
+                    </a:xfrm>
+                    <a:prstGeom prst="rect">
+                      <a:avLst/>
+                    </a:prstGeom>
+                    <a:ln>
+                      <a:noFill/>
+                    </a:ln>
+                    <a:extLst>
+                      <a:ext uri="{53640926-AAD7-44D8-BBD7-CCE9431645EC}">
+                        <a14:shadowObscured xmlns:a14="http://schemas.microsoft.com/office/drawing/2010/main"/>
+                      </a:ext>
+                    </a:extLst>
+                  </pic:spPr>
+                </pic:pic>
+              </a:graphicData>
+            </a:graphic>
+          </wp:inline>
+        </w:drawing>
+      </w:r>
+    </w:p>
+    <w:p>
+      <w:pPr>
+        <w:rPr>
+          <w:rFonts w:asciiTheme="majorHAnsi" w:eastAsiaTheme="majorEastAsia" w:hAnsiTheme="majorHAnsi" w:cstheme="majorBidi"/>
+          <w:b/>
+          <w:bCs/>
+          <w:color w:val="000000" w:themeColor="text1"/>
+          <w:sz w:val="36"/>
+          <w:szCs w:val="36"/>
+        </w:rPr>
+      </w:pPr>
+      <w:r>
+        <w:br w:type="page"/>
+      </w:r>
+    </w:p>
+    <w:p>
+      <w:pPr>
+        <w:pStyle w:val="berschrift1"/>
+      </w:pPr>
+      <w:bookmarkStart w:id="7" w:name="_Toc21254092"/>
+      <w:r>
+        <w:lastRenderedPageBreak/>
         <w:t>Stakeholder</w:t>
       </w:r>
-      <w:bookmarkEnd w:id="2"/>
+      <w:bookmarkEnd w:id="7"/>
     </w:p>
     <w:tbl>
       <w:tblPr>
@@ -3386,12 +4142,12 @@
       <w:pPr>
         <w:pStyle w:val="berschrift1"/>
       </w:pPr>
-      <w:bookmarkStart w:id="3" w:name="_Toc14446661"/>
+      <w:bookmarkStart w:id="8" w:name="_Toc21254093"/>
       <w:r>
         <w:lastRenderedPageBreak/>
         <w:t>Morphologische Analyse</w:t>
       </w:r>
-      <w:bookmarkEnd w:id="3"/>
+      <w:bookmarkEnd w:id="8"/>
     </w:p>
     <w:p>
       <w:pPr>
@@ -3645,14 +4401,14 @@
       <w:pPr>
         <w:pStyle w:val="berschrift2"/>
       </w:pPr>
-      <w:bookmarkStart w:id="4" w:name="_Toc14446662"/>
+      <w:bookmarkStart w:id="9" w:name="_Toc21254094"/>
       <w:r>
         <w:t>Variante 1 – Webapplikation basierend auf M</w:t>
       </w:r>
       <w:r>
         <w:t>icrosoft</w:t>
       </w:r>
-      <w:bookmarkEnd w:id="4"/>
+      <w:bookmarkEnd w:id="9"/>
     </w:p>
     <w:tbl>
       <w:tblPr>
@@ -3851,11 +4607,11 @@
       <w:pPr>
         <w:pStyle w:val="berschrift3"/>
       </w:pPr>
-      <w:bookmarkStart w:id="5" w:name="_Toc14446663"/>
+      <w:bookmarkStart w:id="10" w:name="_Toc21254095"/>
       <w:r>
         <w:t>Sollanalyse</w:t>
       </w:r>
-      <w:bookmarkEnd w:id="5"/>
+      <w:bookmarkEnd w:id="10"/>
     </w:p>
     <w:tbl>
       <w:tblPr>
@@ -4126,11 +4882,11 @@
       <w:pPr>
         <w:pStyle w:val="berschrift3"/>
       </w:pPr>
-      <w:bookmarkStart w:id="6" w:name="_Toc14446664"/>
+      <w:bookmarkStart w:id="11" w:name="_Toc21254096"/>
       <w:r>
         <w:t>Nutzwertanalyse</w:t>
       </w:r>
-      <w:bookmarkEnd w:id="6"/>
+      <w:bookmarkEnd w:id="11"/>
     </w:p>
     <w:tbl>
       <w:tblPr>
@@ -4524,7 +5280,7 @@
       <w:pPr>
         <w:pStyle w:val="berschrift2"/>
       </w:pPr>
-      <w:bookmarkStart w:id="7" w:name="_Toc14446665"/>
+      <w:bookmarkStart w:id="12" w:name="_Toc21254097"/>
       <w:r>
         <w:t xml:space="preserve">Variante 2 – Webapplikation basierend auf </w:t>
       </w:r>
@@ -4536,7 +5292,7 @@
       <w:r>
         <w:t xml:space="preserve"> (MySQL)</w:t>
       </w:r>
-      <w:bookmarkEnd w:id="7"/>
+      <w:bookmarkEnd w:id="12"/>
     </w:p>
     <w:tbl>
       <w:tblPr>
@@ -4710,11 +5466,11 @@
       <w:pPr>
         <w:pStyle w:val="berschrift3"/>
       </w:pPr>
-      <w:bookmarkStart w:id="8" w:name="_Toc14446666"/>
+      <w:bookmarkStart w:id="13" w:name="_Toc21254098"/>
       <w:r>
         <w:t>Sollanalyse</w:t>
       </w:r>
-      <w:bookmarkEnd w:id="8"/>
+      <w:bookmarkEnd w:id="13"/>
     </w:p>
     <w:tbl>
       <w:tblPr>
@@ -4988,11 +5744,11 @@
       <w:pPr>
         <w:pStyle w:val="berschrift3"/>
       </w:pPr>
-      <w:bookmarkStart w:id="9" w:name="_Toc14446667"/>
+      <w:bookmarkStart w:id="14" w:name="_Toc21254099"/>
       <w:r>
         <w:t>Nutzwertanalyse</w:t>
       </w:r>
-      <w:bookmarkEnd w:id="9"/>
+      <w:bookmarkEnd w:id="14"/>
     </w:p>
     <w:tbl>
       <w:tblPr>
@@ -5400,7 +6156,7 @@
       <w:pPr>
         <w:pStyle w:val="berschrift2"/>
       </w:pPr>
-      <w:bookmarkStart w:id="10" w:name="_Toc14446668"/>
+      <w:bookmarkStart w:id="15" w:name="_Toc21254100"/>
       <w:r>
         <w:lastRenderedPageBreak/>
         <w:t xml:space="preserve">Variante 3 – Webapplikation basierend auf </w:t>
@@ -5421,7 +6177,7 @@
       <w:r>
         <w:t>)</w:t>
       </w:r>
-      <w:bookmarkEnd w:id="10"/>
+      <w:bookmarkEnd w:id="15"/>
     </w:p>
     <w:tbl>
       <w:tblPr>
@@ -5595,11 +6351,11 @@
       <w:pPr>
         <w:pStyle w:val="berschrift3"/>
       </w:pPr>
-      <w:bookmarkStart w:id="11" w:name="_Toc14446669"/>
+      <w:bookmarkStart w:id="16" w:name="_Toc21254101"/>
       <w:r>
         <w:t>Sollanalyse</w:t>
       </w:r>
-      <w:bookmarkEnd w:id="11"/>
+      <w:bookmarkEnd w:id="16"/>
     </w:p>
     <w:tbl>
       <w:tblPr>
@@ -5873,11 +6629,11 @@
       <w:pPr>
         <w:pStyle w:val="berschrift3"/>
       </w:pPr>
-      <w:bookmarkStart w:id="12" w:name="_Toc14446670"/>
+      <w:bookmarkStart w:id="17" w:name="_Toc21254102"/>
       <w:r>
         <w:t>Nutzwertanalyse</w:t>
       </w:r>
-      <w:bookmarkEnd w:id="12"/>
+      <w:bookmarkEnd w:id="17"/>
     </w:p>
     <w:tbl>
       <w:tblPr>
@@ -6285,7 +7041,7 @@
       <w:pPr>
         <w:pStyle w:val="berschrift2"/>
       </w:pPr>
-      <w:bookmarkStart w:id="13" w:name="_Toc14446671"/>
+      <w:bookmarkStart w:id="18" w:name="_Toc21254103"/>
       <w:r>
         <w:lastRenderedPageBreak/>
         <w:t xml:space="preserve">Variante </w:t>
@@ -6300,7 +7056,7 @@
       <w:r>
         <w:t>Micrososft</w:t>
       </w:r>
-      <w:bookmarkEnd w:id="13"/>
+      <w:bookmarkEnd w:id="18"/>
       <w:proofErr w:type="spellEnd"/>
     </w:p>
     <w:tbl>
@@ -6492,11 +7248,11 @@
       <w:pPr>
         <w:pStyle w:val="berschrift3"/>
       </w:pPr>
-      <w:bookmarkStart w:id="14" w:name="_Toc14446672"/>
+      <w:bookmarkStart w:id="19" w:name="_Toc21254104"/>
       <w:r>
         <w:t>Sollanalyse</w:t>
       </w:r>
-      <w:bookmarkEnd w:id="14"/>
+      <w:bookmarkEnd w:id="19"/>
     </w:p>
     <w:tbl>
       <w:tblPr>
@@ -6767,11 +7523,11 @@
       <w:pPr>
         <w:pStyle w:val="berschrift3"/>
       </w:pPr>
-      <w:bookmarkStart w:id="15" w:name="_Toc14446673"/>
+      <w:bookmarkStart w:id="20" w:name="_Toc21254105"/>
       <w:r>
         <w:t>Nutzwertanalyse</w:t>
       </w:r>
-      <w:bookmarkEnd w:id="15"/>
+      <w:bookmarkEnd w:id="20"/>
     </w:p>
     <w:tbl>
       <w:tblPr>
@@ -7183,12 +7939,12 @@
       <w:pPr>
         <w:pStyle w:val="berschrift2"/>
       </w:pPr>
-      <w:bookmarkStart w:id="16" w:name="_Toc14446674"/>
+      <w:bookmarkStart w:id="21" w:name="_Toc21254106"/>
       <w:r>
         <w:lastRenderedPageBreak/>
         <w:t>Auswertung Morphologische Analyse</w:t>
       </w:r>
-      <w:bookmarkEnd w:id="16"/>
+      <w:bookmarkEnd w:id="21"/>
     </w:p>
     <w:p>
       <w:r>
@@ -7235,7 +7991,7 @@
             <wp:cNvGraphicFramePr/>
             <a:graphic xmlns:a="http://schemas.openxmlformats.org/drawingml/2006/main">
               <a:graphicData uri="http://schemas.openxmlformats.org/drawingml/2006/chart">
-                <c:chart xmlns:c="http://schemas.openxmlformats.org/drawingml/2006/chart" xmlns:r="http://schemas.openxmlformats.org/officeDocument/2006/relationships" r:id="rId15"/>
+                <c:chart xmlns:c="http://schemas.openxmlformats.org/drawingml/2006/chart" xmlns:r="http://schemas.openxmlformats.org/officeDocument/2006/relationships" r:id="rId18"/>
               </a:graphicData>
             </a:graphic>
           </wp:inline>
@@ -7246,7 +8002,7 @@
       <w:pPr>
         <w:pStyle w:val="Beschriftung"/>
       </w:pPr>
-      <w:bookmarkStart w:id="17" w:name="_Toc14446614"/>
+      <w:bookmarkStart w:id="22" w:name="_Toc21254076"/>
       <w:r>
         <w:t xml:space="preserve">Abbildung </w:t>
       </w:r>
@@ -7271,7 +8027,7 @@
       <w:r>
         <w:t xml:space="preserve"> Auswertung Morphologische Analyse</w:t>
       </w:r>
-      <w:bookmarkEnd w:id="17"/>
+      <w:bookmarkEnd w:id="22"/>
     </w:p>
     <w:p>
       <w:pPr>
@@ -7311,32 +8067,32 @@
       <w:pPr>
         <w:pStyle w:val="berschrift1"/>
       </w:pPr>
-      <w:bookmarkStart w:id="18" w:name="_Toc14446675"/>
+      <w:bookmarkStart w:id="23" w:name="_Toc21254107"/>
       <w:r>
         <w:lastRenderedPageBreak/>
         <w:t>Risikoanalyse</w:t>
       </w:r>
-      <w:bookmarkEnd w:id="18"/>
+      <w:bookmarkEnd w:id="23"/>
     </w:p>
     <w:p>
       <w:pPr>
         <w:pStyle w:val="berschrift2"/>
       </w:pPr>
-      <w:bookmarkStart w:id="19" w:name="_Toc14446676"/>
+      <w:bookmarkStart w:id="24" w:name="_Toc21254108"/>
       <w:r>
         <w:t>Hohe Risiken</w:t>
       </w:r>
-      <w:bookmarkEnd w:id="19"/>
+      <w:bookmarkEnd w:id="24"/>
     </w:p>
     <w:p>
       <w:pPr>
         <w:pStyle w:val="berschrift3"/>
       </w:pPr>
-      <w:bookmarkStart w:id="20" w:name="_Toc14446677"/>
+      <w:bookmarkStart w:id="25" w:name="_Toc21254109"/>
       <w:r>
         <w:t>Nicht erfüllen des Abgabetermins</w:t>
       </w:r>
-      <w:bookmarkEnd w:id="20"/>
+      <w:bookmarkEnd w:id="25"/>
     </w:p>
     <w:p>
       <w:r>
@@ -7359,7 +8115,7 @@
             <wp:cNvGraphicFramePr/>
             <a:graphic xmlns:a="http://schemas.openxmlformats.org/drawingml/2006/main">
               <a:graphicData uri="http://schemas.openxmlformats.org/drawingml/2006/chart">
-                <c:chart xmlns:c="http://schemas.openxmlformats.org/drawingml/2006/chart" xmlns:r="http://schemas.openxmlformats.org/officeDocument/2006/relationships" r:id="rId16"/>
+                <c:chart xmlns:c="http://schemas.openxmlformats.org/drawingml/2006/chart" xmlns:r="http://schemas.openxmlformats.org/officeDocument/2006/relationships" r:id="rId19"/>
               </a:graphicData>
             </a:graphic>
           </wp:inline>
@@ -7370,7 +8126,7 @@
       <w:pPr>
         <w:pStyle w:val="Beschriftung"/>
       </w:pPr>
-      <w:bookmarkStart w:id="21" w:name="_Toc14446615"/>
+      <w:bookmarkStart w:id="26" w:name="_Toc21254077"/>
       <w:r>
         <w:t xml:space="preserve">Abbildung </w:t>
       </w:r>
@@ -7398,7 +8154,7 @@
       <w:r>
         <w:t>Nicht erfüllen des Abgabetermins</w:t>
       </w:r>
-      <w:bookmarkEnd w:id="21"/>
+      <w:bookmarkEnd w:id="26"/>
     </w:p>
     <w:p>
       <w:pPr>
@@ -7514,11 +8270,11 @@
       <w:pPr>
         <w:pStyle w:val="berschrift3"/>
       </w:pPr>
-      <w:bookmarkStart w:id="22" w:name="_Toc14446678"/>
+      <w:bookmarkStart w:id="27" w:name="_Toc21254110"/>
       <w:r>
         <w:t>Datenschutz wird nicht eingehalten</w:t>
       </w:r>
-      <w:bookmarkEnd w:id="22"/>
+      <w:bookmarkEnd w:id="27"/>
     </w:p>
     <w:p>
       <w:r>
@@ -7544,7 +8300,7 @@
             <wp:cNvGraphicFramePr/>
             <a:graphic xmlns:a="http://schemas.openxmlformats.org/drawingml/2006/main">
               <a:graphicData uri="http://schemas.openxmlformats.org/drawingml/2006/chart">
-                <c:chart xmlns:c="http://schemas.openxmlformats.org/drawingml/2006/chart" xmlns:r="http://schemas.openxmlformats.org/officeDocument/2006/relationships" r:id="rId17"/>
+                <c:chart xmlns:c="http://schemas.openxmlformats.org/drawingml/2006/chart" xmlns:r="http://schemas.openxmlformats.org/officeDocument/2006/relationships" r:id="rId20"/>
               </a:graphicData>
             </a:graphic>
           </wp:inline>
@@ -7555,7 +8311,7 @@
       <w:pPr>
         <w:pStyle w:val="Beschriftung"/>
       </w:pPr>
-      <w:bookmarkStart w:id="23" w:name="_Toc14446616"/>
+      <w:bookmarkStart w:id="28" w:name="_Toc21254078"/>
       <w:r>
         <w:t xml:space="preserve">Abbildung </w:t>
       </w:r>
@@ -7580,7 +8336,7 @@
       <w:r>
         <w:t xml:space="preserve"> Risikomatrix - Datenschutz wird nicht eingehalten</w:t>
       </w:r>
-      <w:bookmarkEnd w:id="23"/>
+      <w:bookmarkEnd w:id="28"/>
     </w:p>
     <w:p>
       <w:pPr>
@@ -7675,13 +8431,7 @@
           <w:b/>
         </w:rPr>
         <w:tab/>
-        <w:t>1</w:t>
-      </w:r>
-      <w:r>
-        <w:rPr>
-          <w:b/>
-        </w:rPr>
-        <w:t>6</w:t>
+        <w:t>16</w:t>
       </w:r>
     </w:p>
     <w:p>
@@ -7712,12 +8462,12 @@
       <w:pPr>
         <w:pStyle w:val="berschrift3"/>
       </w:pPr>
-      <w:bookmarkStart w:id="24" w:name="_Toc14446679"/>
+      <w:bookmarkStart w:id="29" w:name="_Toc21254111"/>
       <w:r>
         <w:lastRenderedPageBreak/>
         <w:t>Rechnungen werden falsch berechnet</w:t>
       </w:r>
-      <w:bookmarkEnd w:id="24"/>
+      <w:bookmarkEnd w:id="29"/>
     </w:p>
     <w:p>
       <w:r>
@@ -7745,7 +8495,7 @@
             <wp:cNvGraphicFramePr/>
             <a:graphic xmlns:a="http://schemas.openxmlformats.org/drawingml/2006/main">
               <a:graphicData uri="http://schemas.openxmlformats.org/drawingml/2006/chart">
-                <c:chart xmlns:c="http://schemas.openxmlformats.org/drawingml/2006/chart" xmlns:r="http://schemas.openxmlformats.org/officeDocument/2006/relationships" r:id="rId18"/>
+                <c:chart xmlns:c="http://schemas.openxmlformats.org/drawingml/2006/chart" xmlns:r="http://schemas.openxmlformats.org/officeDocument/2006/relationships" r:id="rId21"/>
               </a:graphicData>
             </a:graphic>
           </wp:inline>
@@ -7756,7 +8506,7 @@
       <w:pPr>
         <w:pStyle w:val="Beschriftung"/>
       </w:pPr>
-      <w:bookmarkStart w:id="25" w:name="_Toc14446617"/>
+      <w:bookmarkStart w:id="30" w:name="_Toc21254079"/>
       <w:r>
         <w:t xml:space="preserve">Abbildung </w:t>
       </w:r>
@@ -7781,7 +8531,7 @@
       <w:r>
         <w:t xml:space="preserve"> Risikomatrix - Rechnungen werden falsch berechnet</w:t>
       </w:r>
-      <w:bookmarkEnd w:id="25"/>
+      <w:bookmarkEnd w:id="30"/>
     </w:p>
     <w:p>
       <w:pPr>
@@ -7904,18 +8654,22 @@
       <w:pPr>
         <w:pStyle w:val="berschrift2"/>
       </w:pPr>
+      <w:bookmarkStart w:id="31" w:name="_Toc21254112"/>
       <w:r>
         <w:lastRenderedPageBreak/>
         <w:t>Mittlere Risiken</w:t>
       </w:r>
+      <w:bookmarkEnd w:id="31"/>
     </w:p>
     <w:p>
       <w:pPr>
         <w:pStyle w:val="berschrift3"/>
       </w:pPr>
+      <w:bookmarkStart w:id="32" w:name="_Toc21254113"/>
       <w:r>
         <w:t>Doppelte Buchungen eines Standes</w:t>
       </w:r>
+      <w:bookmarkEnd w:id="32"/>
     </w:p>
     <w:p>
       <w:r>
@@ -7938,7 +8692,7 @@
             <wp:cNvGraphicFramePr/>
             <a:graphic xmlns:a="http://schemas.openxmlformats.org/drawingml/2006/main">
               <a:graphicData uri="http://schemas.openxmlformats.org/drawingml/2006/chart">
-                <c:chart xmlns:c="http://schemas.openxmlformats.org/drawingml/2006/chart" xmlns:r="http://schemas.openxmlformats.org/officeDocument/2006/relationships" r:id="rId19"/>
+                <c:chart xmlns:c="http://schemas.openxmlformats.org/drawingml/2006/chart" xmlns:r="http://schemas.openxmlformats.org/officeDocument/2006/relationships" r:id="rId22"/>
               </a:graphicData>
             </a:graphic>
           </wp:inline>
@@ -7949,6 +8703,7 @@
       <w:pPr>
         <w:pStyle w:val="Beschriftung"/>
       </w:pPr>
+      <w:bookmarkStart w:id="33" w:name="_Toc21254080"/>
       <w:r>
         <w:t xml:space="preserve">Abbildung </w:t>
       </w:r>
@@ -7979,6 +8734,7 @@
       <w:r>
         <w:t>Doppelte Buchungen eines Standes</w:t>
       </w:r>
+      <w:bookmarkEnd w:id="33"/>
     </w:p>
     <w:p>
       <w:pPr>
@@ -8078,11 +8834,6 @@
           <w:b/>
         </w:rPr>
         <w:tab/>
-      </w:r>
-      <w:r>
-        <w:rPr>
-          <w:b/>
-        </w:rPr>
         <w:t>6</w:t>
       </w:r>
     </w:p>
@@ -8100,10 +8851,12 @@
       <w:pPr>
         <w:pStyle w:val="berschrift3"/>
       </w:pPr>
+      <w:bookmarkStart w:id="34" w:name="_Toc21254114"/>
       <w:r>
         <w:lastRenderedPageBreak/>
         <w:t>Händler wird fälschlicherweise abgelehnt</w:t>
       </w:r>
+      <w:bookmarkEnd w:id="34"/>
     </w:p>
     <w:p>
       <w:r>
@@ -8121,7 +8874,6 @@
           <w:szCs w:val="36"/>
         </w:rPr>
       </w:pPr>
-      <w:bookmarkStart w:id="26" w:name="_Toc14446680"/>
       <w:r>
         <w:rPr>
           <w:noProof/>
@@ -8134,7 +8886,7 @@
             <wp:cNvGraphicFramePr/>
             <a:graphic xmlns:a="http://schemas.openxmlformats.org/drawingml/2006/main">
               <a:graphicData uri="http://schemas.openxmlformats.org/drawingml/2006/chart">
-                <c:chart xmlns:c="http://schemas.openxmlformats.org/drawingml/2006/chart" xmlns:r="http://schemas.openxmlformats.org/officeDocument/2006/relationships" r:id="rId20"/>
+                <c:chart xmlns:c="http://schemas.openxmlformats.org/drawingml/2006/chart" xmlns:r="http://schemas.openxmlformats.org/officeDocument/2006/relationships" r:id="rId23"/>
               </a:graphicData>
             </a:graphic>
           </wp:inline>
@@ -8271,8 +9023,6 @@
           <w:szCs w:val="36"/>
         </w:rPr>
       </w:pPr>
-      <w:bookmarkStart w:id="27" w:name="_GoBack"/>
-      <w:bookmarkEnd w:id="27"/>
       <w:r>
         <w:br w:type="page"/>
       </w:r>
@@ -8281,11 +9031,12 @@
       <w:pPr>
         <w:pStyle w:val="berschrift1"/>
       </w:pPr>
+      <w:bookmarkStart w:id="35" w:name="_Toc21254115"/>
       <w:r>
         <w:lastRenderedPageBreak/>
         <w:t>Abbildungsverzeichnis</w:t>
       </w:r>
-      <w:bookmarkEnd w:id="26"/>
+      <w:bookmarkEnd w:id="35"/>
     </w:p>
     <w:p>
       <w:pPr>
@@ -8307,7 +9058,7 @@
       <w:r>
         <w:fldChar w:fldCharType="separate"/>
       </w:r>
-      <w:hyperlink w:anchor="_Toc14446614" w:history="1">
+      <w:hyperlink w:anchor="_Toc21254076" w:history="1">
         <w:r>
           <w:rPr>
             <w:rStyle w:val="Hyperlink"/>
@@ -8334,7 +9085,7 @@
             <w:noProof/>
             <w:webHidden/>
           </w:rPr>
-          <w:instrText xml:space="preserve"> PAGEREF _Toc14446614 \h </w:instrText>
+          <w:instrText xml:space="preserve"> PAGEREF _Toc21254076 \h </w:instrText>
         </w:r>
         <w:r>
           <w:rPr>
@@ -8354,7 +9105,7 @@
             <w:noProof/>
             <w:webHidden/>
           </w:rPr>
-          <w:t>8</w:t>
+          <w:t>11</w:t>
         </w:r>
         <w:r>
           <w:rPr>
@@ -8376,7 +9127,7 @@
           <w:lang w:eastAsia="de-CH"/>
         </w:rPr>
       </w:pPr>
-      <w:hyperlink w:anchor="_Toc14446615" w:history="1">
+      <w:hyperlink w:anchor="_Toc21254077" w:history="1">
         <w:r>
           <w:rPr>
             <w:rStyle w:val="Hyperlink"/>
@@ -8403,7 +9154,7 @@
             <w:noProof/>
             <w:webHidden/>
           </w:rPr>
-          <w:instrText xml:space="preserve"> PAGEREF _Toc14446615 \h </w:instrText>
+          <w:instrText xml:space="preserve"> PAGEREF _Toc21254077 \h </w:instrText>
         </w:r>
         <w:r>
           <w:rPr>
@@ -8423,7 +9174,7 @@
             <w:noProof/>
             <w:webHidden/>
           </w:rPr>
-          <w:t>9</w:t>
+          <w:t>12</w:t>
         </w:r>
         <w:r>
           <w:rPr>
@@ -8445,7 +9196,7 @@
           <w:lang w:eastAsia="de-CH"/>
         </w:rPr>
       </w:pPr>
-      <w:hyperlink w:anchor="_Toc14446616" w:history="1">
+      <w:hyperlink w:anchor="_Toc21254078" w:history="1">
         <w:r>
           <w:rPr>
             <w:rStyle w:val="Hyperlink"/>
@@ -8472,7 +9223,7 @@
             <w:noProof/>
             <w:webHidden/>
           </w:rPr>
-          <w:instrText xml:space="preserve"> PAGEREF _Toc14446616 \h </w:instrText>
+          <w:instrText xml:space="preserve"> PAGEREF _Toc21254078 \h </w:instrText>
         </w:r>
         <w:r>
           <w:rPr>
@@ -8492,7 +9243,7 @@
             <w:noProof/>
             <w:webHidden/>
           </w:rPr>
-          <w:t>10</w:t>
+          <w:t>13</w:t>
         </w:r>
         <w:r>
           <w:rPr>
@@ -8514,7 +9265,7 @@
           <w:lang w:eastAsia="de-CH"/>
         </w:rPr>
       </w:pPr>
-      <w:hyperlink w:anchor="_Toc14446617" w:history="1">
+      <w:hyperlink w:anchor="_Toc21254079" w:history="1">
         <w:r>
           <w:rPr>
             <w:rStyle w:val="Hyperlink"/>
@@ -8541,7 +9292,7 @@
             <w:noProof/>
             <w:webHidden/>
           </w:rPr>
-          <w:instrText xml:space="preserve"> PAGEREF _Toc14446617 \h </w:instrText>
+          <w:instrText xml:space="preserve"> PAGEREF _Toc21254079 \h </w:instrText>
         </w:r>
         <w:r>
           <w:rPr>
@@ -8561,7 +9312,7 @@
             <w:noProof/>
             <w:webHidden/>
           </w:rPr>
-          <w:t>11</w:t>
+          <w:t>14</w:t>
         </w:r>
         <w:r>
           <w:rPr>
@@ -8573,13 +9324,82 @@
       </w:hyperlink>
     </w:p>
     <w:p>
+      <w:pPr>
+        <w:pStyle w:val="Abbildungsverzeichnis"/>
+        <w:tabs>
+          <w:tab w:val="right" w:leader="dot" w:pos="9062"/>
+        </w:tabs>
+        <w:rPr>
+          <w:noProof/>
+          <w:lang w:eastAsia="de-CH"/>
+        </w:rPr>
+      </w:pPr>
+      <w:hyperlink w:anchor="_Toc21254080" w:history="1">
+        <w:r>
+          <w:rPr>
+            <w:rStyle w:val="Hyperlink"/>
+            <w:noProof/>
+          </w:rPr>
+          <w:t>Abbildung 5 Risikomatrix - Doppelte Buchungen eines Standes</w:t>
+        </w:r>
+        <w:r>
+          <w:rPr>
+            <w:noProof/>
+            <w:webHidden/>
+          </w:rPr>
+          <w:tab/>
+        </w:r>
+        <w:r>
+          <w:rPr>
+            <w:noProof/>
+            <w:webHidden/>
+          </w:rPr>
+          <w:fldChar w:fldCharType="begin"/>
+        </w:r>
+        <w:r>
+          <w:rPr>
+            <w:noProof/>
+            <w:webHidden/>
+          </w:rPr>
+          <w:instrText xml:space="preserve"> PAGEREF _Toc21254080 \h </w:instrText>
+        </w:r>
+        <w:r>
+          <w:rPr>
+            <w:noProof/>
+            <w:webHidden/>
+          </w:rPr>
+        </w:r>
+        <w:r>
+          <w:rPr>
+            <w:noProof/>
+            <w:webHidden/>
+          </w:rPr>
+          <w:fldChar w:fldCharType="separate"/>
+        </w:r>
+        <w:r>
+          <w:rPr>
+            <w:noProof/>
+            <w:webHidden/>
+          </w:rPr>
+          <w:t>15</w:t>
+        </w:r>
+        <w:r>
+          <w:rPr>
+            <w:noProof/>
+            <w:webHidden/>
+          </w:rPr>
+          <w:fldChar w:fldCharType="end"/>
+        </w:r>
+      </w:hyperlink>
+    </w:p>
+    <w:p>
       <w:r>
         <w:fldChar w:fldCharType="end"/>
       </w:r>
     </w:p>
     <w:sectPr>
-      <w:headerReference w:type="default" r:id="rId21"/>
-      <w:footerReference w:type="default" r:id="rId22"/>
+      <w:headerReference w:type="default" r:id="rId24"/>
+      <w:footerReference w:type="default" r:id="rId25"/>
       <w:pgSz w:w="11906" w:h="16838"/>
       <w:pgMar w:top="1417" w:right="1417" w:bottom="1134" w:left="1417" w:header="708" w:footer="708" w:gutter="0"/>
       <w:pgNumType w:start="0"/>
@@ -8900,6 +9720,92 @@
 <file path=word/numbering.xml><?xml version="1.0" encoding="utf-8"?>
 <w:numbering xmlns:wpc="http://schemas.microsoft.com/office/word/2010/wordprocessingCanvas" xmlns:cx="http://schemas.microsoft.com/office/drawing/2014/chartex" xmlns:cx1="http://schemas.microsoft.com/office/drawing/2015/9/8/chartex" xmlns:cx2="http://schemas.microsoft.com/office/drawing/2015/10/21/chartex" xmlns:cx3="http://schemas.microsoft.com/office/drawing/2016/5/9/chartex" xmlns:cx4="http://schemas.microsoft.com/office/drawing/2016/5/10/chartex" xmlns:cx5="http://schemas.microsoft.com/office/drawing/2016/5/11/chartex" xmlns:cx6="http://schemas.microsoft.com/office/drawing/2016/5/12/chartex" xmlns:cx7="http://schemas.microsoft.com/office/drawing/2016/5/13/chartex" xmlns:cx8="http://schemas.microsoft.com/office/drawing/2016/5/14/chartex" xmlns:mc="http://schemas.openxmlformats.org/markup-compatibility/2006" xmlns:aink="http://schemas.microsoft.com/office/drawing/2016/ink" xmlns:am3d="http://schemas.microsoft.com/office/drawing/2017/model3d" xmlns:o="urn:schemas-microsoft-com:office:office" xmlns:r="http://schemas.openxmlformats.org/officeDocument/2006/relationships" xmlns:m="http://schemas.openxmlformats.org/officeDocument/2006/math" xmlns:v="urn:schemas-microsoft-com:vml" xmlns:wp14="http://schemas.microsoft.com/office/word/2010/wordprocessingDrawing" xmlns:wp="http://schemas.openxmlformats.org/drawingml/2006/wordprocessingDrawing" xmlns:w10="urn:schemas-microsoft-com:office:word" xmlns:w="http://schemas.openxmlformats.org/wordprocessingml/2006/main" xmlns:w14="http://schemas.microsoft.com/office/word/2010/wordml" xmlns:w15="http://schemas.microsoft.com/office/word/2012/wordml" xmlns:w16cid="http://schemas.microsoft.com/office/word/2016/wordml/cid" xmlns:w16se="http://schemas.microsoft.com/office/word/2015/wordml/symex" xmlns:wpg="http://schemas.microsoft.com/office/word/2010/wordprocessingGroup" xmlns:wpi="http://schemas.microsoft.com/office/word/2010/wordprocessingInk" xmlns:wne="http://schemas.microsoft.com/office/word/2006/wordml" xmlns:wps="http://schemas.microsoft.com/office/word/2010/wordprocessingShape" mc:Ignorable="w14 w15 w16se w16cid wp14">
   <w:abstractNum w:abstractNumId="0" w15:restartNumberingAfterBreak="0">
+    <w:nsid w:val="03477AC0"/>
+    <w:multiLevelType w:val="hybridMultilevel"/>
+    <w:tmpl w:val="F326A9A4"/>
+    <w:lvl w:ilvl="0" w:tplc="08070019">
+      <w:start w:val="1"/>
+      <w:numFmt w:val="lowerLetter"/>
+      <w:lvlText w:val="%1."/>
+      <w:lvlJc w:val="left"/>
+      <w:pPr>
+        <w:ind w:left="720" w:hanging="360"/>
+      </w:pPr>
+    </w:lvl>
+    <w:lvl w:ilvl="1" w:tplc="08070019" w:tentative="1">
+      <w:start w:val="1"/>
+      <w:numFmt w:val="lowerLetter"/>
+      <w:lvlText w:val="%2."/>
+      <w:lvlJc w:val="left"/>
+      <w:pPr>
+        <w:ind w:left="1440" w:hanging="360"/>
+      </w:pPr>
+    </w:lvl>
+    <w:lvl w:ilvl="2" w:tplc="0807001B" w:tentative="1">
+      <w:start w:val="1"/>
+      <w:numFmt w:val="lowerRoman"/>
+      <w:lvlText w:val="%3."/>
+      <w:lvlJc w:val="right"/>
+      <w:pPr>
+        <w:ind w:left="2160" w:hanging="180"/>
+      </w:pPr>
+    </w:lvl>
+    <w:lvl w:ilvl="3" w:tplc="0807000F" w:tentative="1">
+      <w:start w:val="1"/>
+      <w:numFmt w:val="decimal"/>
+      <w:lvlText w:val="%4."/>
+      <w:lvlJc w:val="left"/>
+      <w:pPr>
+        <w:ind w:left="2880" w:hanging="360"/>
+      </w:pPr>
+    </w:lvl>
+    <w:lvl w:ilvl="4" w:tplc="08070019" w:tentative="1">
+      <w:start w:val="1"/>
+      <w:numFmt w:val="lowerLetter"/>
+      <w:lvlText w:val="%5."/>
+      <w:lvlJc w:val="left"/>
+      <w:pPr>
+        <w:ind w:left="3600" w:hanging="360"/>
+      </w:pPr>
+    </w:lvl>
+    <w:lvl w:ilvl="5" w:tplc="0807001B" w:tentative="1">
+      <w:start w:val="1"/>
+      <w:numFmt w:val="lowerRoman"/>
+      <w:lvlText w:val="%6."/>
+      <w:lvlJc w:val="right"/>
+      <w:pPr>
+        <w:ind w:left="4320" w:hanging="180"/>
+      </w:pPr>
+    </w:lvl>
+    <w:lvl w:ilvl="6" w:tplc="0807000F" w:tentative="1">
+      <w:start w:val="1"/>
+      <w:numFmt w:val="decimal"/>
+      <w:lvlText w:val="%7."/>
+      <w:lvlJc w:val="left"/>
+      <w:pPr>
+        <w:ind w:left="5040" w:hanging="360"/>
+      </w:pPr>
+    </w:lvl>
+    <w:lvl w:ilvl="7" w:tplc="08070019" w:tentative="1">
+      <w:start w:val="1"/>
+      <w:numFmt w:val="lowerLetter"/>
+      <w:lvlText w:val="%8."/>
+      <w:lvlJc w:val="left"/>
+      <w:pPr>
+        <w:ind w:left="5760" w:hanging="360"/>
+      </w:pPr>
+    </w:lvl>
+    <w:lvl w:ilvl="8" w:tplc="0807001B" w:tentative="1">
+      <w:start w:val="1"/>
+      <w:numFmt w:val="lowerRoman"/>
+      <w:lvlText w:val="%9."/>
+      <w:lvlJc w:val="right"/>
+      <w:pPr>
+        <w:ind w:left="6480" w:hanging="180"/>
+      </w:pPr>
+    </w:lvl>
+  </w:abstractNum>
+  <w:abstractNum w:abstractNumId="1" w15:restartNumberingAfterBreak="0">
     <w:nsid w:val="1482775B"/>
     <w:multiLevelType w:val="multilevel"/>
     <w:tmpl w:val="02C6A0AA"/>
@@ -8995,33 +9901,36 @@
     </w:lvl>
   </w:abstractNum>
   <w:num w:numId="1">
-    <w:abstractNumId w:val="0"/>
+    <w:abstractNumId w:val="1"/>
   </w:num>
   <w:num w:numId="2">
-    <w:abstractNumId w:val="0"/>
+    <w:abstractNumId w:val="1"/>
   </w:num>
   <w:num w:numId="3">
-    <w:abstractNumId w:val="0"/>
+    <w:abstractNumId w:val="1"/>
   </w:num>
   <w:num w:numId="4">
-    <w:abstractNumId w:val="0"/>
+    <w:abstractNumId w:val="1"/>
   </w:num>
   <w:num w:numId="5">
-    <w:abstractNumId w:val="0"/>
+    <w:abstractNumId w:val="1"/>
   </w:num>
   <w:num w:numId="6">
-    <w:abstractNumId w:val="0"/>
+    <w:abstractNumId w:val="1"/>
   </w:num>
   <w:num w:numId="7">
-    <w:abstractNumId w:val="0"/>
+    <w:abstractNumId w:val="1"/>
   </w:num>
   <w:num w:numId="8">
-    <w:abstractNumId w:val="0"/>
+    <w:abstractNumId w:val="1"/>
   </w:num>
   <w:num w:numId="9">
-    <w:abstractNumId w:val="0"/>
+    <w:abstractNumId w:val="1"/>
   </w:num>
   <w:num w:numId="10">
+    <w:abstractNumId w:val="1"/>
+  </w:num>
+  <w:num w:numId="11">
     <w:abstractNumId w:val="0"/>
   </w:num>
 </w:numbering>
@@ -9044,7 +9953,7 @@
       </w:pPr>
     </w:pPrDefault>
   </w:docDefaults>
-  <w:latentStyles w:defLockedState="0" w:defUIPriority="99" w:defSemiHidden="0" w:defUnhideWhenUsed="0" w:defQFormat="0" w:count="375">
+  <w:latentStyles w:defLockedState="0" w:defUIPriority="99" w:defSemiHidden="0" w:defUnhideWhenUsed="0" w:defQFormat="0" w:count="377">
     <w:lsdException w:name="Normal" w:uiPriority="0" w:qFormat="1"/>
     <w:lsdException w:name="heading 1" w:uiPriority="9" w:qFormat="1"/>
     <w:lsdException w:name="heading 2" w:semiHidden="1" w:uiPriority="9" w:unhideWhenUsed="1" w:qFormat="1"/>
@@ -9150,7 +10059,6 @@
     <w:lsdException w:name="HTML Sample" w:semiHidden="1" w:unhideWhenUsed="1"/>
     <w:lsdException w:name="HTML Typewriter" w:semiHidden="1" w:unhideWhenUsed="1"/>
     <w:lsdException w:name="HTML Variable" w:semiHidden="1" w:unhideWhenUsed="1"/>
-    <w:lsdException w:name="Normal Table" w:semiHidden="1" w:unhideWhenUsed="1"/>
     <w:lsdException w:name="annotation subject" w:semiHidden="1" w:unhideWhenUsed="1"/>
     <w:lsdException w:name="No List" w:semiHidden="1" w:unhideWhenUsed="1"/>
     <w:lsdException w:name="Outline List 1" w:semiHidden="1" w:unhideWhenUsed="1"/>
@@ -9196,11 +10104,9 @@
     <w:lsdException w:name="Table Subtle 1" w:semiHidden="1" w:unhideWhenUsed="1"/>
     <w:lsdException w:name="Table Subtle 2" w:semiHidden="1" w:unhideWhenUsed="1"/>
     <w:lsdException w:name="Table Web 1" w:semiHidden="1" w:unhideWhenUsed="1"/>
-    <w:lsdException w:name="Table Web 2" w:semiHidden="1" w:unhideWhenUsed="1"/>
     <w:lsdException w:name="Table Web 3" w:semiHidden="1" w:unhideWhenUsed="1"/>
     <w:lsdException w:name="Balloon Text" w:semiHidden="1" w:unhideWhenUsed="1"/>
     <w:lsdException w:name="Table Grid" w:uiPriority="39"/>
-    <w:lsdException w:name="Table Theme" w:semiHidden="1" w:unhideWhenUsed="1"/>
     <w:lsdException w:name="Placeholder Text" w:semiHidden="1"/>
     <w:lsdException w:name="No Spacing" w:uiPriority="1" w:qFormat="1"/>
     <w:lsdException w:name="Light Shading" w:uiPriority="60"/>
@@ -9420,6 +10326,8 @@
     <w:lsdException w:name="Smart Hyperlink" w:semiHidden="1" w:unhideWhenUsed="1"/>
     <w:lsdException w:name="Hashtag" w:semiHidden="1" w:unhideWhenUsed="1"/>
     <w:lsdException w:name="Unresolved Mention" w:semiHidden="1" w:unhideWhenUsed="1"/>
+    <w:lsdException w:name="Smart Link" w:semiHidden="1" w:unhideWhenUsed="1"/>
+    <w:lsdException w:name="Smart Link Error" w:semiHidden="1" w:unhideWhenUsed="1"/>
   </w:latentStyles>
   <w:style w:type="paragraph" w:default="1" w:styleId="Standard">
     <w:name w:val="Normal"/>
@@ -9441,7 +10349,6 @@
         <w:numId w:val="10"/>
       </w:numPr>
       <w:spacing w:before="240" w:after="40"/>
-      <w:ind w:left="431" w:hanging="431"/>
       <w:outlineLvl w:val="0"/>
     </w:pPr>
     <w:rPr>
@@ -10487,6 +11394,17 @@
     <w:rsid w:val="00545C68"/>
     <w:pPr>
       <w:spacing w:after="0"/>
+    </w:pPr>
+  </w:style>
+  <w:style w:type="paragraph" w:styleId="Listenabsatz">
+    <w:name w:val="List Paragraph"/>
+    <w:basedOn w:val="Standard"/>
+    <w:uiPriority w:val="34"/>
+    <w:qFormat/>
+    <w:rsid w:val="009E230A"/>
+    <w:pPr>
+      <w:ind w:left="720"/>
+      <w:contextualSpacing/>
     </w:pPr>
   </w:style>
 </w:styles>
@@ -16738,7 +17656,7 @@
 </file>
 
 <file path=customXml/itemProps1.xml><?xml version="1.0" encoding="utf-8"?>
-<ds:datastoreItem xmlns:ds="http://schemas.openxmlformats.org/officeDocument/2006/customXml" ds:itemID="{57D5BD12-88AA-4280-BDA9-24B9DBEFE30D}">
+<ds:datastoreItem xmlns:ds="http://schemas.openxmlformats.org/officeDocument/2006/customXml" ds:itemID="{C88F9757-D6E9-41D6-B484-5AAE8E8E7480}">
   <ds:schemaRefs>
     <ds:schemaRef ds:uri="http://schemas.openxmlformats.org/officeDocument/2006/bibliography"/>
   </ds:schemaRefs>

</xml_diff>